<commit_message>
要件定義書＿MNB　ver.1.01　H29/4/23 23:05
</commit_message>
<xml_diff>
--- a/提出課題/要件定義/02_要件定義書_MNB　ver1.01.docx
+++ b/提出課題/要件定義/02_要件定義書_MNB　ver1.01.docx
@@ -1,6 +1,6 @@
 
 <file path=word/document.xml><?xml version="1.0" encoding="utf-8"?>
-<w:document xmlns:wpc="http://schemas.microsoft.com/office/word/2010/wordprocessingCanvas" xmlns:cx="http://schemas.microsoft.com/office/drawing/2014/chartex" xmlns:cx1="http://schemas.microsoft.com/office/drawing/2015/9/8/chartex" xmlns:cx2="http://schemas.microsoft.com/office/drawing/2015/10/21/chartex" xmlns:cx3="http://schemas.microsoft.com/office/drawing/2016/5/9/chartex" xmlns:cx4="http://schemas.microsoft.com/office/drawing/2016/5/10/chartex" xmlns:cx5="http://schemas.microsoft.com/office/drawing/2016/5/11/chartex" xmlns:cx6="http://schemas.microsoft.com/office/drawing/2016/5/12/chartex" xmlns:cx7="http://schemas.microsoft.com/office/drawing/2016/5/13/chartex" xmlns:cx8="http://schemas.microsoft.com/office/drawing/2016/5/14/chartex" xmlns:mc="http://schemas.openxmlformats.org/markup-compatibility/2006" xmlns:o="urn:schemas-microsoft-com:office:office" xmlns:r="http://schemas.openxmlformats.org/officeDocument/2006/relationships" xmlns:m="http://schemas.openxmlformats.org/officeDocument/2006/math" xmlns:v="urn:schemas-microsoft-com:vml" xmlns:wp14="http://schemas.microsoft.com/office/word/2010/wordprocessingDrawing" xmlns:wp="http://schemas.openxmlformats.org/drawingml/2006/wordprocessingDrawing" xmlns:w10="urn:schemas-microsoft-com:office:word" xmlns:w="http://schemas.openxmlformats.org/wordprocessingml/2006/main" xmlns:w14="http://schemas.microsoft.com/office/word/2010/wordml" xmlns:w15="http://schemas.microsoft.com/office/word/2012/wordml" xmlns:w16se="http://schemas.microsoft.com/office/word/2015/wordml/symex" xmlns:wpg="http://schemas.microsoft.com/office/word/2010/wordprocessingGroup" xmlns:wpi="http://schemas.microsoft.com/office/word/2010/wordprocessingInk" xmlns:wne="http://schemas.microsoft.com/office/word/2006/wordml" xmlns:wps="http://schemas.microsoft.com/office/word/2010/wordprocessingShape" mc:Ignorable="w14 w15 w16se wp14">
+<w:document xmlns:wpc="http://schemas.microsoft.com/office/word/2010/wordprocessingCanvas" xmlns:mc="http://schemas.openxmlformats.org/markup-compatibility/2006" xmlns:o="urn:schemas-microsoft-com:office:office" xmlns:r="http://schemas.openxmlformats.org/officeDocument/2006/relationships" xmlns:m="http://schemas.openxmlformats.org/officeDocument/2006/math" xmlns:v="urn:schemas-microsoft-com:vml" xmlns:wp14="http://schemas.microsoft.com/office/word/2010/wordprocessingDrawing" xmlns:wp="http://schemas.openxmlformats.org/drawingml/2006/wordprocessingDrawing" xmlns:w10="urn:schemas-microsoft-com:office:word" xmlns:w="http://schemas.openxmlformats.org/wordprocessingml/2006/main" xmlns:w14="http://schemas.microsoft.com/office/word/2010/wordml" xmlns:w15="http://schemas.microsoft.com/office/word/2012/wordml" xmlns:wpg="http://schemas.microsoft.com/office/word/2010/wordprocessingGroup" xmlns:wpi="http://schemas.microsoft.com/office/word/2010/wordprocessingInk" xmlns:wne="http://schemas.microsoft.com/office/word/2006/wordml" xmlns:wps="http://schemas.microsoft.com/office/word/2010/wordprocessingShape" mc:Ignorable="w14 w15 wp14">
   <w:body>
     <w:p>
       <w:pPr>
@@ -2642,6 +2642,7 @@
         <w:rPr>
           <w:rFonts w:hint="eastAsia"/>
         </w:rPr>
+        <w:lastRenderedPageBreak/>
         <w:t>2</w:t>
       </w:r>
       <w:r>
@@ -2656,17 +2657,88 @@
     </w:p>
     <w:p>
       <w:pPr>
+        <w:rPr>
+          <w:sz w:val="20"/>
+        </w:rPr>
+      </w:pPr>
+      <w:r>
+        <w:rPr>
+          <w:noProof/>
+          <w:sz w:val="20"/>
+        </w:rPr>
+        <w:drawing>
+          <wp:inline distT="0" distB="0" distL="0" distR="0">
+            <wp:extent cx="5396230" cy="3373276"/>
+            <wp:effectExtent l="0" t="0" r="0" b="0"/>
+            <wp:docPr id="2" name="図 2" descr="C:\Users\odakeitaro\Documents\MNB\提出課題\要件定義\システム構成図\システム構成図.png"/>
+            <wp:cNvGraphicFramePr>
+              <a:graphicFrameLocks xmlns:a="http://schemas.openxmlformats.org/drawingml/2006/main" noChangeAspect="1"/>
+            </wp:cNvGraphicFramePr>
+            <a:graphic xmlns:a="http://schemas.openxmlformats.org/drawingml/2006/main">
+              <a:graphicData uri="http://schemas.openxmlformats.org/drawingml/2006/picture">
+                <pic:pic xmlns:pic="http://schemas.openxmlformats.org/drawingml/2006/picture">
+                  <pic:nvPicPr>
+                    <pic:cNvPr id="0" name="Picture 2" descr="C:\Users\odakeitaro\Documents\MNB\提出課題\要件定義\システム構成図\システム構成図.png"/>
+                    <pic:cNvPicPr>
+                      <a:picLocks noChangeAspect="1" noChangeArrowheads="1"/>
+                    </pic:cNvPicPr>
+                  </pic:nvPicPr>
+                  <pic:blipFill>
+                    <a:blip r:embed="rId7">
+                      <a:extLst>
+                        <a:ext uri="{28A0092B-C50C-407E-A947-70E740481C1C}">
+                          <a14:useLocalDpi xmlns:a14="http://schemas.microsoft.com/office/drawing/2010/main" val="0"/>
+                        </a:ext>
+                      </a:extLst>
+                    </a:blip>
+                    <a:srcRect/>
+                    <a:stretch>
+                      <a:fillRect/>
+                    </a:stretch>
+                  </pic:blipFill>
+                  <pic:spPr bwMode="auto">
+                    <a:xfrm>
+                      <a:off x="0" y="0"/>
+                      <a:ext cx="5396230" cy="3373276"/>
+                    </a:xfrm>
+                    <a:prstGeom prst="rect">
+                      <a:avLst/>
+                    </a:prstGeom>
+                    <a:noFill/>
+                    <a:ln>
+                      <a:noFill/>
+                    </a:ln>
+                  </pic:spPr>
+                </pic:pic>
+              </a:graphicData>
+            </a:graphic>
+          </wp:inline>
+        </w:drawing>
+      </w:r>
+    </w:p>
+    <w:p>
+      <w:pPr>
         <w:spacing w:line="280" w:lineRule="exact"/>
         <w:rPr>
           <w:sz w:val="20"/>
         </w:rPr>
       </w:pPr>
-      <w:r>
-        <w:rPr>
-          <w:rFonts w:hint="eastAsia"/>
-          <w:sz w:val="20"/>
-        </w:rPr>
-        <w:t>システム構成図（いわゆるポンチ絵）を描く．</w:t>
+    </w:p>
+    <w:p>
+      <w:pPr>
+        <w:pStyle w:val="2"/>
+      </w:pPr>
+      <w:r>
+        <w:rPr>
+          <w:rFonts w:hint="eastAsia"/>
+        </w:rPr>
+        <w:t xml:space="preserve">2.4 </w:t>
+      </w:r>
+      <w:r>
+        <w:rPr>
+          <w:rFonts w:hint="eastAsia"/>
+        </w:rPr>
+        <w:t>想定ユーザと利用シナリオ</w:t>
       </w:r>
     </w:p>
     <w:p>
@@ -2676,6 +2748,258 @@
           <w:sz w:val="20"/>
         </w:rPr>
       </w:pPr>
+      <w:r>
+        <w:rPr>
+          <w:rFonts w:hint="eastAsia"/>
+          <w:sz w:val="20"/>
+        </w:rPr>
+        <w:t>【部員】</w:t>
+      </w:r>
+    </w:p>
+    <w:p>
+      <w:pPr>
+        <w:spacing w:line="280" w:lineRule="exact"/>
+        <w:rPr>
+          <w:sz w:val="20"/>
+        </w:rPr>
+      </w:pPr>
+      <w:r>
+        <w:rPr>
+          <w:rFonts w:hint="eastAsia"/>
+          <w:sz w:val="20"/>
+        </w:rPr>
+        <w:t>部員は活動日時やイベントの情報を確認するために本システムを利用する</w:t>
+      </w:r>
+      <w:r>
+        <w:rPr>
+          <w:rFonts w:hint="eastAsia"/>
+          <w:sz w:val="20"/>
+        </w:rPr>
+        <w:t>.</w:t>
+      </w:r>
+      <w:r>
+        <w:rPr>
+          <w:rFonts w:hint="eastAsia"/>
+          <w:sz w:val="20"/>
+        </w:rPr>
+        <w:t>活動日程の確認</w:t>
+      </w:r>
+      <w:r>
+        <w:rPr>
+          <w:rFonts w:hint="eastAsia"/>
+          <w:sz w:val="20"/>
+        </w:rPr>
+        <w:t>をするため</w:t>
+      </w:r>
+      <w:r>
+        <w:rPr>
+          <w:rFonts w:hint="eastAsia"/>
+          <w:sz w:val="20"/>
+        </w:rPr>
+        <w:t>講習日程カレンダーの</w:t>
+      </w:r>
+      <w:r>
+        <w:rPr>
+          <w:rFonts w:hint="eastAsia"/>
+          <w:sz w:val="20"/>
+        </w:rPr>
+        <w:t>閲覧</w:t>
+      </w:r>
+      <w:r>
+        <w:rPr>
+          <w:rFonts w:hint="eastAsia"/>
+          <w:sz w:val="20"/>
+        </w:rPr>
+        <w:t>を行うことができる</w:t>
+      </w:r>
+      <w:r>
+        <w:rPr>
+          <w:rFonts w:hint="eastAsia"/>
+          <w:sz w:val="20"/>
+        </w:rPr>
+        <w:t>.</w:t>
+      </w:r>
+      <w:r>
+        <w:rPr>
+          <w:rFonts w:hint="eastAsia"/>
+          <w:sz w:val="20"/>
+        </w:rPr>
+        <w:t>イベントの告知等を確認するためにお知らせ掲示板の</w:t>
+      </w:r>
+      <w:r>
+        <w:rPr>
+          <w:rFonts w:hint="eastAsia"/>
+          <w:sz w:val="20"/>
+        </w:rPr>
+        <w:t>閲覧を行うことができる</w:t>
+      </w:r>
+      <w:r>
+        <w:rPr>
+          <w:rFonts w:hint="eastAsia"/>
+          <w:sz w:val="20"/>
+        </w:rPr>
+        <w:t>.</w:t>
+      </w:r>
+    </w:p>
+    <w:p>
+      <w:pPr>
+        <w:spacing w:line="280" w:lineRule="exact"/>
+        <w:rPr>
+          <w:sz w:val="20"/>
+        </w:rPr>
+      </w:pPr>
+    </w:p>
+    <w:p>
+      <w:pPr>
+        <w:spacing w:line="280" w:lineRule="exact"/>
+        <w:rPr>
+          <w:sz w:val="20"/>
+        </w:rPr>
+      </w:pPr>
+      <w:r>
+        <w:rPr>
+          <w:rFonts w:hint="eastAsia"/>
+          <w:sz w:val="20"/>
+        </w:rPr>
+        <w:t>【役職】</w:t>
+      </w:r>
+    </w:p>
+    <w:p>
+      <w:pPr>
+        <w:spacing w:line="280" w:lineRule="exact"/>
+        <w:rPr>
+          <w:sz w:val="20"/>
+        </w:rPr>
+      </w:pPr>
+      <w:r>
+        <w:rPr>
+          <w:rFonts w:hint="eastAsia"/>
+          <w:sz w:val="20"/>
+        </w:rPr>
+        <w:t>役職は講習日程カレンダーの編集</w:t>
+      </w:r>
+      <w:r>
+        <w:rPr>
+          <w:rFonts w:hint="eastAsia"/>
+          <w:sz w:val="20"/>
+        </w:rPr>
+        <w:t>,</w:t>
+      </w:r>
+      <w:r>
+        <w:rPr>
+          <w:rFonts w:hint="eastAsia"/>
+          <w:sz w:val="20"/>
+        </w:rPr>
+        <w:t>お知らせ掲示板の編集を本システムで実施する</w:t>
+      </w:r>
+      <w:r>
+        <w:rPr>
+          <w:rFonts w:hint="eastAsia"/>
+          <w:sz w:val="20"/>
+        </w:rPr>
+        <w:t>.</w:t>
+      </w:r>
+      <w:r>
+        <w:rPr>
+          <w:sz w:val="20"/>
+        </w:rPr>
+        <w:t xml:space="preserve"> </w:t>
+      </w:r>
+      <w:r>
+        <w:rPr>
+          <w:rFonts w:hint="eastAsia"/>
+          <w:sz w:val="20"/>
+        </w:rPr>
+        <w:t>講習日程カレンダーに告知する情報の登録及び編集</w:t>
+      </w:r>
+      <w:r>
+        <w:rPr>
+          <w:rFonts w:hint="eastAsia"/>
+          <w:sz w:val="20"/>
+        </w:rPr>
+        <w:t xml:space="preserve">, </w:t>
+      </w:r>
+      <w:r>
+        <w:rPr>
+          <w:rFonts w:hint="eastAsia"/>
+          <w:sz w:val="20"/>
+        </w:rPr>
+        <w:t>削除ができる</w:t>
+      </w:r>
+      <w:r>
+        <w:rPr>
+          <w:rFonts w:hint="eastAsia"/>
+          <w:sz w:val="20"/>
+        </w:rPr>
+        <w:t>.</w:t>
+      </w:r>
+      <w:r>
+        <w:rPr>
+          <w:rFonts w:hint="eastAsia"/>
+          <w:sz w:val="20"/>
+        </w:rPr>
+        <w:t>同様に</w:t>
+      </w:r>
+      <w:r>
+        <w:rPr>
+          <w:rFonts w:hint="eastAsia"/>
+          <w:sz w:val="20"/>
+        </w:rPr>
+        <w:t xml:space="preserve">, </w:t>
+      </w:r>
+      <w:r>
+        <w:rPr>
+          <w:rFonts w:hint="eastAsia"/>
+          <w:sz w:val="20"/>
+        </w:rPr>
+        <w:t>お知らせ掲示板の登録及び編集</w:t>
+      </w:r>
+      <w:r>
+        <w:rPr>
+          <w:rFonts w:hint="eastAsia"/>
+          <w:sz w:val="20"/>
+        </w:rPr>
+        <w:t xml:space="preserve">, </w:t>
+      </w:r>
+      <w:r>
+        <w:rPr>
+          <w:rFonts w:hint="eastAsia"/>
+          <w:sz w:val="20"/>
+        </w:rPr>
+        <w:t>削除ができる</w:t>
+      </w:r>
+      <w:r>
+        <w:rPr>
+          <w:rFonts w:hint="eastAsia"/>
+          <w:sz w:val="20"/>
+        </w:rPr>
+        <w:t>.</w:t>
+      </w:r>
+    </w:p>
+    <w:p>
+      <w:pPr>
+        <w:spacing w:line="280" w:lineRule="exact"/>
+        <w:rPr>
+          <w:sz w:val="20"/>
+        </w:rPr>
+      </w:pPr>
+    </w:p>
+    <w:p>
+      <w:pPr>
+        <w:pStyle w:val="1"/>
+      </w:pPr>
+      <w:r>
+        <w:rPr>
+          <w:rFonts w:hint="eastAsia"/>
+        </w:rPr>
+        <w:t xml:space="preserve">3. </w:t>
+      </w:r>
+      <w:r>
+        <w:rPr>
+          <w:rFonts w:hint="eastAsia"/>
+        </w:rPr>
+        <w:t>開発計画</w:t>
+      </w:r>
     </w:p>
     <w:p>
       <w:pPr>
@@ -2685,13 +3009,13 @@
         <w:rPr>
           <w:rFonts w:hint="eastAsia"/>
         </w:rPr>
-        <w:t xml:space="preserve">2.4 </w:t>
-      </w:r>
-      <w:r>
-        <w:rPr>
-          <w:rFonts w:hint="eastAsia"/>
-        </w:rPr>
-        <w:t>想定ユーザと利用シナリオ</w:t>
+        <w:t xml:space="preserve">3.1 </w:t>
+      </w:r>
+      <w:r>
+        <w:rPr>
+          <w:rFonts w:hint="eastAsia"/>
+        </w:rPr>
+        <w:t>スケジュール</w:t>
       </w:r>
     </w:p>
     <w:p>
@@ -2706,7 +3030,40 @@
           <w:rFonts w:hint="eastAsia"/>
           <w:sz w:val="20"/>
         </w:rPr>
-        <w:t>【部員】</w:t>
+        <w:t>2016</w:t>
+      </w:r>
+      <w:r>
+        <w:rPr>
+          <w:rFonts w:hint="eastAsia"/>
+          <w:sz w:val="20"/>
+        </w:rPr>
+        <w:t>年</w:t>
+      </w:r>
+      <w:r>
+        <w:rPr>
+          <w:rFonts w:hint="eastAsia"/>
+          <w:sz w:val="20"/>
+        </w:rPr>
+        <w:t>4</w:t>
+      </w:r>
+      <w:r>
+        <w:rPr>
+          <w:sz w:val="20"/>
+        </w:rPr>
+        <w:t>月</w:t>
+      </w:r>
+      <w:r>
+        <w:rPr>
+          <w:rFonts w:hint="eastAsia"/>
+          <w:sz w:val="20"/>
+        </w:rPr>
+        <w:t>25</w:t>
+      </w:r>
+      <w:r>
+        <w:rPr>
+          <w:sz w:val="20"/>
+        </w:rPr>
+        <w:t>日　要件定義書提出</w:t>
       </w:r>
     </w:p>
     <w:p>
@@ -2721,7 +3078,1109 @@
           <w:rFonts w:hint="eastAsia"/>
           <w:sz w:val="20"/>
         </w:rPr>
-        <w:t>部員は活動日時やイベントの情報を確認するために本システムを利用する</w:t>
+        <w:t>2016</w:t>
+      </w:r>
+      <w:r>
+        <w:rPr>
+          <w:rFonts w:hint="eastAsia"/>
+          <w:sz w:val="20"/>
+        </w:rPr>
+        <w:t>年</w:t>
+      </w:r>
+      <w:r>
+        <w:rPr>
+          <w:rFonts w:hint="eastAsia"/>
+          <w:sz w:val="20"/>
+        </w:rPr>
+        <w:t>5</w:t>
+      </w:r>
+      <w:r>
+        <w:rPr>
+          <w:sz w:val="20"/>
+        </w:rPr>
+        <w:t>月</w:t>
+      </w:r>
+      <w:r>
+        <w:rPr>
+          <w:rFonts w:hint="eastAsia"/>
+          <w:sz w:val="20"/>
+        </w:rPr>
+        <w:t>16</w:t>
+      </w:r>
+      <w:r>
+        <w:rPr>
+          <w:sz w:val="20"/>
+        </w:rPr>
+        <w:t xml:space="preserve">日　</w:t>
+      </w:r>
+      <w:r>
+        <w:rPr>
+          <w:rFonts w:hint="eastAsia"/>
+          <w:sz w:val="20"/>
+        </w:rPr>
+        <w:t>外部</w:t>
+      </w:r>
+      <w:r>
+        <w:rPr>
+          <w:sz w:val="20"/>
+        </w:rPr>
+        <w:t>設計書提出</w:t>
+      </w:r>
+    </w:p>
+    <w:p>
+      <w:pPr>
+        <w:spacing w:line="280" w:lineRule="exact"/>
+        <w:rPr>
+          <w:sz w:val="20"/>
+        </w:rPr>
+      </w:pPr>
+      <w:r>
+        <w:rPr>
+          <w:rFonts w:hint="eastAsia"/>
+          <w:sz w:val="20"/>
+        </w:rPr>
+        <w:t>2016</w:t>
+      </w:r>
+      <w:r>
+        <w:rPr>
+          <w:rFonts w:hint="eastAsia"/>
+          <w:sz w:val="20"/>
+        </w:rPr>
+        <w:t>年</w:t>
+      </w:r>
+      <w:r>
+        <w:rPr>
+          <w:rFonts w:hint="eastAsia"/>
+          <w:sz w:val="20"/>
+        </w:rPr>
+        <w:t>5</w:t>
+      </w:r>
+      <w:r>
+        <w:rPr>
+          <w:sz w:val="20"/>
+        </w:rPr>
+        <w:t>月</w:t>
+      </w:r>
+      <w:r>
+        <w:rPr>
+          <w:rFonts w:hint="eastAsia"/>
+          <w:sz w:val="20"/>
+        </w:rPr>
+        <w:t>30</w:t>
+      </w:r>
+      <w:r>
+        <w:rPr>
+          <w:sz w:val="20"/>
+        </w:rPr>
+        <w:t xml:space="preserve">日　</w:t>
+      </w:r>
+      <w:r>
+        <w:rPr>
+          <w:rFonts w:hint="eastAsia"/>
+          <w:sz w:val="20"/>
+        </w:rPr>
+        <w:t>クラス設計書</w:t>
+      </w:r>
+      <w:r>
+        <w:rPr>
+          <w:sz w:val="20"/>
+        </w:rPr>
+        <w:t>提出</w:t>
+      </w:r>
+    </w:p>
+    <w:p>
+      <w:pPr>
+        <w:spacing w:line="280" w:lineRule="exact"/>
+        <w:rPr>
+          <w:sz w:val="20"/>
+        </w:rPr>
+      </w:pPr>
+      <w:r>
+        <w:rPr>
+          <w:rFonts w:hint="eastAsia"/>
+          <w:sz w:val="20"/>
+        </w:rPr>
+        <w:t>2016</w:t>
+      </w:r>
+      <w:r>
+        <w:rPr>
+          <w:rFonts w:hint="eastAsia"/>
+          <w:sz w:val="20"/>
+        </w:rPr>
+        <w:t>年</w:t>
+      </w:r>
+      <w:r>
+        <w:rPr>
+          <w:rFonts w:hint="eastAsia"/>
+          <w:sz w:val="20"/>
+        </w:rPr>
+        <w:t>6</w:t>
+      </w:r>
+      <w:r>
+        <w:rPr>
+          <w:sz w:val="20"/>
+        </w:rPr>
+        <w:t>月</w:t>
+      </w:r>
+      <w:r>
+        <w:rPr>
+          <w:rFonts w:hint="eastAsia"/>
+          <w:sz w:val="20"/>
+        </w:rPr>
+        <w:t>13</w:t>
+      </w:r>
+      <w:r>
+        <w:rPr>
+          <w:sz w:val="20"/>
+        </w:rPr>
+        <w:t>日</w:t>
+      </w:r>
+      <w:r>
+        <w:rPr>
+          <w:rFonts w:hint="eastAsia"/>
+          <w:sz w:val="20"/>
+        </w:rPr>
+        <w:t xml:space="preserve">　実装</w:t>
+      </w:r>
+      <w:r>
+        <w:rPr>
+          <w:rFonts w:hint="eastAsia"/>
+          <w:sz w:val="20"/>
+        </w:rPr>
+        <w:t>終了日</w:t>
+      </w:r>
+    </w:p>
+    <w:p>
+      <w:pPr>
+        <w:spacing w:line="280" w:lineRule="exact"/>
+        <w:rPr>
+          <w:sz w:val="20"/>
+        </w:rPr>
+      </w:pPr>
+      <w:r>
+        <w:rPr>
+          <w:rFonts w:hint="eastAsia"/>
+          <w:sz w:val="20"/>
+        </w:rPr>
+        <w:t>2016</w:t>
+      </w:r>
+      <w:r>
+        <w:rPr>
+          <w:rFonts w:hint="eastAsia"/>
+          <w:sz w:val="20"/>
+        </w:rPr>
+        <w:t>年</w:t>
+      </w:r>
+      <w:r>
+        <w:rPr>
+          <w:rFonts w:hint="eastAsia"/>
+          <w:sz w:val="20"/>
+        </w:rPr>
+        <w:t>7</w:t>
+      </w:r>
+      <w:r>
+        <w:rPr>
+          <w:sz w:val="20"/>
+        </w:rPr>
+        <w:t>月</w:t>
+      </w:r>
+      <w:r>
+        <w:rPr>
+          <w:rFonts w:hint="eastAsia"/>
+          <w:sz w:val="20"/>
+        </w:rPr>
+        <w:t>7</w:t>
+      </w:r>
+      <w:r>
+        <w:rPr>
+          <w:sz w:val="20"/>
+        </w:rPr>
+        <w:t>日</w:t>
+      </w:r>
+      <w:r>
+        <w:rPr>
+          <w:rFonts w:hint="eastAsia"/>
+          <w:sz w:val="20"/>
+        </w:rPr>
+        <w:t xml:space="preserve">　</w:t>
+      </w:r>
+      <w:r>
+        <w:rPr>
+          <w:rFonts w:hint="eastAsia"/>
+          <w:sz w:val="20"/>
+        </w:rPr>
+        <w:t>テスト</w:t>
+      </w:r>
+      <w:r>
+        <w:rPr>
+          <w:rFonts w:hint="eastAsia"/>
+          <w:sz w:val="20"/>
+        </w:rPr>
+        <w:t>，修正</w:t>
+      </w:r>
+      <w:r>
+        <w:rPr>
+          <w:sz w:val="20"/>
+        </w:rPr>
+        <w:t>及びリファクタリング</w:t>
+      </w:r>
+    </w:p>
+    <w:p>
+      <w:pPr>
+        <w:spacing w:line="280" w:lineRule="exact"/>
+        <w:rPr>
+          <w:sz w:val="20"/>
+        </w:rPr>
+      </w:pPr>
+      <w:r>
+        <w:rPr>
+          <w:rFonts w:hint="eastAsia"/>
+          <w:sz w:val="20"/>
+        </w:rPr>
+        <w:t>2016</w:t>
+      </w:r>
+      <w:r>
+        <w:rPr>
+          <w:rFonts w:hint="eastAsia"/>
+          <w:sz w:val="20"/>
+        </w:rPr>
+        <w:t>年</w:t>
+      </w:r>
+      <w:r>
+        <w:rPr>
+          <w:rFonts w:hint="eastAsia"/>
+          <w:sz w:val="20"/>
+        </w:rPr>
+        <w:t>7</w:t>
+      </w:r>
+      <w:r>
+        <w:rPr>
+          <w:sz w:val="20"/>
+        </w:rPr>
+        <w:t>月</w:t>
+      </w:r>
+      <w:r>
+        <w:rPr>
+          <w:rFonts w:hint="eastAsia"/>
+          <w:sz w:val="20"/>
+        </w:rPr>
+        <w:t>21</w:t>
+      </w:r>
+      <w:r>
+        <w:rPr>
+          <w:sz w:val="20"/>
+        </w:rPr>
+        <w:t xml:space="preserve">日　</w:t>
+      </w:r>
+      <w:r>
+        <w:rPr>
+          <w:rFonts w:hint="eastAsia"/>
+          <w:sz w:val="20"/>
+        </w:rPr>
+        <w:t>発表日</w:t>
+      </w:r>
+    </w:p>
+    <w:p>
+      <w:pPr>
+        <w:spacing w:line="280" w:lineRule="exact"/>
+        <w:rPr>
+          <w:sz w:val="20"/>
+        </w:rPr>
+      </w:pPr>
+    </w:p>
+    <w:p>
+      <w:pPr>
+        <w:pStyle w:val="2"/>
+      </w:pPr>
+      <w:r>
+        <w:rPr>
+          <w:rFonts w:hint="eastAsia"/>
+        </w:rPr>
+        <w:t xml:space="preserve">3.2 </w:t>
+      </w:r>
+      <w:r>
+        <w:rPr>
+          <w:rFonts w:hint="eastAsia"/>
+        </w:rPr>
+        <w:t>開発体制</w:t>
+      </w:r>
+    </w:p>
+    <w:p>
+      <w:pPr>
+        <w:spacing w:line="280" w:lineRule="exact"/>
+        <w:rPr>
+          <w:sz w:val="20"/>
+        </w:rPr>
+      </w:pPr>
+      <w:r>
+        <w:rPr>
+          <w:sz w:val="20"/>
+        </w:rPr>
+        <w:t>・プロジェクトマネージャ：</w:t>
+      </w:r>
+      <w:r>
+        <w:rPr>
+          <w:sz w:val="20"/>
+        </w:rPr>
+        <w:t xml:space="preserve"> </w:t>
+      </w:r>
+      <w:r>
+        <w:rPr>
+          <w:rFonts w:hint="eastAsia"/>
+          <w:sz w:val="20"/>
+        </w:rPr>
+        <w:t>織田　奎太朗</w:t>
+      </w:r>
+    </w:p>
+    <w:p>
+      <w:pPr>
+        <w:spacing w:line="280" w:lineRule="exact"/>
+        <w:rPr>
+          <w:sz w:val="20"/>
+        </w:rPr>
+      </w:pPr>
+      <w:r>
+        <w:rPr>
+          <w:sz w:val="20"/>
+        </w:rPr>
+        <w:lastRenderedPageBreak/>
+        <w:t>・アプリケーションスペシャリスト：</w:t>
+      </w:r>
+      <w:r>
+        <w:rPr>
+          <w:rFonts w:hint="eastAsia"/>
+          <w:sz w:val="20"/>
+        </w:rPr>
+        <w:t>和泉　恵太、落合　竜也</w:t>
+      </w:r>
+    </w:p>
+    <w:p>
+      <w:pPr>
+        <w:spacing w:line="280" w:lineRule="exact"/>
+        <w:rPr>
+          <w:sz w:val="20"/>
+        </w:rPr>
+      </w:pPr>
+      <w:r>
+        <w:rPr>
+          <w:sz w:val="20"/>
+        </w:rPr>
+        <w:t>・</w:t>
+      </w:r>
+      <w:r>
+        <w:rPr>
+          <w:rFonts w:hint="eastAsia"/>
+          <w:sz w:val="20"/>
+        </w:rPr>
+        <w:t>IT</w:t>
+      </w:r>
+      <w:r>
+        <w:rPr>
+          <w:rFonts w:hint="eastAsia"/>
+          <w:sz w:val="20"/>
+        </w:rPr>
+        <w:t>アーキテクト：</w:t>
+      </w:r>
+      <w:r>
+        <w:rPr>
+          <w:rFonts w:hint="eastAsia"/>
+          <w:sz w:val="20"/>
+        </w:rPr>
+        <w:t>江森　智也</w:t>
+      </w:r>
+    </w:p>
+    <w:p>
+      <w:pPr>
+        <w:spacing w:line="280" w:lineRule="exact"/>
+        <w:rPr>
+          <w:sz w:val="20"/>
+        </w:rPr>
+      </w:pPr>
+      <w:r>
+        <w:rPr>
+          <w:sz w:val="20"/>
+        </w:rPr>
+        <w:t>・品質保証マネージャ：</w:t>
+      </w:r>
+      <w:r>
+        <w:rPr>
+          <w:rFonts w:hint="eastAsia"/>
+          <w:sz w:val="20"/>
+        </w:rPr>
+        <w:t>尾崎　将</w:t>
+      </w:r>
+    </w:p>
+    <w:p>
+      <w:pPr>
+        <w:spacing w:line="280" w:lineRule="exact"/>
+        <w:rPr>
+          <w:sz w:val="20"/>
+        </w:rPr>
+      </w:pPr>
+    </w:p>
+    <w:p>
+      <w:pPr>
+        <w:pStyle w:val="2"/>
+      </w:pPr>
+      <w:r>
+        <w:rPr>
+          <w:rFonts w:hint="eastAsia"/>
+        </w:rPr>
+        <w:t xml:space="preserve">3.3 </w:t>
+      </w:r>
+      <w:r>
+        <w:rPr>
+          <w:rFonts w:hint="eastAsia"/>
+        </w:rPr>
+        <w:t>成果物定義</w:t>
+      </w:r>
+    </w:p>
+    <w:p>
+      <w:pPr>
+        <w:spacing w:line="280" w:lineRule="exact"/>
+        <w:rPr>
+          <w:sz w:val="20"/>
+        </w:rPr>
+      </w:pPr>
+      <w:r>
+        <w:rPr>
+          <w:rFonts w:hint="eastAsia"/>
+          <w:sz w:val="20"/>
+        </w:rPr>
+        <w:t xml:space="preserve">要件定義書　：　</w:t>
+      </w:r>
+      <w:r>
+        <w:rPr>
+          <w:rFonts w:hint="eastAsia"/>
+          <w:sz w:val="20"/>
+        </w:rPr>
+        <w:t>4</w:t>
+      </w:r>
+      <w:r>
+        <w:rPr>
+          <w:sz w:val="20"/>
+        </w:rPr>
+        <w:t>月</w:t>
+      </w:r>
+      <w:r>
+        <w:rPr>
+          <w:rFonts w:hint="eastAsia"/>
+          <w:sz w:val="20"/>
+        </w:rPr>
+        <w:t>14</w:t>
+      </w:r>
+      <w:r>
+        <w:rPr>
+          <w:sz w:val="20"/>
+        </w:rPr>
+        <w:t>日～</w:t>
+      </w:r>
+      <w:r>
+        <w:rPr>
+          <w:rFonts w:hint="eastAsia"/>
+          <w:sz w:val="20"/>
+        </w:rPr>
+        <w:t>4</w:t>
+      </w:r>
+      <w:r>
+        <w:rPr>
+          <w:sz w:val="20"/>
+        </w:rPr>
+        <w:t>月</w:t>
+      </w:r>
+      <w:r>
+        <w:rPr>
+          <w:rFonts w:hint="eastAsia"/>
+          <w:sz w:val="20"/>
+        </w:rPr>
+        <w:t>25</w:t>
+      </w:r>
+      <w:r>
+        <w:rPr>
+          <w:sz w:val="20"/>
+        </w:rPr>
+        <w:t xml:space="preserve">日　</w:t>
+      </w:r>
+      <w:r>
+        <w:rPr>
+          <w:rFonts w:hint="eastAsia"/>
+          <w:sz w:val="20"/>
+        </w:rPr>
+        <w:t>織田　奎太朗</w:t>
+      </w:r>
+      <w:r>
+        <w:rPr>
+          <w:rFonts w:hint="eastAsia"/>
+          <w:sz w:val="20"/>
+        </w:rPr>
+        <w:t>（全員</w:t>
+      </w:r>
+      <w:r>
+        <w:rPr>
+          <w:sz w:val="20"/>
+        </w:rPr>
+        <w:t>の場合，</w:t>
+      </w:r>
+      <w:r>
+        <w:rPr>
+          <w:rFonts w:hint="eastAsia"/>
+          <w:sz w:val="20"/>
+        </w:rPr>
+        <w:t>作成責任者</w:t>
+      </w:r>
+      <w:r>
+        <w:rPr>
+          <w:sz w:val="20"/>
+        </w:rPr>
+        <w:t>名</w:t>
+      </w:r>
+      <w:r>
+        <w:rPr>
+          <w:rFonts w:hint="eastAsia"/>
+          <w:sz w:val="20"/>
+        </w:rPr>
+        <w:t>）</w:t>
+      </w:r>
+    </w:p>
+    <w:p>
+      <w:pPr>
+        <w:spacing w:line="280" w:lineRule="exact"/>
+        <w:rPr>
+          <w:sz w:val="20"/>
+        </w:rPr>
+      </w:pPr>
+      <w:r>
+        <w:rPr>
+          <w:rFonts w:hint="eastAsia"/>
+          <w:sz w:val="20"/>
+        </w:rPr>
+        <w:t>外部</w:t>
+      </w:r>
+      <w:r>
+        <w:rPr>
+          <w:sz w:val="20"/>
+        </w:rPr>
+        <w:t>設計書</w:t>
+      </w:r>
+      <w:r>
+        <w:rPr>
+          <w:rFonts w:hint="eastAsia"/>
+          <w:sz w:val="20"/>
+        </w:rPr>
+        <w:t xml:space="preserve">　：　</w:t>
+      </w:r>
+      <w:r>
+        <w:rPr>
+          <w:rFonts w:hint="eastAsia"/>
+          <w:sz w:val="20"/>
+        </w:rPr>
+        <w:t>4</w:t>
+      </w:r>
+      <w:r>
+        <w:rPr>
+          <w:sz w:val="20"/>
+        </w:rPr>
+        <w:t>月</w:t>
+      </w:r>
+      <w:r>
+        <w:rPr>
+          <w:rFonts w:hint="eastAsia"/>
+          <w:sz w:val="20"/>
+        </w:rPr>
+        <w:t>25</w:t>
+      </w:r>
+      <w:r>
+        <w:rPr>
+          <w:sz w:val="20"/>
+        </w:rPr>
+        <w:t>日～</w:t>
+      </w:r>
+      <w:r>
+        <w:rPr>
+          <w:rFonts w:hint="eastAsia"/>
+          <w:sz w:val="20"/>
+        </w:rPr>
+        <w:t>5</w:t>
+      </w:r>
+      <w:r>
+        <w:rPr>
+          <w:sz w:val="20"/>
+        </w:rPr>
+        <w:t>月</w:t>
+      </w:r>
+      <w:r>
+        <w:rPr>
+          <w:rFonts w:hint="eastAsia"/>
+          <w:sz w:val="20"/>
+        </w:rPr>
+        <w:t>16</w:t>
+      </w:r>
+      <w:r>
+        <w:rPr>
+          <w:sz w:val="20"/>
+        </w:rPr>
+        <w:t xml:space="preserve">日　</w:t>
+      </w:r>
+      <w:r>
+        <w:rPr>
+          <w:rFonts w:hint="eastAsia"/>
+          <w:sz w:val="20"/>
+        </w:rPr>
+        <w:t>織田　奎太朗</w:t>
+      </w:r>
+      <w:r>
+        <w:rPr>
+          <w:rFonts w:hint="eastAsia"/>
+          <w:sz w:val="20"/>
+        </w:rPr>
+        <w:t>（同上）</w:t>
+      </w:r>
+    </w:p>
+    <w:p>
+      <w:pPr>
+        <w:spacing w:line="280" w:lineRule="exact"/>
+        <w:rPr>
+          <w:sz w:val="20"/>
+        </w:rPr>
+      </w:pPr>
+      <w:r>
+        <w:rPr>
+          <w:rFonts w:hint="eastAsia"/>
+          <w:sz w:val="20"/>
+        </w:rPr>
+        <w:t xml:space="preserve">クラス設計書　：　</w:t>
+      </w:r>
+      <w:r>
+        <w:rPr>
+          <w:rFonts w:hint="eastAsia"/>
+          <w:sz w:val="20"/>
+        </w:rPr>
+        <w:t>5</w:t>
+      </w:r>
+      <w:r>
+        <w:rPr>
+          <w:sz w:val="20"/>
+        </w:rPr>
+        <w:t>月</w:t>
+      </w:r>
+      <w:r>
+        <w:rPr>
+          <w:rFonts w:hint="eastAsia"/>
+          <w:sz w:val="20"/>
+        </w:rPr>
+        <w:t>16</w:t>
+      </w:r>
+      <w:r>
+        <w:rPr>
+          <w:sz w:val="20"/>
+        </w:rPr>
+        <w:t>日～</w:t>
+      </w:r>
+      <w:r>
+        <w:rPr>
+          <w:rFonts w:hint="eastAsia"/>
+          <w:sz w:val="20"/>
+        </w:rPr>
+        <w:t>5</w:t>
+      </w:r>
+      <w:r>
+        <w:rPr>
+          <w:sz w:val="20"/>
+        </w:rPr>
+        <w:t>月</w:t>
+      </w:r>
+      <w:r>
+        <w:rPr>
+          <w:rFonts w:hint="eastAsia"/>
+          <w:sz w:val="20"/>
+        </w:rPr>
+        <w:t>30</w:t>
+      </w:r>
+      <w:r>
+        <w:rPr>
+          <w:sz w:val="20"/>
+        </w:rPr>
+        <w:t xml:space="preserve">日　</w:t>
+      </w:r>
+      <w:r>
+        <w:rPr>
+          <w:rFonts w:hint="eastAsia"/>
+          <w:sz w:val="20"/>
+        </w:rPr>
+        <w:t>織田　奎太朗</w:t>
+      </w:r>
+      <w:r>
+        <w:rPr>
+          <w:rFonts w:hint="eastAsia"/>
+          <w:sz w:val="20"/>
+        </w:rPr>
+        <w:t>（同上）</w:t>
+      </w:r>
+    </w:p>
+    <w:p>
+      <w:pPr>
+        <w:spacing w:line="280" w:lineRule="exact"/>
+        <w:rPr>
+          <w:sz w:val="20"/>
+        </w:rPr>
+      </w:pPr>
+      <w:r>
+        <w:rPr>
+          <w:rFonts w:hint="eastAsia"/>
+          <w:sz w:val="20"/>
+        </w:rPr>
+        <w:t>発表用</w:t>
+      </w:r>
+      <w:r>
+        <w:rPr>
+          <w:sz w:val="20"/>
+        </w:rPr>
+        <w:t>スライド</w:t>
+      </w:r>
+      <w:r>
+        <w:rPr>
+          <w:rFonts w:hint="eastAsia"/>
+          <w:sz w:val="20"/>
+        </w:rPr>
+        <w:t xml:space="preserve">　：　○</w:t>
+      </w:r>
+      <w:r>
+        <w:rPr>
+          <w:sz w:val="20"/>
+        </w:rPr>
+        <w:t>月</w:t>
+      </w:r>
+      <w:r>
+        <w:rPr>
+          <w:rFonts w:hint="eastAsia"/>
+          <w:sz w:val="20"/>
+        </w:rPr>
+        <w:t>○</w:t>
+      </w:r>
+      <w:r>
+        <w:rPr>
+          <w:sz w:val="20"/>
+        </w:rPr>
+        <w:t>日～</w:t>
+      </w:r>
+      <w:r>
+        <w:rPr>
+          <w:rFonts w:hint="eastAsia"/>
+          <w:sz w:val="20"/>
+        </w:rPr>
+        <w:t>○</w:t>
+      </w:r>
+      <w:r>
+        <w:rPr>
+          <w:sz w:val="20"/>
+        </w:rPr>
+        <w:t>月</w:t>
+      </w:r>
+      <w:r>
+        <w:rPr>
+          <w:rFonts w:hint="eastAsia"/>
+          <w:sz w:val="20"/>
+        </w:rPr>
+        <w:t>○</w:t>
+      </w:r>
+      <w:r>
+        <w:rPr>
+          <w:sz w:val="20"/>
+        </w:rPr>
+        <w:t xml:space="preserve">日　</w:t>
+      </w:r>
+      <w:r>
+        <w:rPr>
+          <w:rFonts w:hint="eastAsia"/>
+          <w:sz w:val="20"/>
+        </w:rPr>
+        <w:t>織田　奎太朗</w:t>
+      </w:r>
+      <w:r>
+        <w:rPr>
+          <w:rFonts w:hint="eastAsia"/>
+          <w:sz w:val="20"/>
+        </w:rPr>
+        <w:t>（同上）</w:t>
+      </w:r>
+    </w:p>
+    <w:p>
+      <w:pPr>
+        <w:spacing w:line="280" w:lineRule="exact"/>
+        <w:rPr>
+          <w:sz w:val="20"/>
+        </w:rPr>
+      </w:pPr>
+      <w:r>
+        <w:rPr>
+          <w:rFonts w:hint="eastAsia"/>
+          <w:sz w:val="20"/>
+        </w:rPr>
+        <w:t>ユーザ操作マニュアル</w:t>
+      </w:r>
+      <w:r>
+        <w:rPr>
+          <w:rFonts w:hint="eastAsia"/>
+          <w:sz w:val="20"/>
+        </w:rPr>
+        <w:t xml:space="preserve">　：　○</w:t>
+      </w:r>
+      <w:r>
+        <w:rPr>
+          <w:sz w:val="20"/>
+        </w:rPr>
+        <w:t>月</w:t>
+      </w:r>
+      <w:r>
+        <w:rPr>
+          <w:rFonts w:hint="eastAsia"/>
+          <w:sz w:val="20"/>
+        </w:rPr>
+        <w:t>○</w:t>
+      </w:r>
+      <w:r>
+        <w:rPr>
+          <w:sz w:val="20"/>
+        </w:rPr>
+        <w:t>日～</w:t>
+      </w:r>
+      <w:r>
+        <w:rPr>
+          <w:rFonts w:hint="eastAsia"/>
+          <w:sz w:val="20"/>
+        </w:rPr>
+        <w:t>○</w:t>
+      </w:r>
+      <w:r>
+        <w:rPr>
+          <w:sz w:val="20"/>
+        </w:rPr>
+        <w:t>月</w:t>
+      </w:r>
+      <w:r>
+        <w:rPr>
+          <w:rFonts w:hint="eastAsia"/>
+          <w:sz w:val="20"/>
+        </w:rPr>
+        <w:t>○</w:t>
+      </w:r>
+      <w:r>
+        <w:rPr>
+          <w:sz w:val="20"/>
+        </w:rPr>
+        <w:t xml:space="preserve">日　</w:t>
+      </w:r>
+      <w:r>
+        <w:rPr>
+          <w:rFonts w:hint="eastAsia"/>
+          <w:sz w:val="20"/>
+        </w:rPr>
+        <w:t>織田　奎太朗</w:t>
+      </w:r>
+      <w:r>
+        <w:rPr>
+          <w:rFonts w:hint="eastAsia"/>
+          <w:sz w:val="20"/>
+        </w:rPr>
+        <w:t>（同上）</w:t>
+      </w:r>
+    </w:p>
+    <w:p>
+      <w:pPr>
+        <w:spacing w:line="280" w:lineRule="exact"/>
+        <w:rPr>
+          <w:sz w:val="20"/>
+        </w:rPr>
+      </w:pPr>
+      <w:r>
+        <w:rPr>
+          <w:rFonts w:hint="eastAsia"/>
+          <w:sz w:val="20"/>
+        </w:rPr>
+        <w:t>日程管理</w:t>
+      </w:r>
+      <w:r>
+        <w:rPr>
+          <w:sz w:val="20"/>
+        </w:rPr>
+        <w:t>システム</w:t>
+      </w:r>
+      <w:r>
+        <w:rPr>
+          <w:rFonts w:hint="eastAsia"/>
+          <w:sz w:val="20"/>
+        </w:rPr>
+        <w:t xml:space="preserve">　：　○</w:t>
+      </w:r>
+      <w:r>
+        <w:rPr>
+          <w:sz w:val="20"/>
+        </w:rPr>
+        <w:t>月</w:t>
+      </w:r>
+      <w:r>
+        <w:rPr>
+          <w:rFonts w:hint="eastAsia"/>
+          <w:sz w:val="20"/>
+        </w:rPr>
+        <w:t>○</w:t>
+      </w:r>
+      <w:r>
+        <w:rPr>
+          <w:sz w:val="20"/>
+        </w:rPr>
+        <w:t>日～</w:t>
+      </w:r>
+      <w:r>
+        <w:rPr>
+          <w:rFonts w:hint="eastAsia"/>
+          <w:sz w:val="20"/>
+        </w:rPr>
+        <w:t>○</w:t>
+      </w:r>
+      <w:r>
+        <w:rPr>
+          <w:sz w:val="20"/>
+        </w:rPr>
+        <w:t>月</w:t>
+      </w:r>
+      <w:r>
+        <w:rPr>
+          <w:rFonts w:hint="eastAsia"/>
+          <w:sz w:val="20"/>
+        </w:rPr>
+        <w:t>○</w:t>
+      </w:r>
+      <w:r>
+        <w:rPr>
+          <w:sz w:val="20"/>
+        </w:rPr>
+        <w:t xml:space="preserve">日　</w:t>
+      </w:r>
+      <w:r>
+        <w:rPr>
+          <w:rFonts w:hint="eastAsia"/>
+          <w:sz w:val="20"/>
+        </w:rPr>
+        <w:t>織田　奎太朗</w:t>
+      </w:r>
+      <w:r>
+        <w:rPr>
+          <w:rFonts w:hint="eastAsia"/>
+          <w:sz w:val="20"/>
+        </w:rPr>
+        <w:t>（同上）</w:t>
+      </w:r>
+    </w:p>
+    <w:p>
+      <w:pPr>
+        <w:spacing w:line="280" w:lineRule="exact"/>
+        <w:rPr>
+          <w:sz w:val="20"/>
+        </w:rPr>
+      </w:pPr>
+    </w:p>
+    <w:p>
+      <w:pPr>
+        <w:spacing w:line="280" w:lineRule="exact"/>
+        <w:rPr>
+          <w:sz w:val="20"/>
+        </w:rPr>
+      </w:pPr>
+    </w:p>
+    <w:p>
+      <w:pPr>
+        <w:pStyle w:val="1"/>
+      </w:pPr>
+      <w:r>
+        <w:rPr>
+          <w:rFonts w:hint="eastAsia"/>
+        </w:rPr>
+        <w:t xml:space="preserve">4. </w:t>
+      </w:r>
+      <w:r>
+        <w:rPr>
+          <w:rFonts w:hint="eastAsia"/>
+        </w:rPr>
+        <w:t>要件定義</w:t>
+      </w:r>
+    </w:p>
+    <w:p>
+      <w:pPr>
+        <w:pStyle w:val="2"/>
+      </w:pPr>
+      <w:r>
+        <w:rPr>
+          <w:rFonts w:hint="eastAsia"/>
+        </w:rPr>
+        <w:t>4.</w:t>
+      </w:r>
+      <w:r>
+        <w:t>1</w:t>
+      </w:r>
+      <w:r>
+        <w:rPr>
+          <w:rFonts w:hint="eastAsia"/>
+        </w:rPr>
+        <w:t xml:space="preserve"> </w:t>
+      </w:r>
+      <w:r>
+        <w:rPr>
+          <w:rFonts w:hint="eastAsia"/>
+        </w:rPr>
+        <w:t>機能要求</w:t>
+      </w:r>
+      <w:r>
+        <w:rPr>
+          <w:rFonts w:hint="eastAsia"/>
+        </w:rPr>
+        <w:t>（※</w:t>
+      </w:r>
+      <w:r>
+        <w:t>一部</w:t>
+      </w:r>
+      <w:r>
+        <w:rPr>
+          <w:rFonts w:hint="eastAsia"/>
+        </w:rPr>
+        <w:t>）</w:t>
+      </w:r>
+    </w:p>
+    <w:p>
+      <w:pPr>
+        <w:spacing w:line="280" w:lineRule="exact"/>
+        <w:rPr>
+          <w:sz w:val="20"/>
+        </w:rPr>
+      </w:pPr>
+      <w:r>
+        <w:rPr>
+          <w:rFonts w:hint="eastAsia"/>
+          <w:sz w:val="20"/>
+        </w:rPr>
+        <w:t>日程閲覧機能</w:t>
+      </w:r>
+    </w:p>
+    <w:p>
+      <w:pPr>
+        <w:spacing w:line="280" w:lineRule="exact"/>
+        <w:rPr>
+          <w:sz w:val="20"/>
+        </w:rPr>
+      </w:pPr>
+      <w:r>
+        <w:rPr>
+          <w:rFonts w:hint="eastAsia"/>
+          <w:sz w:val="20"/>
+        </w:rPr>
+        <w:t>・</w:t>
+      </w:r>
+      <w:r>
+        <w:rPr>
+          <w:rFonts w:hint="eastAsia"/>
+          <w:sz w:val="20"/>
+        </w:rPr>
+        <w:t>日程管理システムは常に任意の月のカレンダーフォームを表示しなければならない</w:t>
       </w:r>
       <w:r>
         <w:rPr>
@@ -2732,38 +4191,74 @@
       </w:r>
       <w:r>
         <w:rPr>
-          <w:rFonts w:hint="eastAsia"/>
-          <w:sz w:val="20"/>
-        </w:rPr>
-        <w:t>活動日程の確認</w:t>
-      </w:r>
-      <w:r>
-        <w:rPr>
-          <w:rFonts w:hint="eastAsia"/>
-          <w:sz w:val="20"/>
-        </w:rPr>
-        <w:t>をするため</w:t>
-      </w:r>
-      <w:r>
-        <w:rPr>
-          <w:rFonts w:hint="eastAsia"/>
-          <w:sz w:val="20"/>
-        </w:rPr>
-        <w:t>講習日程カレンダーの</w:t>
-      </w:r>
-      <w:r>
-        <w:rPr>
-          <w:rFonts w:hint="eastAsia"/>
-          <w:sz w:val="20"/>
-        </w:rPr>
-        <w:t>閲覧</w:t>
-      </w:r>
-      <w:r>
-        <w:rPr>
-          <w:rFonts w:hint="eastAsia"/>
-          <w:sz w:val="20"/>
-        </w:rPr>
-        <w:t>を行うことができる</w:t>
+          <w:sz w:val="20"/>
+        </w:rPr>
+        <w:t xml:space="preserve"> </w:t>
+      </w:r>
+    </w:p>
+    <w:p>
+      <w:pPr>
+        <w:spacing w:line="280" w:lineRule="exact"/>
+        <w:ind w:left="200" w:hangingChars="100" w:hanging="200"/>
+        <w:rPr>
+          <w:sz w:val="20"/>
+        </w:rPr>
+      </w:pPr>
+      <w:r>
+        <w:rPr>
+          <w:rFonts w:hint="eastAsia"/>
+          <w:sz w:val="20"/>
+        </w:rPr>
+        <w:t>・</w:t>
+      </w:r>
+      <w:r>
+        <w:rPr>
+          <w:rFonts w:hint="eastAsia"/>
+          <w:sz w:val="20"/>
+        </w:rPr>
+        <w:t>日程管理システムは講習予定日が登録された場合</w:t>
+      </w:r>
+      <w:r>
+        <w:rPr>
+          <w:rFonts w:hint="eastAsia"/>
+          <w:sz w:val="20"/>
+        </w:rPr>
+        <w:t xml:space="preserve">, </w:t>
+      </w:r>
+      <w:r>
+        <w:rPr>
+          <w:rFonts w:hint="eastAsia"/>
+          <w:sz w:val="20"/>
+        </w:rPr>
+        <w:t>カレンダーフォームの任意の日の欄に講習を行う班名</w:t>
+      </w:r>
+      <w:r>
+        <w:rPr>
+          <w:rFonts w:hint="eastAsia"/>
+          <w:sz w:val="20"/>
+        </w:rPr>
+        <w:t xml:space="preserve">, </w:t>
+      </w:r>
+      <w:r>
+        <w:rPr>
+          <w:rFonts w:hint="eastAsia"/>
+          <w:sz w:val="20"/>
+        </w:rPr>
+        <w:t>講習開始時間</w:t>
+      </w:r>
+      <w:r>
+        <w:rPr>
+          <w:rFonts w:hint="eastAsia"/>
+          <w:sz w:val="20"/>
+        </w:rPr>
+        <w:t xml:space="preserve">, </w:t>
+      </w:r>
+      <w:r>
+        <w:rPr>
+          <w:rFonts w:hint="eastAsia"/>
+          <w:sz w:val="20"/>
+        </w:rPr>
+        <w:t>教室情報を表示しなければならない</w:t>
       </w:r>
       <w:r>
         <w:rPr>
@@ -2772,19 +4267,149 @@
         </w:rPr>
         <w:t>.</w:t>
       </w:r>
-      <w:r>
-        <w:rPr>
-          <w:rFonts w:hint="eastAsia"/>
-          <w:sz w:val="20"/>
-        </w:rPr>
-        <w:t>イベントの告知等を確認するためにお知らせ掲示板の</w:t>
-      </w:r>
-      <w:r>
-        <w:rPr>
-          <w:rFonts w:hint="eastAsia"/>
-          <w:sz w:val="20"/>
-        </w:rPr>
-        <w:t>閲覧を行うことができる</w:t>
+    </w:p>
+    <w:p>
+      <w:pPr>
+        <w:spacing w:line="280" w:lineRule="exact"/>
+        <w:ind w:left="200" w:hangingChars="100" w:hanging="200"/>
+        <w:rPr>
+          <w:sz w:val="20"/>
+        </w:rPr>
+      </w:pPr>
+      <w:r>
+        <w:rPr>
+          <w:rFonts w:hint="eastAsia"/>
+          <w:sz w:val="20"/>
+        </w:rPr>
+        <w:t>・</w:t>
+      </w:r>
+      <w:r>
+        <w:rPr>
+          <w:rFonts w:hint="eastAsia"/>
+          <w:sz w:val="20"/>
+        </w:rPr>
+        <w:t>講習予定日</w:t>
+      </w:r>
+      <w:r>
+        <w:rPr>
+          <w:rFonts w:hint="eastAsia"/>
+          <w:sz w:val="20"/>
+        </w:rPr>
+        <w:t>の欄をクリックされたとき</w:t>
+      </w:r>
+      <w:r>
+        <w:rPr>
+          <w:rFonts w:hint="eastAsia"/>
+          <w:sz w:val="20"/>
+        </w:rPr>
+        <w:t>,</w:t>
+      </w:r>
+      <w:r>
+        <w:rPr>
+          <w:sz w:val="20"/>
+        </w:rPr>
+        <w:t xml:space="preserve"> </w:t>
+      </w:r>
+      <w:r>
+        <w:rPr>
+          <w:rFonts w:hint="eastAsia"/>
+          <w:sz w:val="20"/>
+        </w:rPr>
+        <w:t>講習を行う班名</w:t>
+      </w:r>
+      <w:r>
+        <w:rPr>
+          <w:rFonts w:hint="eastAsia"/>
+          <w:sz w:val="20"/>
+        </w:rPr>
+        <w:t>,</w:t>
+      </w:r>
+      <w:r>
+        <w:rPr>
+          <w:sz w:val="20"/>
+        </w:rPr>
+        <w:t xml:space="preserve"> </w:t>
+      </w:r>
+      <w:r>
+        <w:rPr>
+          <w:rFonts w:hint="eastAsia"/>
+          <w:sz w:val="20"/>
+        </w:rPr>
+        <w:t>講習開始時間</w:t>
+      </w:r>
+      <w:r>
+        <w:rPr>
+          <w:rFonts w:hint="eastAsia"/>
+          <w:sz w:val="20"/>
+        </w:rPr>
+        <w:t>,</w:t>
+      </w:r>
+      <w:r>
+        <w:rPr>
+          <w:sz w:val="20"/>
+        </w:rPr>
+        <w:t xml:space="preserve"> </w:t>
+      </w:r>
+      <w:r>
+        <w:rPr>
+          <w:rFonts w:hint="eastAsia"/>
+          <w:sz w:val="20"/>
+        </w:rPr>
+        <w:t>講習終了時間</w:t>
+      </w:r>
+      <w:r>
+        <w:rPr>
+          <w:rFonts w:hint="eastAsia"/>
+          <w:sz w:val="20"/>
+        </w:rPr>
+        <w:t>,</w:t>
+      </w:r>
+      <w:r>
+        <w:rPr>
+          <w:sz w:val="20"/>
+        </w:rPr>
+        <w:t xml:space="preserve"> </w:t>
+      </w:r>
+      <w:r>
+        <w:rPr>
+          <w:rFonts w:hint="eastAsia"/>
+          <w:sz w:val="20"/>
+        </w:rPr>
+        <w:t>教室情報</w:t>
+      </w:r>
+      <w:r>
+        <w:rPr>
+          <w:rFonts w:hint="eastAsia"/>
+          <w:sz w:val="20"/>
+        </w:rPr>
+        <w:t xml:space="preserve">, </w:t>
+      </w:r>
+      <w:r>
+        <w:rPr>
+          <w:rFonts w:hint="eastAsia"/>
+          <w:sz w:val="20"/>
+        </w:rPr>
+        <w:t>講習タイトル</w:t>
+      </w:r>
+      <w:r>
+        <w:rPr>
+          <w:rFonts w:hint="eastAsia"/>
+          <w:sz w:val="20"/>
+        </w:rPr>
+        <w:t>,</w:t>
+      </w:r>
+      <w:r>
+        <w:rPr>
+          <w:sz w:val="20"/>
+        </w:rPr>
+        <w:t xml:space="preserve"> </w:t>
+      </w:r>
+      <w:r>
+        <w:rPr>
+          <w:rFonts w:hint="eastAsia"/>
+          <w:sz w:val="20"/>
+        </w:rPr>
+        <w:t>コメントを別ウィンドウで表示しなければならない</w:t>
       </w:r>
       <w:r>
         <w:rPr>
@@ -2814,22 +4439,109 @@
           <w:rFonts w:hint="eastAsia"/>
           <w:sz w:val="20"/>
         </w:rPr>
-        <w:t>【役職】</w:t>
+        <w:t>講習情報編集</w:t>
+      </w:r>
+      <w:r>
+        <w:rPr>
+          <w:rFonts w:hint="eastAsia"/>
+          <w:sz w:val="20"/>
+        </w:rPr>
+        <w:t>機能</w:t>
       </w:r>
     </w:p>
     <w:p>
       <w:pPr>
         <w:spacing w:line="280" w:lineRule="exact"/>
-        <w:rPr>
-          <w:sz w:val="20"/>
-        </w:rPr>
-      </w:pPr>
-      <w:r>
-        <w:rPr>
-          <w:rFonts w:hint="eastAsia"/>
-          <w:sz w:val="20"/>
-        </w:rPr>
-        <w:t>役職は講習日程カレンダーの編集</w:t>
+        <w:ind w:left="200" w:hangingChars="100" w:hanging="200"/>
+        <w:rPr>
+          <w:sz w:val="20"/>
+        </w:rPr>
+      </w:pPr>
+      <w:r>
+        <w:rPr>
+          <w:rFonts w:hint="eastAsia"/>
+          <w:sz w:val="20"/>
+        </w:rPr>
+        <w:t>・講習情報編集</w:t>
+      </w:r>
+      <w:r>
+        <w:rPr>
+          <w:rFonts w:hint="eastAsia"/>
+          <w:sz w:val="20"/>
+        </w:rPr>
+        <w:t>システムは，カレンダーから情報を追加したい日時を指定</w:t>
+      </w:r>
+      <w:r>
+        <w:rPr>
+          <w:rFonts w:hint="eastAsia"/>
+          <w:sz w:val="20"/>
+        </w:rPr>
+        <w:t>された</w:t>
+      </w:r>
+      <w:r>
+        <w:rPr>
+          <w:rFonts w:hint="eastAsia"/>
+          <w:sz w:val="20"/>
+        </w:rPr>
+        <w:t>後，</w:t>
+      </w:r>
+      <w:r>
+        <w:rPr>
+          <w:rFonts w:hint="eastAsia"/>
+          <w:sz w:val="20"/>
+        </w:rPr>
+        <w:t>内容</w:t>
+      </w:r>
+      <w:r>
+        <w:rPr>
+          <w:rFonts w:hint="eastAsia"/>
+          <w:sz w:val="20"/>
+        </w:rPr>
+        <w:t>の</w:t>
+      </w:r>
+      <w:r>
+        <w:rPr>
+          <w:rFonts w:hint="eastAsia"/>
+          <w:sz w:val="20"/>
+        </w:rPr>
+        <w:t>編集</w:t>
+      </w:r>
+      <w:r>
+        <w:rPr>
+          <w:rFonts w:hint="eastAsia"/>
+          <w:sz w:val="20"/>
+        </w:rPr>
+        <w:t>画面へ遷移</w:t>
+      </w:r>
+      <w:r>
+        <w:rPr>
+          <w:rFonts w:hint="eastAsia"/>
+          <w:sz w:val="20"/>
+        </w:rPr>
+        <w:t>し</w:t>
+      </w:r>
+      <w:r>
+        <w:rPr>
+          <w:rFonts w:hint="eastAsia"/>
+          <w:sz w:val="20"/>
+        </w:rPr>
+        <w:t>なければならない．</w:t>
+      </w:r>
+    </w:p>
+    <w:p>
+      <w:pPr>
+        <w:spacing w:line="280" w:lineRule="exact"/>
+        <w:ind w:left="200" w:hangingChars="100" w:hanging="200"/>
+        <w:rPr>
+          <w:sz w:val="20"/>
+        </w:rPr>
+      </w:pPr>
+      <w:r>
+        <w:rPr>
+          <w:rFonts w:hint="eastAsia"/>
+          <w:sz w:val="20"/>
+        </w:rPr>
+        <w:t>・講習情報編集システムは</w:t>
       </w:r>
       <w:r>
         <w:rPr>
@@ -2840,10 +4552,56 @@
       </w:r>
       <w:r>
         <w:rPr>
-          <w:rFonts w:hint="eastAsia"/>
-          <w:sz w:val="20"/>
-        </w:rPr>
-        <w:t>お知らせ掲示板の編集を本システムで実施する</w:t>
+          <w:sz w:val="20"/>
+        </w:rPr>
+        <w:t xml:space="preserve"> </w:t>
+      </w:r>
+      <w:r>
+        <w:rPr>
+          <w:rFonts w:hint="eastAsia"/>
+          <w:sz w:val="20"/>
+        </w:rPr>
+        <w:t>講習情報の追加</w:t>
+      </w:r>
+      <w:r>
+        <w:rPr>
+          <w:rFonts w:hint="eastAsia"/>
+          <w:sz w:val="20"/>
+        </w:rPr>
+        <w:t>,</w:t>
+      </w:r>
+      <w:r>
+        <w:rPr>
+          <w:sz w:val="20"/>
+        </w:rPr>
+        <w:t xml:space="preserve"> </w:t>
+      </w:r>
+      <w:r>
+        <w:rPr>
+          <w:rFonts w:hint="eastAsia"/>
+          <w:sz w:val="20"/>
+        </w:rPr>
+        <w:t>更新</w:t>
+      </w:r>
+      <w:r>
+        <w:rPr>
+          <w:rFonts w:hint="eastAsia"/>
+          <w:sz w:val="20"/>
+        </w:rPr>
+        <w:t>,</w:t>
+      </w:r>
+      <w:r>
+        <w:rPr>
+          <w:sz w:val="20"/>
+        </w:rPr>
+        <w:t xml:space="preserve"> </w:t>
+      </w:r>
+      <w:r>
+        <w:rPr>
+          <w:rFonts w:hint="eastAsia"/>
+          <w:sz w:val="20"/>
+        </w:rPr>
+        <w:t>削除の各種ボタンを表示させなければならない</w:t>
       </w:r>
       <w:r>
         <w:rPr>
@@ -2856,270 +4614,419 @@
     <w:p>
       <w:pPr>
         <w:spacing w:line="280" w:lineRule="exact"/>
-        <w:rPr>
-          <w:sz w:val="20"/>
-        </w:rPr>
-      </w:pPr>
-    </w:p>
-    <w:p>
-      <w:pPr>
-        <w:pStyle w:val="1"/>
-      </w:pPr>
-      <w:r>
-        <w:rPr>
-          <w:rFonts w:hint="eastAsia"/>
-        </w:rPr>
-        <w:t xml:space="preserve">3. </w:t>
-      </w:r>
-      <w:r>
-        <w:rPr>
-          <w:rFonts w:hint="eastAsia"/>
-        </w:rPr>
-        <w:t>開発計画</w:t>
-      </w:r>
-    </w:p>
-    <w:p>
-      <w:pPr>
-        <w:pStyle w:val="2"/>
-      </w:pPr>
-      <w:r>
-        <w:rPr>
-          <w:rFonts w:hint="eastAsia"/>
-        </w:rPr>
-        <w:t xml:space="preserve">3.1 </w:t>
-      </w:r>
-      <w:r>
-        <w:rPr>
-          <w:rFonts w:hint="eastAsia"/>
-        </w:rPr>
-        <w:t>スケジュール</w:t>
+        <w:ind w:left="200" w:hangingChars="100" w:hanging="200"/>
+        <w:rPr>
+          <w:sz w:val="20"/>
+        </w:rPr>
+      </w:pPr>
+      <w:r>
+        <w:rPr>
+          <w:rFonts w:hint="eastAsia"/>
+          <w:sz w:val="20"/>
+        </w:rPr>
+        <w:t>・講習情報編集システムは</w:t>
+      </w:r>
+      <w:r>
+        <w:rPr>
+          <w:rFonts w:hint="eastAsia"/>
+          <w:sz w:val="20"/>
+        </w:rPr>
+        <w:t>,</w:t>
+      </w:r>
+      <w:r>
+        <w:rPr>
+          <w:sz w:val="20"/>
+        </w:rPr>
+        <w:t xml:space="preserve"> </w:t>
+      </w:r>
+      <w:r>
+        <w:rPr>
+          <w:rFonts w:hint="eastAsia"/>
+          <w:sz w:val="20"/>
+        </w:rPr>
+        <w:t>すでに講習予定情報が登録されていた場合に講習情報の追加を押されたとき</w:t>
+      </w:r>
+      <w:r>
+        <w:rPr>
+          <w:rFonts w:hint="eastAsia"/>
+          <w:sz w:val="20"/>
+        </w:rPr>
+        <w:t>,</w:t>
+      </w:r>
+      <w:r>
+        <w:rPr>
+          <w:sz w:val="20"/>
+        </w:rPr>
+        <w:t xml:space="preserve"> </w:t>
+      </w:r>
+      <w:r>
+        <w:rPr>
+          <w:rFonts w:hint="eastAsia"/>
+          <w:sz w:val="20"/>
+        </w:rPr>
+        <w:t>エラー表示をしなければならない</w:t>
+      </w:r>
+      <w:r>
+        <w:rPr>
+          <w:rFonts w:hint="eastAsia"/>
+          <w:sz w:val="20"/>
+        </w:rPr>
+        <w:t>.</w:t>
       </w:r>
     </w:p>
     <w:p>
       <w:pPr>
         <w:spacing w:line="280" w:lineRule="exact"/>
-        <w:rPr>
-          <w:sz w:val="20"/>
-        </w:rPr>
-      </w:pPr>
-      <w:r>
-        <w:rPr>
-          <w:rFonts w:hint="eastAsia"/>
-          <w:sz w:val="20"/>
-        </w:rPr>
-        <w:t>2014</w:t>
-      </w:r>
-      <w:r>
-        <w:rPr>
-          <w:rFonts w:hint="eastAsia"/>
-          <w:sz w:val="20"/>
-        </w:rPr>
-        <w:t>年</w:t>
-      </w:r>
-      <w:r>
-        <w:rPr>
-          <w:rFonts w:hint="eastAsia"/>
-          <w:sz w:val="20"/>
-        </w:rPr>
-        <w:t>4</w:t>
-      </w:r>
-      <w:r>
-        <w:rPr>
-          <w:sz w:val="20"/>
-        </w:rPr>
-        <w:t>月</w:t>
-      </w:r>
-      <w:r>
-        <w:rPr>
-          <w:rFonts w:hint="eastAsia"/>
-          <w:sz w:val="20"/>
-        </w:rPr>
-        <w:t>25</w:t>
-      </w:r>
-      <w:r>
-        <w:rPr>
-          <w:sz w:val="20"/>
-        </w:rPr>
-        <w:t>日　要件定義書提出</w:t>
+        <w:ind w:left="200" w:hangingChars="100" w:hanging="200"/>
+        <w:rPr>
+          <w:sz w:val="20"/>
+        </w:rPr>
+      </w:pPr>
+      <w:r>
+        <w:rPr>
+          <w:rFonts w:hint="eastAsia"/>
+          <w:sz w:val="20"/>
+        </w:rPr>
+        <w:t>・講習情報編集システムは</w:t>
+      </w:r>
+      <w:r>
+        <w:rPr>
+          <w:rFonts w:hint="eastAsia"/>
+          <w:sz w:val="20"/>
+        </w:rPr>
+        <w:t>,</w:t>
+      </w:r>
+      <w:r>
+        <w:rPr>
+          <w:sz w:val="20"/>
+        </w:rPr>
+        <w:t xml:space="preserve"> </w:t>
+      </w:r>
+      <w:r>
+        <w:rPr>
+          <w:rFonts w:hint="eastAsia"/>
+          <w:sz w:val="20"/>
+        </w:rPr>
+        <w:t>講習情報の追加の場合</w:t>
+      </w:r>
+      <w:r>
+        <w:rPr>
+          <w:rFonts w:hint="eastAsia"/>
+          <w:sz w:val="20"/>
+        </w:rPr>
+        <w:t>,</w:t>
+      </w:r>
+      <w:r>
+        <w:rPr>
+          <w:sz w:val="20"/>
+        </w:rPr>
+        <w:t xml:space="preserve"> </w:t>
+      </w:r>
+      <w:r>
+        <w:rPr>
+          <w:rFonts w:hint="eastAsia"/>
+          <w:sz w:val="20"/>
+        </w:rPr>
+        <w:t>講習を行う班名</w:t>
+      </w:r>
+      <w:r>
+        <w:rPr>
+          <w:rFonts w:hint="eastAsia"/>
+          <w:sz w:val="20"/>
+        </w:rPr>
+        <w:t>,</w:t>
+      </w:r>
+      <w:r>
+        <w:rPr>
+          <w:sz w:val="20"/>
+        </w:rPr>
+        <w:t xml:space="preserve"> </w:t>
+      </w:r>
+      <w:r>
+        <w:rPr>
+          <w:rFonts w:hint="eastAsia"/>
+          <w:sz w:val="20"/>
+        </w:rPr>
+        <w:t>講習開始時間</w:t>
+      </w:r>
+      <w:r>
+        <w:rPr>
+          <w:rFonts w:hint="eastAsia"/>
+          <w:sz w:val="20"/>
+        </w:rPr>
+        <w:t>,</w:t>
+      </w:r>
+      <w:r>
+        <w:rPr>
+          <w:sz w:val="20"/>
+        </w:rPr>
+        <w:t xml:space="preserve"> </w:t>
+      </w:r>
+      <w:r>
+        <w:rPr>
+          <w:rFonts w:hint="eastAsia"/>
+          <w:sz w:val="20"/>
+        </w:rPr>
+        <w:t>講習終了時間</w:t>
+      </w:r>
+      <w:r>
+        <w:rPr>
+          <w:rFonts w:hint="eastAsia"/>
+          <w:sz w:val="20"/>
+        </w:rPr>
+        <w:t>,</w:t>
+      </w:r>
+      <w:r>
+        <w:rPr>
+          <w:sz w:val="20"/>
+        </w:rPr>
+        <w:t xml:space="preserve"> </w:t>
+      </w:r>
+      <w:r>
+        <w:rPr>
+          <w:rFonts w:hint="eastAsia"/>
+          <w:sz w:val="20"/>
+        </w:rPr>
+        <w:t>教室情報</w:t>
+      </w:r>
+      <w:r>
+        <w:rPr>
+          <w:rFonts w:hint="eastAsia"/>
+          <w:sz w:val="20"/>
+        </w:rPr>
+        <w:t>,</w:t>
+      </w:r>
+      <w:r>
+        <w:rPr>
+          <w:sz w:val="20"/>
+        </w:rPr>
+        <w:t xml:space="preserve"> </w:t>
+      </w:r>
+      <w:r>
+        <w:rPr>
+          <w:rFonts w:hint="eastAsia"/>
+          <w:sz w:val="20"/>
+        </w:rPr>
+        <w:t>講習タイトル</w:t>
+      </w:r>
+      <w:r>
+        <w:rPr>
+          <w:rFonts w:hint="eastAsia"/>
+          <w:sz w:val="20"/>
+        </w:rPr>
+        <w:t>,</w:t>
+      </w:r>
+      <w:r>
+        <w:rPr>
+          <w:sz w:val="20"/>
+        </w:rPr>
+        <w:t xml:space="preserve"> </w:t>
+      </w:r>
+      <w:r>
+        <w:rPr>
+          <w:rFonts w:hint="eastAsia"/>
+          <w:sz w:val="20"/>
+        </w:rPr>
+        <w:t>コメントの入力フォームを表示させなければならない</w:t>
+      </w:r>
+      <w:r>
+        <w:rPr>
+          <w:rFonts w:hint="eastAsia"/>
+          <w:sz w:val="20"/>
+        </w:rPr>
+        <w:t>.</w:t>
       </w:r>
     </w:p>
     <w:p>
       <w:pPr>
         <w:spacing w:line="280" w:lineRule="exact"/>
-        <w:rPr>
-          <w:sz w:val="20"/>
-        </w:rPr>
-      </w:pPr>
-      <w:r>
-        <w:rPr>
-          <w:rFonts w:hint="eastAsia"/>
-          <w:sz w:val="20"/>
-        </w:rPr>
-        <w:t>2014</w:t>
-      </w:r>
-      <w:r>
-        <w:rPr>
-          <w:rFonts w:hint="eastAsia"/>
-          <w:sz w:val="20"/>
-        </w:rPr>
-        <w:t>年</w:t>
-      </w:r>
-      <w:r>
-        <w:rPr>
-          <w:rFonts w:hint="eastAsia"/>
-          <w:sz w:val="20"/>
-        </w:rPr>
-        <w:t>5</w:t>
-      </w:r>
-      <w:r>
-        <w:rPr>
-          <w:sz w:val="20"/>
-        </w:rPr>
-        <w:t>月</w:t>
-      </w:r>
-      <w:r>
-        <w:rPr>
-          <w:rFonts w:hint="eastAsia"/>
-          <w:sz w:val="20"/>
-        </w:rPr>
-        <w:t>16</w:t>
-      </w:r>
-      <w:r>
-        <w:rPr>
-          <w:sz w:val="20"/>
-        </w:rPr>
-        <w:t xml:space="preserve">日　</w:t>
-      </w:r>
-      <w:r>
-        <w:rPr>
-          <w:rFonts w:hint="eastAsia"/>
-          <w:sz w:val="20"/>
-        </w:rPr>
-        <w:t>外部</w:t>
-      </w:r>
-      <w:r>
-        <w:rPr>
-          <w:sz w:val="20"/>
-        </w:rPr>
-        <w:t>設計書提出</w:t>
+        <w:ind w:left="200" w:hangingChars="100" w:hanging="200"/>
+        <w:rPr>
+          <w:sz w:val="20"/>
+        </w:rPr>
+      </w:pPr>
+      <w:r>
+        <w:rPr>
+          <w:rFonts w:hint="eastAsia"/>
+          <w:sz w:val="20"/>
+        </w:rPr>
+        <w:t>・</w:t>
+      </w:r>
+      <w:r>
+        <w:rPr>
+          <w:rFonts w:hint="eastAsia"/>
+          <w:sz w:val="20"/>
+        </w:rPr>
+        <w:t>講習情報編集システムは</w:t>
+      </w:r>
+      <w:r>
+        <w:rPr>
+          <w:rFonts w:hint="eastAsia"/>
+          <w:sz w:val="20"/>
+        </w:rPr>
+        <w:t>,</w:t>
+      </w:r>
+      <w:r>
+        <w:rPr>
+          <w:sz w:val="20"/>
+        </w:rPr>
+        <w:t xml:space="preserve"> </w:t>
+      </w:r>
+      <w:r>
+        <w:rPr>
+          <w:rFonts w:hint="eastAsia"/>
+          <w:sz w:val="20"/>
+        </w:rPr>
+        <w:t>講習情報の</w:t>
+      </w:r>
+      <w:r>
+        <w:rPr>
+          <w:rFonts w:hint="eastAsia"/>
+          <w:sz w:val="20"/>
+        </w:rPr>
+        <w:t>更新</w:t>
+      </w:r>
+      <w:r>
+        <w:rPr>
+          <w:rFonts w:hint="eastAsia"/>
+          <w:sz w:val="20"/>
+        </w:rPr>
+        <w:t>の場合</w:t>
+      </w:r>
+      <w:r>
+        <w:rPr>
+          <w:rFonts w:hint="eastAsia"/>
+          <w:sz w:val="20"/>
+        </w:rPr>
+        <w:t>,</w:t>
+      </w:r>
+      <w:r>
+        <w:rPr>
+          <w:sz w:val="20"/>
+        </w:rPr>
+        <w:t xml:space="preserve"> </w:t>
+      </w:r>
+      <w:r>
+        <w:rPr>
+          <w:rFonts w:hint="eastAsia"/>
+          <w:sz w:val="20"/>
+        </w:rPr>
+        <w:t>更新したい日時の登録情報をすべて表示しなければならない</w:t>
+      </w:r>
+      <w:r>
+        <w:rPr>
+          <w:rFonts w:hint="eastAsia"/>
+          <w:sz w:val="20"/>
+        </w:rPr>
+        <w:t>.</w:t>
       </w:r>
     </w:p>
     <w:p>
       <w:pPr>
         <w:spacing w:line="280" w:lineRule="exact"/>
-        <w:rPr>
-          <w:sz w:val="20"/>
-        </w:rPr>
-      </w:pPr>
-      <w:r>
-        <w:rPr>
-          <w:rFonts w:hint="eastAsia"/>
-          <w:sz w:val="20"/>
-        </w:rPr>
-        <w:t>2014</w:t>
-      </w:r>
-      <w:r>
-        <w:rPr>
-          <w:rFonts w:hint="eastAsia"/>
-          <w:sz w:val="20"/>
-        </w:rPr>
-        <w:t>年</w:t>
-      </w:r>
-      <w:r>
-        <w:rPr>
-          <w:rFonts w:hint="eastAsia"/>
-          <w:sz w:val="20"/>
-        </w:rPr>
-        <w:t>5</w:t>
-      </w:r>
-      <w:r>
-        <w:rPr>
-          <w:sz w:val="20"/>
-        </w:rPr>
-        <w:t>月</w:t>
-      </w:r>
-      <w:r>
-        <w:rPr>
-          <w:rFonts w:hint="eastAsia"/>
-          <w:sz w:val="20"/>
-        </w:rPr>
-        <w:t>30</w:t>
-      </w:r>
-      <w:r>
-        <w:rPr>
-          <w:sz w:val="20"/>
-        </w:rPr>
-        <w:t xml:space="preserve">日　</w:t>
-      </w:r>
-      <w:r>
-        <w:rPr>
-          <w:rFonts w:hint="eastAsia"/>
-          <w:sz w:val="20"/>
-        </w:rPr>
-        <w:t>クラス設計書</w:t>
-      </w:r>
-      <w:r>
-        <w:rPr>
-          <w:sz w:val="20"/>
-        </w:rPr>
-        <w:t>提出</w:t>
+        <w:ind w:left="200" w:hangingChars="100" w:hanging="200"/>
+        <w:rPr>
+          <w:sz w:val="20"/>
+        </w:rPr>
+      </w:pPr>
+      <w:r>
+        <w:rPr>
+          <w:rFonts w:hint="eastAsia"/>
+          <w:sz w:val="20"/>
+        </w:rPr>
+        <w:t>・</w:t>
+      </w:r>
+      <w:r>
+        <w:rPr>
+          <w:rFonts w:hint="eastAsia"/>
+          <w:sz w:val="20"/>
+        </w:rPr>
+        <w:t>講習情報編集システムは</w:t>
+      </w:r>
+      <w:r>
+        <w:rPr>
+          <w:rFonts w:hint="eastAsia"/>
+          <w:sz w:val="20"/>
+        </w:rPr>
+        <w:t>,</w:t>
+      </w:r>
+      <w:r>
+        <w:rPr>
+          <w:sz w:val="20"/>
+        </w:rPr>
+        <w:t xml:space="preserve"> </w:t>
+      </w:r>
+      <w:r>
+        <w:rPr>
+          <w:rFonts w:hint="eastAsia"/>
+          <w:sz w:val="20"/>
+        </w:rPr>
+        <w:t>講習情報の</w:t>
+      </w:r>
+      <w:r>
+        <w:rPr>
+          <w:rFonts w:hint="eastAsia"/>
+          <w:sz w:val="20"/>
+        </w:rPr>
+        <w:t>削除</w:t>
+      </w:r>
+      <w:r>
+        <w:rPr>
+          <w:rFonts w:hint="eastAsia"/>
+          <w:sz w:val="20"/>
+        </w:rPr>
+        <w:t>の場合</w:t>
+      </w:r>
+      <w:r>
+        <w:rPr>
+          <w:rFonts w:hint="eastAsia"/>
+          <w:sz w:val="20"/>
+        </w:rPr>
+        <w:t>,</w:t>
+      </w:r>
+      <w:r>
+        <w:rPr>
+          <w:sz w:val="20"/>
+        </w:rPr>
+        <w:t xml:space="preserve"> </w:t>
+      </w:r>
+      <w:r>
+        <w:rPr>
+          <w:rFonts w:hint="eastAsia"/>
+          <w:sz w:val="20"/>
+        </w:rPr>
+        <w:t>DB</w:t>
+      </w:r>
+      <w:r>
+        <w:rPr>
+          <w:rFonts w:hint="eastAsia"/>
+          <w:sz w:val="20"/>
+        </w:rPr>
+        <w:t>上に存在する</w:t>
+      </w:r>
+      <w:r>
+        <w:rPr>
+          <w:rFonts w:hint="eastAsia"/>
+          <w:sz w:val="20"/>
+        </w:rPr>
+        <w:t>指定された日時のデータをすべて削除しなければならない</w:t>
+      </w:r>
+      <w:r>
+        <w:rPr>
+          <w:rFonts w:hint="eastAsia"/>
+          <w:sz w:val="20"/>
+        </w:rPr>
+        <w:t>.</w:t>
       </w:r>
     </w:p>
     <w:p>
       <w:pPr>
         <w:spacing w:line="280" w:lineRule="exact"/>
         <w:rPr>
-          <w:sz w:val="20"/>
-        </w:rPr>
-      </w:pPr>
-      <w:r>
-        <w:rPr>
-          <w:rFonts w:hint="eastAsia"/>
-          <w:sz w:val="20"/>
-        </w:rPr>
-        <w:lastRenderedPageBreak/>
-        <w:t>2014</w:t>
-      </w:r>
-      <w:r>
-        <w:rPr>
-          <w:rFonts w:hint="eastAsia"/>
-          <w:sz w:val="20"/>
-        </w:rPr>
-        <w:t>年○</w:t>
-      </w:r>
-      <w:r>
-        <w:rPr>
-          <w:sz w:val="20"/>
-        </w:rPr>
-        <w:t>月</w:t>
-      </w:r>
-      <w:r>
-        <w:rPr>
-          <w:rFonts w:hint="eastAsia"/>
-          <w:sz w:val="20"/>
-        </w:rPr>
-        <w:t>○</w:t>
-      </w:r>
-      <w:r>
-        <w:rPr>
-          <w:sz w:val="20"/>
-        </w:rPr>
-        <w:t>日</w:t>
-      </w:r>
-      <w:r>
-        <w:rPr>
-          <w:rFonts w:hint="eastAsia"/>
-          <w:sz w:val="20"/>
-        </w:rPr>
-        <w:t xml:space="preserve">　実装</w:t>
-      </w:r>
-      <w:r>
-        <w:rPr>
-          <w:rFonts w:hint="eastAsia"/>
-          <w:sz w:val="20"/>
-        </w:rPr>
-        <w:t>終了日</w:t>
-      </w:r>
+          <w:rFonts w:hint="eastAsia"/>
+          <w:sz w:val="20"/>
+        </w:rPr>
+      </w:pPr>
     </w:p>
     <w:p>
       <w:pPr>
@@ -3133,60 +5040,7 @@
           <w:rFonts w:hint="eastAsia"/>
           <w:sz w:val="20"/>
         </w:rPr>
-        <w:t>2014</w:t>
-      </w:r>
-      <w:r>
-        <w:rPr>
-          <w:rFonts w:hint="eastAsia"/>
-          <w:sz w:val="20"/>
-        </w:rPr>
-        <w:t>年○</w:t>
-      </w:r>
-      <w:r>
-        <w:rPr>
-          <w:sz w:val="20"/>
-        </w:rPr>
-        <w:t>月</w:t>
-      </w:r>
-      <w:r>
-        <w:rPr>
-          <w:rFonts w:hint="eastAsia"/>
-          <w:sz w:val="20"/>
-        </w:rPr>
-        <w:t>○</w:t>
-      </w:r>
-      <w:r>
-        <w:rPr>
-          <w:sz w:val="20"/>
-        </w:rPr>
-        <w:t>日</w:t>
-      </w:r>
-      <w:r>
-        <w:rPr>
-          <w:rFonts w:hint="eastAsia"/>
-          <w:sz w:val="20"/>
-        </w:rPr>
-        <w:t xml:space="preserve">　</w:t>
-      </w:r>
-      <w:r>
-        <w:rPr>
-          <w:rFonts w:hint="eastAsia"/>
-          <w:sz w:val="20"/>
-        </w:rPr>
-        <w:t>テスト</w:t>
-      </w:r>
-      <w:r>
-        <w:rPr>
-          <w:rFonts w:hint="eastAsia"/>
-          <w:sz w:val="20"/>
-        </w:rPr>
-        <w:t>，修正</w:t>
-      </w:r>
-      <w:r>
-        <w:rPr>
-          <w:sz w:val="20"/>
-        </w:rPr>
-        <w:t>及びリファクタリング</w:t>
+        <w:t>お知らせ編集機能</w:t>
       </w:r>
     </w:p>
     <w:p>
@@ -3201,124 +5055,69 @@
           <w:rFonts w:hint="eastAsia"/>
           <w:sz w:val="20"/>
         </w:rPr>
-        <w:t>2014</w:t>
-      </w:r>
-      <w:r>
-        <w:rPr>
-          <w:rFonts w:hint="eastAsia"/>
-          <w:sz w:val="20"/>
-        </w:rPr>
-        <w:t>年○</w:t>
-      </w:r>
-      <w:r>
-        <w:rPr>
-          <w:sz w:val="20"/>
-        </w:rPr>
-        <w:t>月</w:t>
-      </w:r>
-      <w:r>
-        <w:rPr>
-          <w:rFonts w:hint="eastAsia"/>
-          <w:sz w:val="20"/>
-        </w:rPr>
-        <w:t>○</w:t>
-      </w:r>
-      <w:r>
-        <w:rPr>
-          <w:sz w:val="20"/>
-        </w:rPr>
-        <w:t xml:space="preserve">日　</w:t>
-      </w:r>
-      <w:r>
-        <w:rPr>
-          <w:rFonts w:hint="eastAsia"/>
-          <w:sz w:val="20"/>
-        </w:rPr>
-        <w:t>発表日</w:t>
+        <w:t>・</w:t>
+      </w:r>
+      <w:r>
+        <w:rPr>
+          <w:rFonts w:hint="eastAsia"/>
+          <w:sz w:val="20"/>
+        </w:rPr>
+        <w:t>お知らせ編集機能</w:t>
+      </w:r>
+      <w:r>
+        <w:rPr>
+          <w:rFonts w:hint="eastAsia"/>
+          <w:sz w:val="20"/>
+        </w:rPr>
+        <w:t>は情報を</w:t>
+      </w:r>
+      <w:r>
+        <w:rPr>
+          <w:rFonts w:hint="eastAsia"/>
+          <w:sz w:val="20"/>
+        </w:rPr>
+        <w:t>DB</w:t>
+      </w:r>
+      <w:r>
+        <w:rPr>
+          <w:rFonts w:hint="eastAsia"/>
+          <w:sz w:val="20"/>
+        </w:rPr>
+        <w:t>に登録し、</w:t>
+      </w:r>
+      <w:r>
+        <w:rPr>
+          <w:rFonts w:hint="eastAsia"/>
+          <w:sz w:val="20"/>
+        </w:rPr>
+        <w:t>規定</w:t>
+      </w:r>
+      <w:r>
+        <w:rPr>
+          <w:rFonts w:hint="eastAsia"/>
+          <w:sz w:val="20"/>
+        </w:rPr>
+        <w:t>の欄に表示出来なければならない</w:t>
+      </w:r>
+      <w:r>
+        <w:rPr>
+          <w:rFonts w:hint="eastAsia"/>
+          <w:sz w:val="20"/>
+        </w:rPr>
+        <w:t>.</w:t>
       </w:r>
     </w:p>
     <w:p>
       <w:pPr>
         <w:spacing w:line="280" w:lineRule="exact"/>
-        <w:rPr>
-          <w:sz w:val="20"/>
-        </w:rPr>
-      </w:pPr>
-    </w:p>
-    <w:p>
-      <w:pPr>
-        <w:pStyle w:val="2"/>
-      </w:pPr>
-      <w:r>
-        <w:rPr>
-          <w:rFonts w:hint="eastAsia"/>
-        </w:rPr>
-        <w:t xml:space="preserve">3.2 </w:t>
-      </w:r>
-      <w:r>
-        <w:rPr>
-          <w:rFonts w:hint="eastAsia"/>
-        </w:rPr>
-        <w:t>開発体制</w:t>
-      </w:r>
-    </w:p>
-    <w:p>
-      <w:pPr>
-        <w:spacing w:line="280" w:lineRule="exact"/>
-        <w:rPr>
-          <w:sz w:val="20"/>
-        </w:rPr>
-      </w:pPr>
-      <w:r>
-        <w:rPr>
-          <w:sz w:val="20"/>
-        </w:rPr>
-        <w:t>・プロジェクトマネージャ：</w:t>
-      </w:r>
-      <w:r>
-        <w:rPr>
-          <w:sz w:val="20"/>
-        </w:rPr>
-        <w:t xml:space="preserve"> </w:t>
-      </w:r>
-      <w:r>
-        <w:rPr>
-          <w:rFonts w:hint="eastAsia"/>
-          <w:sz w:val="20"/>
-        </w:rPr>
-        <w:t>織田　奎太朗</w:t>
-      </w:r>
-    </w:p>
-    <w:p>
-      <w:pPr>
-        <w:spacing w:line="280" w:lineRule="exact"/>
-        <w:rPr>
-          <w:sz w:val="20"/>
-        </w:rPr>
-      </w:pPr>
-      <w:r>
-        <w:rPr>
-          <w:sz w:val="20"/>
-        </w:rPr>
-        <w:t>・アプリケーションスペシャリスト：</w:t>
-      </w:r>
-      <w:r>
-        <w:rPr>
-          <w:rFonts w:hint="eastAsia"/>
-          <w:sz w:val="20"/>
-        </w:rPr>
-        <w:t>和泉　恵太、落合　竜也</w:t>
-      </w:r>
-    </w:p>
-    <w:p>
-      <w:pPr>
-        <w:spacing w:line="280" w:lineRule="exact"/>
-        <w:rPr>
-          <w:sz w:val="20"/>
-        </w:rPr>
-      </w:pPr>
-      <w:r>
-        <w:rPr>
+        <w:ind w:left="200" w:hangingChars="100" w:hanging="200"/>
+        <w:rPr>
+          <w:sz w:val="20"/>
+        </w:rPr>
+      </w:pPr>
+      <w:r>
+        <w:rPr>
+          <w:rFonts w:hint="eastAsia"/>
           <w:sz w:val="20"/>
         </w:rPr>
         <w:t>・</w:t>
@@ -3328,938 +5127,65 @@
           <w:rFonts w:hint="eastAsia"/>
           <w:sz w:val="20"/>
         </w:rPr>
-        <w:t>IT</w:t>
-      </w:r>
-      <w:r>
-        <w:rPr>
-          <w:rFonts w:hint="eastAsia"/>
-          <w:sz w:val="20"/>
-        </w:rPr>
-        <w:t>アーキテクト：</w:t>
-      </w:r>
-      <w:r>
-        <w:rPr>
-          <w:rFonts w:hint="eastAsia"/>
-          <w:sz w:val="20"/>
-        </w:rPr>
-        <w:t>江森　智也</w:t>
-      </w:r>
-    </w:p>
-    <w:p>
-      <w:pPr>
-        <w:spacing w:line="280" w:lineRule="exact"/>
-        <w:rPr>
-          <w:sz w:val="20"/>
-        </w:rPr>
-      </w:pPr>
-      <w:r>
-        <w:rPr>
-          <w:sz w:val="20"/>
-        </w:rPr>
-        <w:t>・品質保証マネージャ：</w:t>
-      </w:r>
-      <w:r>
-        <w:rPr>
-          <w:rFonts w:hint="eastAsia"/>
-          <w:sz w:val="20"/>
-        </w:rPr>
-        <w:t>尾崎　将</w:t>
-      </w:r>
-    </w:p>
-    <w:p>
-      <w:pPr>
-        <w:spacing w:line="280" w:lineRule="exact"/>
-        <w:rPr>
-          <w:sz w:val="20"/>
-        </w:rPr>
-      </w:pPr>
-    </w:p>
-    <w:p>
-      <w:pPr>
-        <w:pStyle w:val="2"/>
-      </w:pPr>
-      <w:r>
-        <w:rPr>
-          <w:rFonts w:hint="eastAsia"/>
-        </w:rPr>
-        <w:t xml:space="preserve">3.3 </w:t>
-      </w:r>
-      <w:r>
-        <w:rPr>
-          <w:rFonts w:hint="eastAsia"/>
-        </w:rPr>
-        <w:t>成果物定義</w:t>
-      </w:r>
-    </w:p>
-    <w:p>
-      <w:pPr>
-        <w:spacing w:line="280" w:lineRule="exact"/>
-        <w:rPr>
-          <w:sz w:val="20"/>
-        </w:rPr>
-      </w:pPr>
-      <w:r>
-        <w:rPr>
-          <w:rFonts w:hint="eastAsia"/>
-          <w:sz w:val="20"/>
-        </w:rPr>
-        <w:t xml:space="preserve">要件定義書　：　</w:t>
-      </w:r>
-      <w:r>
-        <w:rPr>
-          <w:rFonts w:hint="eastAsia"/>
-          <w:sz w:val="20"/>
-        </w:rPr>
-        <w:t>4</w:t>
-      </w:r>
-      <w:r>
-        <w:rPr>
-          <w:sz w:val="20"/>
-        </w:rPr>
-        <w:t>月</w:t>
-      </w:r>
-      <w:r>
-        <w:rPr>
-          <w:rFonts w:hint="eastAsia"/>
-          <w:sz w:val="20"/>
-        </w:rPr>
-        <w:t>14</w:t>
-      </w:r>
-      <w:r>
-        <w:rPr>
-          <w:sz w:val="20"/>
-        </w:rPr>
-        <w:t>日～</w:t>
-      </w:r>
-      <w:r>
-        <w:rPr>
-          <w:rFonts w:hint="eastAsia"/>
-          <w:sz w:val="20"/>
-        </w:rPr>
-        <w:t>4</w:t>
-      </w:r>
-      <w:r>
-        <w:rPr>
-          <w:sz w:val="20"/>
-        </w:rPr>
-        <w:t>月</w:t>
-      </w:r>
-      <w:r>
-        <w:rPr>
-          <w:rFonts w:hint="eastAsia"/>
-          <w:sz w:val="20"/>
-        </w:rPr>
-        <w:t>25</w:t>
-      </w:r>
-      <w:r>
-        <w:rPr>
-          <w:sz w:val="20"/>
-        </w:rPr>
-        <w:t xml:space="preserve">日　</w:t>
-      </w:r>
-      <w:r>
-        <w:rPr>
-          <w:rFonts w:hint="eastAsia"/>
-          <w:sz w:val="20"/>
-        </w:rPr>
-        <w:t>織田　奎太朗</w:t>
-      </w:r>
-      <w:r>
-        <w:rPr>
-          <w:rFonts w:hint="eastAsia"/>
-          <w:sz w:val="20"/>
-        </w:rPr>
-        <w:t>（全員</w:t>
-      </w:r>
-      <w:r>
-        <w:rPr>
-          <w:sz w:val="20"/>
-        </w:rPr>
-        <w:t>の場合，</w:t>
-      </w:r>
-      <w:r>
-        <w:rPr>
-          <w:rFonts w:hint="eastAsia"/>
-          <w:sz w:val="20"/>
-        </w:rPr>
-        <w:t>作成責任者</w:t>
-      </w:r>
-      <w:r>
-        <w:rPr>
-          <w:sz w:val="20"/>
-        </w:rPr>
-        <w:t>名</w:t>
-      </w:r>
-      <w:r>
-        <w:rPr>
-          <w:rFonts w:hint="eastAsia"/>
-          <w:sz w:val="20"/>
-        </w:rPr>
-        <w:t>）</w:t>
-      </w:r>
-    </w:p>
-    <w:p>
-      <w:pPr>
-        <w:spacing w:line="280" w:lineRule="exact"/>
-        <w:rPr>
-          <w:sz w:val="20"/>
-        </w:rPr>
-      </w:pPr>
-      <w:r>
-        <w:rPr>
-          <w:rFonts w:hint="eastAsia"/>
-          <w:sz w:val="20"/>
-        </w:rPr>
-        <w:t>外部</w:t>
-      </w:r>
-      <w:r>
-        <w:rPr>
-          <w:sz w:val="20"/>
-        </w:rPr>
-        <w:t>設計書</w:t>
-      </w:r>
-      <w:r>
-        <w:rPr>
-          <w:rFonts w:hint="eastAsia"/>
-          <w:sz w:val="20"/>
-        </w:rPr>
-        <w:t xml:space="preserve">　：　○</w:t>
-      </w:r>
-      <w:r>
-        <w:rPr>
-          <w:sz w:val="20"/>
-        </w:rPr>
-        <w:t>月</w:t>
-      </w:r>
-      <w:r>
-        <w:rPr>
-          <w:rFonts w:hint="eastAsia"/>
-          <w:sz w:val="20"/>
-        </w:rPr>
-        <w:t>○</w:t>
-      </w:r>
-      <w:r>
-        <w:rPr>
-          <w:sz w:val="20"/>
-        </w:rPr>
-        <w:t>日～</w:t>
-      </w:r>
-      <w:r>
-        <w:rPr>
-          <w:rFonts w:hint="eastAsia"/>
-          <w:sz w:val="20"/>
-        </w:rPr>
-        <w:t>○</w:t>
-      </w:r>
-      <w:r>
-        <w:rPr>
-          <w:sz w:val="20"/>
-        </w:rPr>
-        <w:t>月</w:t>
-      </w:r>
-      <w:r>
-        <w:rPr>
-          <w:rFonts w:hint="eastAsia"/>
-          <w:sz w:val="20"/>
-        </w:rPr>
-        <w:t>○</w:t>
-      </w:r>
-      <w:r>
-        <w:rPr>
-          <w:sz w:val="20"/>
-        </w:rPr>
-        <w:t>日　作成予定者名</w:t>
-      </w:r>
-      <w:r>
-        <w:rPr>
-          <w:rFonts w:hint="eastAsia"/>
-          <w:sz w:val="20"/>
-        </w:rPr>
-        <w:t>（同上）</w:t>
-      </w:r>
-    </w:p>
-    <w:p>
-      <w:pPr>
-        <w:spacing w:line="280" w:lineRule="exact"/>
-        <w:rPr>
-          <w:sz w:val="20"/>
-        </w:rPr>
-      </w:pPr>
-      <w:r>
-        <w:rPr>
-          <w:rFonts w:hint="eastAsia"/>
-          <w:sz w:val="20"/>
-        </w:rPr>
-        <w:t>クラス設計書　：　○</w:t>
-      </w:r>
-      <w:r>
-        <w:rPr>
-          <w:sz w:val="20"/>
-        </w:rPr>
-        <w:t>月</w:t>
-      </w:r>
-      <w:r>
-        <w:rPr>
-          <w:rFonts w:hint="eastAsia"/>
-          <w:sz w:val="20"/>
-        </w:rPr>
-        <w:t>○</w:t>
-      </w:r>
-      <w:r>
-        <w:rPr>
-          <w:sz w:val="20"/>
-        </w:rPr>
-        <w:t>日～</w:t>
-      </w:r>
-      <w:r>
-        <w:rPr>
-          <w:rFonts w:hint="eastAsia"/>
-          <w:sz w:val="20"/>
-        </w:rPr>
-        <w:t>○</w:t>
-      </w:r>
-      <w:r>
-        <w:rPr>
-          <w:sz w:val="20"/>
-        </w:rPr>
-        <w:t>月</w:t>
-      </w:r>
-      <w:r>
-        <w:rPr>
-          <w:rFonts w:hint="eastAsia"/>
-          <w:sz w:val="20"/>
-        </w:rPr>
-        <w:t>○</w:t>
-      </w:r>
-      <w:r>
-        <w:rPr>
-          <w:sz w:val="20"/>
-        </w:rPr>
-        <w:t>日　作成予定者名</w:t>
-      </w:r>
-      <w:r>
-        <w:rPr>
-          <w:rFonts w:hint="eastAsia"/>
-          <w:sz w:val="20"/>
-        </w:rPr>
-        <w:t>（同上）</w:t>
-      </w:r>
-    </w:p>
-    <w:p>
-      <w:pPr>
-        <w:spacing w:line="280" w:lineRule="exact"/>
-        <w:rPr>
-          <w:sz w:val="20"/>
-        </w:rPr>
-      </w:pPr>
-      <w:r>
-        <w:rPr>
-          <w:rFonts w:hint="eastAsia"/>
-          <w:sz w:val="20"/>
-        </w:rPr>
-        <w:t>発表用</w:t>
-      </w:r>
-      <w:r>
-        <w:rPr>
-          <w:sz w:val="20"/>
-        </w:rPr>
-        <w:t>スライド</w:t>
-      </w:r>
-      <w:r>
-        <w:rPr>
-          <w:rFonts w:hint="eastAsia"/>
-          <w:sz w:val="20"/>
-        </w:rPr>
-        <w:t xml:space="preserve">　：　○</w:t>
-      </w:r>
-      <w:r>
-        <w:rPr>
-          <w:sz w:val="20"/>
-        </w:rPr>
-        <w:t>月</w:t>
-      </w:r>
-      <w:r>
-        <w:rPr>
-          <w:rFonts w:hint="eastAsia"/>
-          <w:sz w:val="20"/>
-        </w:rPr>
-        <w:t>○</w:t>
-      </w:r>
-      <w:r>
-        <w:rPr>
-          <w:sz w:val="20"/>
-        </w:rPr>
-        <w:t>日～</w:t>
-      </w:r>
-      <w:r>
-        <w:rPr>
-          <w:rFonts w:hint="eastAsia"/>
-          <w:sz w:val="20"/>
-        </w:rPr>
-        <w:t>○</w:t>
-      </w:r>
-      <w:r>
-        <w:rPr>
-          <w:sz w:val="20"/>
-        </w:rPr>
-        <w:t>月</w:t>
-      </w:r>
-      <w:r>
-        <w:rPr>
-          <w:rFonts w:hint="eastAsia"/>
-          <w:sz w:val="20"/>
-        </w:rPr>
-        <w:t>○</w:t>
-      </w:r>
-      <w:r>
-        <w:rPr>
-          <w:sz w:val="20"/>
-        </w:rPr>
-        <w:t>日　作成予定者名</w:t>
-      </w:r>
-      <w:r>
-        <w:rPr>
-          <w:rFonts w:hint="eastAsia"/>
-          <w:sz w:val="20"/>
-        </w:rPr>
-        <w:t>（同上）</w:t>
-      </w:r>
-    </w:p>
-    <w:p>
-      <w:pPr>
-        <w:spacing w:line="280" w:lineRule="exact"/>
-        <w:rPr>
-          <w:sz w:val="20"/>
-        </w:rPr>
-      </w:pPr>
-      <w:r>
-        <w:rPr>
-          <w:rFonts w:hint="eastAsia"/>
-          <w:sz w:val="20"/>
-        </w:rPr>
-        <w:t>ユーザ操作マニュアル</w:t>
-      </w:r>
-      <w:r>
-        <w:rPr>
-          <w:rFonts w:hint="eastAsia"/>
-          <w:sz w:val="20"/>
-        </w:rPr>
-        <w:t xml:space="preserve">　：　○</w:t>
-      </w:r>
-      <w:r>
-        <w:rPr>
-          <w:sz w:val="20"/>
-        </w:rPr>
-        <w:t>月</w:t>
-      </w:r>
-      <w:r>
-        <w:rPr>
-          <w:rFonts w:hint="eastAsia"/>
-          <w:sz w:val="20"/>
-        </w:rPr>
-        <w:t>○</w:t>
-      </w:r>
-      <w:r>
-        <w:rPr>
-          <w:sz w:val="20"/>
-        </w:rPr>
-        <w:t>日～</w:t>
-      </w:r>
-      <w:r>
-        <w:rPr>
-          <w:rFonts w:hint="eastAsia"/>
-          <w:sz w:val="20"/>
-        </w:rPr>
-        <w:t>○</w:t>
-      </w:r>
-      <w:r>
-        <w:rPr>
-          <w:sz w:val="20"/>
-        </w:rPr>
-        <w:t>月</w:t>
-      </w:r>
-      <w:r>
-        <w:rPr>
-          <w:rFonts w:hint="eastAsia"/>
-          <w:sz w:val="20"/>
-        </w:rPr>
-        <w:t>○</w:t>
-      </w:r>
-      <w:r>
-        <w:rPr>
-          <w:sz w:val="20"/>
-        </w:rPr>
-        <w:t>日　作成予定者名</w:t>
-      </w:r>
-      <w:r>
-        <w:rPr>
-          <w:rFonts w:hint="eastAsia"/>
-          <w:sz w:val="20"/>
-        </w:rPr>
-        <w:t>（同上）</w:t>
-      </w:r>
-    </w:p>
-    <w:p>
-      <w:pPr>
-        <w:spacing w:line="280" w:lineRule="exact"/>
-        <w:rPr>
-          <w:sz w:val="20"/>
-        </w:rPr>
-      </w:pPr>
-      <w:r>
-        <w:rPr>
-          <w:rFonts w:hint="eastAsia"/>
-          <w:sz w:val="20"/>
-        </w:rPr>
-        <w:t>日程管理</w:t>
-      </w:r>
-      <w:r>
-        <w:rPr>
-          <w:sz w:val="20"/>
-        </w:rPr>
-        <w:t>システム</w:t>
-      </w:r>
-      <w:r>
-        <w:rPr>
-          <w:rFonts w:hint="eastAsia"/>
-          <w:sz w:val="20"/>
-        </w:rPr>
-        <w:t xml:space="preserve">　：　○</w:t>
-      </w:r>
-      <w:r>
-        <w:rPr>
-          <w:sz w:val="20"/>
-        </w:rPr>
-        <w:t>月</w:t>
-      </w:r>
-      <w:r>
-        <w:rPr>
-          <w:rFonts w:hint="eastAsia"/>
-          <w:sz w:val="20"/>
-        </w:rPr>
-        <w:t>○</w:t>
-      </w:r>
-      <w:r>
-        <w:rPr>
-          <w:sz w:val="20"/>
-        </w:rPr>
-        <w:t>日～</w:t>
-      </w:r>
-      <w:r>
-        <w:rPr>
-          <w:rFonts w:hint="eastAsia"/>
-          <w:sz w:val="20"/>
-        </w:rPr>
-        <w:t>○</w:t>
-      </w:r>
-      <w:r>
-        <w:rPr>
-          <w:sz w:val="20"/>
-        </w:rPr>
-        <w:t>月</w:t>
-      </w:r>
-      <w:r>
-        <w:rPr>
-          <w:rFonts w:hint="eastAsia"/>
-          <w:sz w:val="20"/>
-        </w:rPr>
-        <w:t>○</w:t>
-      </w:r>
-      <w:r>
-        <w:rPr>
-          <w:sz w:val="20"/>
-        </w:rPr>
-        <w:t>日　作成予定者名</w:t>
-      </w:r>
-      <w:r>
-        <w:rPr>
-          <w:rFonts w:hint="eastAsia"/>
-          <w:sz w:val="20"/>
-        </w:rPr>
-        <w:t>（同上）</w:t>
-      </w:r>
-    </w:p>
-    <w:p>
-      <w:pPr>
-        <w:spacing w:line="280" w:lineRule="exact"/>
-        <w:rPr>
-          <w:sz w:val="20"/>
-        </w:rPr>
-      </w:pPr>
-    </w:p>
-    <w:p>
-      <w:pPr>
-        <w:spacing w:line="280" w:lineRule="exact"/>
-        <w:rPr>
-          <w:sz w:val="20"/>
-        </w:rPr>
-      </w:pPr>
-    </w:p>
-    <w:p>
-      <w:pPr>
-        <w:pStyle w:val="1"/>
-      </w:pPr>
-      <w:r>
-        <w:rPr>
-          <w:rFonts w:hint="eastAsia"/>
-        </w:rPr>
-        <w:t xml:space="preserve">4. </w:t>
-      </w:r>
-      <w:r>
-        <w:rPr>
-          <w:rFonts w:hint="eastAsia"/>
-        </w:rPr>
-        <w:t>要件定義</w:t>
-      </w:r>
-    </w:p>
-    <w:p>
-      <w:pPr>
-        <w:pStyle w:val="2"/>
-      </w:pPr>
-      <w:r>
-        <w:rPr>
-          <w:rFonts w:hint="eastAsia"/>
-        </w:rPr>
-        <w:t>4.</w:t>
-      </w:r>
-      <w:r>
-        <w:t>1</w:t>
-      </w:r>
-      <w:r>
-        <w:rPr>
-          <w:rFonts w:hint="eastAsia"/>
-        </w:rPr>
-        <w:t xml:space="preserve"> </w:t>
-      </w:r>
-      <w:r>
-        <w:rPr>
-          <w:rFonts w:hint="eastAsia"/>
-        </w:rPr>
-        <w:t>機能要求</w:t>
-      </w:r>
-      <w:r>
-        <w:rPr>
-          <w:rFonts w:hint="eastAsia"/>
-        </w:rPr>
-        <w:t>（※</w:t>
-      </w:r>
-      <w:r>
-        <w:t>一部</w:t>
-      </w:r>
-      <w:r>
-        <w:rPr>
-          <w:rFonts w:hint="eastAsia"/>
-        </w:rPr>
-        <w:t>）</w:t>
-      </w:r>
-    </w:p>
-    <w:p>
-      <w:pPr>
-        <w:spacing w:line="280" w:lineRule="exact"/>
-        <w:rPr>
-          <w:sz w:val="20"/>
-        </w:rPr>
-      </w:pPr>
-      <w:r>
-        <w:rPr>
-          <w:sz w:val="20"/>
-        </w:rPr>
-        <w:t>このシステムに求められる機能は何か．</w:t>
-      </w:r>
-    </w:p>
-    <w:p>
-      <w:pPr>
-        <w:spacing w:line="280" w:lineRule="exact"/>
-        <w:rPr>
-          <w:sz w:val="20"/>
-        </w:rPr>
-      </w:pPr>
-      <w:r>
-        <w:rPr>
-          <w:sz w:val="20"/>
-        </w:rPr>
-        <w:t>その機能は何ができなければならないか．</w:t>
-      </w:r>
-    </w:p>
-    <w:p>
-      <w:pPr>
-        <w:spacing w:line="280" w:lineRule="exact"/>
-        <w:rPr>
-          <w:sz w:val="20"/>
-        </w:rPr>
-      </w:pPr>
-    </w:p>
-    <w:p>
-      <w:pPr>
-        <w:spacing w:line="280" w:lineRule="exact"/>
-        <w:rPr>
-          <w:sz w:val="20"/>
-        </w:rPr>
-      </w:pPr>
-      <w:r>
-        <w:rPr>
-          <w:rFonts w:hint="eastAsia"/>
-          <w:sz w:val="20"/>
-        </w:rPr>
-        <w:t>日程閲覧機能</w:t>
-      </w:r>
-    </w:p>
-    <w:p>
-      <w:pPr>
-        <w:spacing w:line="280" w:lineRule="exact"/>
-        <w:rPr>
-          <w:sz w:val="20"/>
-        </w:rPr>
-      </w:pPr>
-      <w:r>
-        <w:rPr>
-          <w:rFonts w:hint="eastAsia"/>
-          <w:sz w:val="20"/>
-        </w:rPr>
-        <w:t>・</w:t>
-      </w:r>
-    </w:p>
-    <w:p>
-      <w:pPr>
-        <w:spacing w:line="280" w:lineRule="exact"/>
-        <w:rPr>
-          <w:sz w:val="20"/>
-        </w:rPr>
-      </w:pPr>
-    </w:p>
-    <w:p>
-      <w:pPr>
-        <w:spacing w:line="280" w:lineRule="exact"/>
-        <w:rPr>
-          <w:sz w:val="20"/>
-        </w:rPr>
-      </w:pPr>
-      <w:r>
-        <w:rPr>
-          <w:rFonts w:hint="eastAsia"/>
-          <w:sz w:val="20"/>
-        </w:rPr>
-        <w:t>講習情報編集</w:t>
-      </w:r>
-      <w:r>
-        <w:rPr>
-          <w:rFonts w:hint="eastAsia"/>
-          <w:sz w:val="20"/>
-        </w:rPr>
-        <w:t>機能</w:t>
-      </w:r>
-    </w:p>
-    <w:p>
-      <w:pPr>
-        <w:spacing w:line="280" w:lineRule="exact"/>
-        <w:rPr>
-          <w:sz w:val="20"/>
-        </w:rPr>
-      </w:pPr>
-      <w:r>
-        <w:rPr>
-          <w:rFonts w:hint="eastAsia"/>
-          <w:sz w:val="20"/>
-        </w:rPr>
-        <w:t>・講習情報追加システムは，カレンダーから情報を追加したい日時を指定</w:t>
-      </w:r>
-      <w:r>
-        <w:rPr>
-          <w:rFonts w:hint="eastAsia"/>
-          <w:sz w:val="20"/>
-        </w:rPr>
-        <w:t>された</w:t>
-      </w:r>
-      <w:r>
-        <w:rPr>
-          <w:rFonts w:hint="eastAsia"/>
-          <w:sz w:val="20"/>
-        </w:rPr>
-        <w:t>後，</w:t>
-      </w:r>
-      <w:r>
-        <w:rPr>
-          <w:rFonts w:hint="eastAsia"/>
-          <w:sz w:val="20"/>
-        </w:rPr>
-        <w:t>内容</w:t>
-      </w:r>
-      <w:r>
-        <w:rPr>
-          <w:rFonts w:hint="eastAsia"/>
-          <w:sz w:val="20"/>
-        </w:rPr>
-        <w:t>の</w:t>
-      </w:r>
-      <w:r>
-        <w:rPr>
-          <w:rFonts w:hint="eastAsia"/>
-          <w:sz w:val="20"/>
-        </w:rPr>
-        <w:t>編集</w:t>
-      </w:r>
-      <w:r>
-        <w:rPr>
-          <w:rFonts w:hint="eastAsia"/>
-          <w:sz w:val="20"/>
-        </w:rPr>
-        <w:t>画面へ遷移</w:t>
-      </w:r>
-      <w:r>
-        <w:rPr>
-          <w:rFonts w:hint="eastAsia"/>
-          <w:sz w:val="20"/>
-        </w:rPr>
-        <w:t>し</w:t>
-      </w:r>
-      <w:r>
-        <w:rPr>
-          <w:rFonts w:hint="eastAsia"/>
-          <w:sz w:val="20"/>
-        </w:rPr>
-        <w:t>なければならない．</w:t>
-      </w:r>
-    </w:p>
-    <w:p>
-      <w:pPr>
-        <w:spacing w:line="280" w:lineRule="exact"/>
-        <w:rPr>
-          <w:sz w:val="20"/>
-        </w:rPr>
-      </w:pPr>
-      <w:r>
-        <w:rPr>
-          <w:rFonts w:hint="eastAsia"/>
-          <w:sz w:val="20"/>
-        </w:rPr>
-        <w:t>・管理者はカレンダーから日時を指定し、講習の情報を</w:t>
-      </w:r>
-      <w:r>
-        <w:rPr>
-          <w:rFonts w:hint="eastAsia"/>
-          <w:sz w:val="20"/>
-        </w:rPr>
-        <w:t>DB</w:t>
-      </w:r>
-      <w:r>
-        <w:rPr>
-          <w:rFonts w:hint="eastAsia"/>
-          <w:sz w:val="20"/>
-        </w:rPr>
-        <w:t>に登録、編集可能でなければならない．</w:t>
-      </w:r>
-    </w:p>
-    <w:p>
-      <w:pPr>
-        <w:spacing w:line="280" w:lineRule="exact"/>
-        <w:rPr>
-          <w:sz w:val="20"/>
-        </w:rPr>
-      </w:pPr>
-      <w:r>
-        <w:rPr>
-          <w:rFonts w:hint="eastAsia"/>
-          <w:sz w:val="20"/>
-        </w:rPr>
-        <w:t>・一般部員が情報を編集出来てはならない</w:t>
-      </w:r>
-    </w:p>
-    <w:p>
-      <w:pPr>
-        <w:spacing w:line="280" w:lineRule="exact"/>
-        <w:rPr>
-          <w:sz w:val="20"/>
-        </w:rPr>
-      </w:pPr>
-      <w:r>
-        <w:rPr>
-          <w:rFonts w:hint="eastAsia"/>
-          <w:sz w:val="20"/>
-        </w:rPr>
-        <w:t>・情報を編集する際、どこの班の情報かの部分が空であってはならない</w:t>
-      </w:r>
-    </w:p>
-    <w:p>
-      <w:pPr>
-        <w:spacing w:line="280" w:lineRule="exact"/>
-        <w:rPr>
-          <w:sz w:val="20"/>
-        </w:rPr>
-      </w:pPr>
-      <w:r>
-        <w:rPr>
-          <w:rFonts w:hint="eastAsia"/>
-          <w:sz w:val="20"/>
-        </w:rPr>
-        <w:t>・編集内容には班名、見出し、内容の項目が無くてはならない</w:t>
-      </w:r>
-    </w:p>
-    <w:p>
-      <w:pPr>
-        <w:spacing w:line="280" w:lineRule="exact"/>
-        <w:rPr>
-          <w:sz w:val="20"/>
-        </w:rPr>
-      </w:pPr>
-    </w:p>
-    <w:p>
-      <w:pPr>
-        <w:spacing w:line="280" w:lineRule="exact"/>
-        <w:rPr>
-          <w:sz w:val="20"/>
-        </w:rPr>
-      </w:pPr>
-      <w:r>
-        <w:rPr>
-          <w:rFonts w:hint="eastAsia"/>
-          <w:sz w:val="20"/>
-        </w:rPr>
         <w:t>お知らせ編集機能</w:t>
-      </w:r>
-    </w:p>
-    <w:p>
-      <w:pPr>
-        <w:spacing w:line="280" w:lineRule="exact"/>
-        <w:rPr>
-          <w:rFonts w:hint="eastAsia"/>
-          <w:sz w:val="20"/>
-        </w:rPr>
-      </w:pPr>
-      <w:r>
-        <w:rPr>
-          <w:rFonts w:hint="eastAsia"/>
-          <w:sz w:val="20"/>
-        </w:rPr>
-        <w:t>・管理者はお知らせの情報を</w:t>
-      </w:r>
-      <w:r>
-        <w:rPr>
-          <w:rFonts w:hint="eastAsia"/>
-          <w:sz w:val="20"/>
-        </w:rPr>
-        <w:t>DB</w:t>
-      </w:r>
-      <w:r>
-        <w:rPr>
-          <w:rFonts w:hint="eastAsia"/>
-          <w:sz w:val="20"/>
-        </w:rPr>
-        <w:t>に登録し、</w:t>
-      </w:r>
-      <w:r>
-        <w:rPr>
-          <w:rFonts w:hint="eastAsia"/>
-          <w:sz w:val="20"/>
-        </w:rPr>
-        <w:t>規程の欄に表示出来なければならない</w:t>
       </w:r>
       <w:bookmarkStart w:id="0" w:name="_GoBack"/>
       <w:bookmarkEnd w:id="0"/>
+      <w:r>
+        <w:rPr>
+          <w:rFonts w:hint="eastAsia"/>
+          <w:sz w:val="20"/>
+        </w:rPr>
+        <w:t>は情報を</w:t>
+      </w:r>
+      <w:r>
+        <w:rPr>
+          <w:rFonts w:hint="eastAsia"/>
+          <w:sz w:val="20"/>
+        </w:rPr>
+        <w:t>DB</w:t>
+      </w:r>
+      <w:r>
+        <w:rPr>
+          <w:rFonts w:hint="eastAsia"/>
+          <w:sz w:val="20"/>
+        </w:rPr>
+        <w:t>から削除</w:t>
+      </w:r>
+      <w:r>
+        <w:rPr>
+          <w:rFonts w:hint="eastAsia"/>
+          <w:sz w:val="20"/>
+        </w:rPr>
+        <w:t>し、規定</w:t>
+      </w:r>
+      <w:r>
+        <w:rPr>
+          <w:rFonts w:hint="eastAsia"/>
+          <w:sz w:val="20"/>
+        </w:rPr>
+        <w:t>の欄に表示されている内容を削除しなければならない</w:t>
+      </w:r>
+      <w:r>
+        <w:rPr>
+          <w:rFonts w:hint="eastAsia"/>
+          <w:sz w:val="20"/>
+        </w:rPr>
+        <w:t>.</w:t>
+      </w:r>
     </w:p>
     <w:p>
       <w:pPr>
         <w:spacing w:line="280" w:lineRule="exact"/>
         <w:rPr>
+          <w:sz w:val="20"/>
+        </w:rPr>
+      </w:pPr>
+    </w:p>
+    <w:p>
+      <w:pPr>
+        <w:spacing w:line="280" w:lineRule="exact"/>
+        <w:rPr>
           <w:rFonts w:hint="eastAsia"/>
           <w:sz w:val="20"/>
         </w:rPr>
@@ -4276,6 +5202,7 @@
         <w:rPr>
           <w:rFonts w:hint="eastAsia"/>
         </w:rPr>
+        <w:lastRenderedPageBreak/>
         <w:t>4.</w:t>
       </w:r>
       <w:r>
@@ -4311,16 +5238,114 @@
     </w:p>
     <w:p>
       <w:pPr>
+        <w:rPr>
+          <w:sz w:val="20"/>
+        </w:rPr>
+      </w:pPr>
+      <w:r>
+        <w:rPr>
+          <w:rFonts w:ascii="Century" w:eastAsia="ＭＳ 明朝" w:hAnsi="Century" w:cs="Times New Roman"/>
+          <w:noProof/>
+          <w:sz w:val="20"/>
+          <w:szCs w:val="22"/>
+        </w:rPr>
+        <w:drawing>
+          <wp:inline distT="0" distB="0" distL="0" distR="0" wp14:anchorId="044B3221" wp14:editId="53CEC439">
+            <wp:extent cx="5396230" cy="3926205"/>
+            <wp:effectExtent l="0" t="0" r="0" b="0"/>
+            <wp:docPr id="1" name="図 1" descr="C:\Users\odakeitaro\Desktop\TDU関連\TDU関連3年前期\鯖プロ\要件定義書　MNB\MNBユースケース図.png"/>
+            <wp:cNvGraphicFramePr>
+              <a:graphicFrameLocks xmlns:a="http://schemas.openxmlformats.org/drawingml/2006/main" noChangeAspect="1"/>
+            </wp:cNvGraphicFramePr>
+            <a:graphic xmlns:a="http://schemas.openxmlformats.org/drawingml/2006/main">
+              <a:graphicData uri="http://schemas.openxmlformats.org/drawingml/2006/picture">
+                <pic:pic xmlns:pic="http://schemas.openxmlformats.org/drawingml/2006/picture">
+                  <pic:nvPicPr>
+                    <pic:cNvPr id="0" name="Picture 1" descr="C:\Users\odakeitaro\Desktop\TDU関連\TDU関連3年前期\鯖プロ\要件定義書　MNB\MNBユースケース図.png"/>
+                    <pic:cNvPicPr>
+                      <a:picLocks noChangeAspect="1" noChangeArrowheads="1"/>
+                    </pic:cNvPicPr>
+                  </pic:nvPicPr>
+                  <pic:blipFill>
+                    <a:blip r:embed="rId8">
+                      <a:extLst>
+                        <a:ext uri="{28A0092B-C50C-407E-A947-70E740481C1C}">
+                          <a14:useLocalDpi xmlns:a14="http://schemas.microsoft.com/office/drawing/2010/main" val="0"/>
+                        </a:ext>
+                      </a:extLst>
+                    </a:blip>
+                    <a:srcRect/>
+                    <a:stretch>
+                      <a:fillRect/>
+                    </a:stretch>
+                  </pic:blipFill>
+                  <pic:spPr bwMode="auto">
+                    <a:xfrm>
+                      <a:off x="0" y="0"/>
+                      <a:ext cx="5396230" cy="3926205"/>
+                    </a:xfrm>
+                    <a:prstGeom prst="rect">
+                      <a:avLst/>
+                    </a:prstGeom>
+                    <a:noFill/>
+                    <a:ln>
+                      <a:noFill/>
+                    </a:ln>
+                  </pic:spPr>
+                </pic:pic>
+              </a:graphicData>
+            </a:graphic>
+          </wp:inline>
+        </w:drawing>
+      </w:r>
+    </w:p>
+    <w:p>
+      <w:pPr>
         <w:spacing w:line="280" w:lineRule="exact"/>
         <w:rPr>
           <w:sz w:val="20"/>
         </w:rPr>
       </w:pPr>
-      <w:r>
-        <w:rPr>
-          <w:sz w:val="20"/>
-        </w:rPr>
-        <w:t>ユースケース図を書く．</w:t>
+    </w:p>
+    <w:p>
+      <w:pPr>
+        <w:pStyle w:val="2"/>
+        <w:rPr>
+          <w:sz w:val="20"/>
+        </w:rPr>
+      </w:pPr>
+      <w:r>
+        <w:rPr>
+          <w:rFonts w:hint="eastAsia"/>
+        </w:rPr>
+        <w:t>4</w:t>
+      </w:r>
+      <w:r>
+        <w:rPr>
+          <w:rFonts w:hint="eastAsia"/>
+        </w:rPr>
+        <w:t>.</w:t>
+      </w:r>
+      <w:r>
+        <w:t>3</w:t>
+      </w:r>
+      <w:r>
+        <w:rPr>
+          <w:rFonts w:hint="eastAsia"/>
+        </w:rPr>
+        <w:t xml:space="preserve"> </w:t>
+      </w:r>
+      <w:r>
+        <w:rPr>
+          <w:rFonts w:hint="eastAsia"/>
+        </w:rPr>
+        <w:t>ユースケース文</w:t>
+      </w:r>
+      <w:r>
+        <w:rPr>
+          <w:rFonts w:hint="eastAsia"/>
+        </w:rPr>
+        <w:t>（※一部）</w:t>
       </w:r>
     </w:p>
     <w:p>
@@ -4330,48 +5355,358 @@
           <w:sz w:val="20"/>
         </w:rPr>
       </w:pPr>
-    </w:p>
-    <w:p>
-      <w:pPr>
-        <w:pStyle w:val="2"/>
-        <w:rPr>
-          <w:sz w:val="20"/>
-        </w:rPr>
-      </w:pPr>
-      <w:r>
-        <w:rPr>
-          <w:rFonts w:hint="eastAsia"/>
-        </w:rPr>
-        <w:t>4</w:t>
-      </w:r>
-      <w:r>
-        <w:rPr>
-          <w:rFonts w:hint="eastAsia"/>
-        </w:rPr>
-        <w:t>.</w:t>
-      </w:r>
-      <w:r>
-        <w:t>3</w:t>
-      </w:r>
-      <w:r>
-        <w:rPr>
-          <w:rFonts w:hint="eastAsia"/>
-        </w:rPr>
-        <w:t xml:space="preserve"> </w:t>
-      </w:r>
-      <w:r>
-        <w:rPr>
-          <w:rFonts w:hint="eastAsia"/>
-        </w:rPr>
-        <w:t>ユースケース文</w:t>
-      </w:r>
-      <w:r>
-        <w:rPr>
-          <w:rFonts w:hint="eastAsia"/>
-        </w:rPr>
-        <w:t>（※一部）</w:t>
-      </w:r>
-    </w:p>
+      <w:r>
+        <w:rPr>
+          <w:sz w:val="20"/>
+        </w:rPr>
+        <w:t>ユースケース図に対応するユースケース文を書く．</w:t>
+      </w:r>
+    </w:p>
+    <w:tbl>
+      <w:tblPr>
+        <w:tblStyle w:val="a8"/>
+        <w:tblW w:w="0" w:type="auto"/>
+        <w:tblLook w:val="04A0" w:firstRow="1" w:lastRow="0" w:firstColumn="1" w:lastColumn="0" w:noHBand="0" w:noVBand="1"/>
+      </w:tblPr>
+      <w:tblGrid>
+        <w:gridCol w:w="4244"/>
+        <w:gridCol w:w="4244"/>
+      </w:tblGrid>
+      <w:tr>
+        <w:tc>
+          <w:tcPr>
+            <w:tcW w:w="4244" w:type="dxa"/>
+          </w:tcPr>
+          <w:p>
+            <w:pPr>
+              <w:spacing w:line="280" w:lineRule="exact"/>
+              <w:rPr>
+                <w:sz w:val="20"/>
+              </w:rPr>
+            </w:pPr>
+            <w:r>
+              <w:rPr>
+                <w:rFonts w:hint="eastAsia"/>
+                <w:sz w:val="20"/>
+              </w:rPr>
+              <w:t>ユースケース</w:t>
+            </w:r>
+            <w:r>
+              <w:rPr>
+                <w:rFonts w:hint="eastAsia"/>
+                <w:sz w:val="20"/>
+              </w:rPr>
+              <w:t>ID</w:t>
+            </w:r>
+          </w:p>
+          <w:p>
+            <w:pPr>
+              <w:spacing w:line="280" w:lineRule="exact"/>
+              <w:rPr>
+                <w:sz w:val="20"/>
+              </w:rPr>
+            </w:pPr>
+            <w:r>
+              <w:rPr>
+                <w:rFonts w:hint="eastAsia"/>
+                <w:sz w:val="20"/>
+              </w:rPr>
+              <w:t>ユースケース名</w:t>
+            </w:r>
+          </w:p>
+          <w:p>
+            <w:pPr>
+              <w:spacing w:line="280" w:lineRule="exact"/>
+              <w:rPr>
+                <w:sz w:val="20"/>
+              </w:rPr>
+            </w:pPr>
+            <w:r>
+              <w:rPr>
+                <w:rFonts w:hint="eastAsia"/>
+                <w:sz w:val="20"/>
+              </w:rPr>
+              <w:t>アクタ</w:t>
+            </w:r>
+          </w:p>
+        </w:tc>
+        <w:tc>
+          <w:tcPr>
+            <w:tcW w:w="4244" w:type="dxa"/>
+          </w:tcPr>
+          <w:p>
+            <w:pPr>
+              <w:spacing w:line="280" w:lineRule="exact"/>
+              <w:rPr>
+                <w:sz w:val="20"/>
+              </w:rPr>
+            </w:pPr>
+            <w:r>
+              <w:rPr>
+                <w:rFonts w:hint="eastAsia"/>
+                <w:sz w:val="20"/>
+              </w:rPr>
+              <w:t>UC-001</w:t>
+            </w:r>
+          </w:p>
+          <w:p>
+            <w:pPr>
+              <w:spacing w:line="280" w:lineRule="exact"/>
+              <w:rPr>
+                <w:sz w:val="20"/>
+              </w:rPr>
+            </w:pPr>
+          </w:p>
+        </w:tc>
+      </w:tr>
+      <w:tr>
+        <w:tc>
+          <w:tcPr>
+            <w:tcW w:w="4244" w:type="dxa"/>
+          </w:tcPr>
+          <w:p>
+            <w:pPr>
+              <w:spacing w:line="280" w:lineRule="exact"/>
+              <w:rPr>
+                <w:sz w:val="20"/>
+              </w:rPr>
+            </w:pPr>
+            <w:r>
+              <w:rPr>
+                <w:rFonts w:hint="eastAsia"/>
+                <w:sz w:val="20"/>
+              </w:rPr>
+              <w:t>事前条件</w:t>
+            </w:r>
+          </w:p>
+        </w:tc>
+        <w:tc>
+          <w:tcPr>
+            <w:tcW w:w="4244" w:type="dxa"/>
+          </w:tcPr>
+          <w:p>
+            <w:pPr>
+              <w:pStyle w:val="a9"/>
+              <w:numPr>
+                <w:ilvl w:val="0"/>
+                <w:numId w:val="4"/>
+              </w:numPr>
+              <w:spacing w:line="280" w:lineRule="exact"/>
+              <w:ind w:leftChars="0"/>
+              <w:rPr>
+                <w:sz w:val="20"/>
+              </w:rPr>
+            </w:pPr>
+            <w:r>
+              <w:rPr>
+                <w:rFonts w:hint="eastAsia"/>
+                <w:sz w:val="20"/>
+              </w:rPr>
+              <w:t>システムに接続している</w:t>
+            </w:r>
+          </w:p>
+          <w:p>
+            <w:pPr>
+              <w:pStyle w:val="a9"/>
+              <w:numPr>
+                <w:ilvl w:val="0"/>
+                <w:numId w:val="4"/>
+              </w:numPr>
+              <w:spacing w:line="280" w:lineRule="exact"/>
+              <w:ind w:leftChars="0"/>
+              <w:rPr>
+                <w:sz w:val="20"/>
+              </w:rPr>
+            </w:pPr>
+          </w:p>
+        </w:tc>
+      </w:tr>
+      <w:tr>
+        <w:tc>
+          <w:tcPr>
+            <w:tcW w:w="4244" w:type="dxa"/>
+          </w:tcPr>
+          <w:p>
+            <w:pPr>
+              <w:spacing w:line="280" w:lineRule="exact"/>
+              <w:rPr>
+                <w:sz w:val="20"/>
+              </w:rPr>
+            </w:pPr>
+            <w:r>
+              <w:rPr>
+                <w:rFonts w:hint="eastAsia"/>
+                <w:sz w:val="20"/>
+              </w:rPr>
+              <w:t>メインフロー</w:t>
+            </w:r>
+          </w:p>
+        </w:tc>
+        <w:tc>
+          <w:tcPr>
+            <w:tcW w:w="4244" w:type="dxa"/>
+          </w:tcPr>
+          <w:p>
+            <w:pPr>
+              <w:spacing w:line="280" w:lineRule="exact"/>
+              <w:rPr>
+                <w:sz w:val="20"/>
+              </w:rPr>
+            </w:pPr>
+          </w:p>
+        </w:tc>
+      </w:tr>
+      <w:tr>
+        <w:tc>
+          <w:tcPr>
+            <w:tcW w:w="4244" w:type="dxa"/>
+          </w:tcPr>
+          <w:p>
+            <w:pPr>
+              <w:spacing w:line="280" w:lineRule="exact"/>
+              <w:rPr>
+                <w:sz w:val="20"/>
+              </w:rPr>
+            </w:pPr>
+            <w:r>
+              <w:rPr>
+                <w:rFonts w:hint="eastAsia"/>
+                <w:sz w:val="20"/>
+              </w:rPr>
+              <w:t>代替フロー（</w:t>
+            </w:r>
+            <w:r>
+              <w:rPr>
+                <w:rFonts w:hint="eastAsia"/>
+                <w:sz w:val="20"/>
+              </w:rPr>
+              <w:t>1</w:t>
+            </w:r>
+            <w:r>
+              <w:rPr>
+                <w:rFonts w:hint="eastAsia"/>
+                <w:sz w:val="20"/>
+              </w:rPr>
+              <w:t>）</w:t>
+            </w:r>
+          </w:p>
+        </w:tc>
+        <w:tc>
+          <w:tcPr>
+            <w:tcW w:w="4244" w:type="dxa"/>
+          </w:tcPr>
+          <w:p>
+            <w:pPr>
+              <w:spacing w:line="280" w:lineRule="exact"/>
+              <w:rPr>
+                <w:sz w:val="20"/>
+              </w:rPr>
+            </w:pPr>
+          </w:p>
+        </w:tc>
+      </w:tr>
+      <w:tr>
+        <w:tc>
+          <w:tcPr>
+            <w:tcW w:w="4244" w:type="dxa"/>
+          </w:tcPr>
+          <w:p>
+            <w:pPr>
+              <w:spacing w:line="280" w:lineRule="exact"/>
+              <w:rPr>
+                <w:sz w:val="20"/>
+              </w:rPr>
+            </w:pPr>
+            <w:r>
+              <w:rPr>
+                <w:rFonts w:hint="eastAsia"/>
+                <w:sz w:val="20"/>
+              </w:rPr>
+              <w:t>代替フロー（</w:t>
+            </w:r>
+            <w:r>
+              <w:rPr>
+                <w:rFonts w:hint="eastAsia"/>
+                <w:sz w:val="20"/>
+              </w:rPr>
+              <w:t>2</w:t>
+            </w:r>
+            <w:r>
+              <w:rPr>
+                <w:rFonts w:hint="eastAsia"/>
+                <w:sz w:val="20"/>
+              </w:rPr>
+              <w:t>）</w:t>
+            </w:r>
+          </w:p>
+        </w:tc>
+        <w:tc>
+          <w:tcPr>
+            <w:tcW w:w="4244" w:type="dxa"/>
+          </w:tcPr>
+          <w:p>
+            <w:pPr>
+              <w:spacing w:line="280" w:lineRule="exact"/>
+              <w:rPr>
+                <w:sz w:val="20"/>
+              </w:rPr>
+            </w:pPr>
+          </w:p>
+        </w:tc>
+      </w:tr>
+      <w:tr>
+        <w:trPr>
+          <w:trHeight w:val="277"/>
+        </w:trPr>
+        <w:tc>
+          <w:tcPr>
+            <w:tcW w:w="4244" w:type="dxa"/>
+          </w:tcPr>
+          <w:p>
+            <w:pPr>
+              <w:spacing w:line="280" w:lineRule="exact"/>
+              <w:rPr>
+                <w:sz w:val="20"/>
+              </w:rPr>
+            </w:pPr>
+            <w:r>
+              <w:rPr>
+                <w:rFonts w:hint="eastAsia"/>
+                <w:sz w:val="20"/>
+              </w:rPr>
+              <w:t>代替フロー（</w:t>
+            </w:r>
+            <w:r>
+              <w:rPr>
+                <w:rFonts w:hint="eastAsia"/>
+                <w:sz w:val="20"/>
+              </w:rPr>
+              <w:t>3</w:t>
+            </w:r>
+            <w:r>
+              <w:rPr>
+                <w:rFonts w:hint="eastAsia"/>
+                <w:sz w:val="20"/>
+              </w:rPr>
+              <w:t>）</w:t>
+            </w:r>
+          </w:p>
+        </w:tc>
+        <w:tc>
+          <w:tcPr>
+            <w:tcW w:w="4244" w:type="dxa"/>
+          </w:tcPr>
+          <w:p>
+            <w:pPr>
+              <w:spacing w:line="280" w:lineRule="exact"/>
+              <w:rPr>
+                <w:sz w:val="20"/>
+              </w:rPr>
+            </w:pPr>
+          </w:p>
+        </w:tc>
+      </w:tr>
+    </w:tbl>
     <w:p>
       <w:pPr>
         <w:spacing w:line="280" w:lineRule="exact"/>
@@ -4379,25 +5714,11 @@
           <w:sz w:val="20"/>
         </w:rPr>
       </w:pPr>
-      <w:r>
-        <w:rPr>
-          <w:sz w:val="20"/>
-        </w:rPr>
-        <w:t>ユースケース図に対応するユースケース文を書く．</w:t>
-      </w:r>
-    </w:p>
-    <w:p>
-      <w:pPr>
-        <w:spacing w:line="280" w:lineRule="exact"/>
-        <w:rPr>
-          <w:sz w:val="20"/>
-        </w:rPr>
-      </w:pPr>
     </w:p>
     <w:sectPr>
-      <w:headerReference w:type="default" r:id="rId7"/>
-      <w:footerReference w:type="even" r:id="rId8"/>
-      <w:footerReference w:type="default" r:id="rId9"/>
+      <w:headerReference w:type="default" r:id="rId9"/>
+      <w:footerReference w:type="even" r:id="rId10"/>
+      <w:footerReference w:type="default" r:id="rId11"/>
       <w:pgSz w:w="11900" w:h="16840"/>
       <w:pgMar w:top="1985" w:right="1701" w:bottom="1701" w:left="1701" w:header="851" w:footer="992" w:gutter="0"/>
       <w:cols w:space="425"/>
@@ -4408,7 +5729,7 @@
 </file>
 
 <file path=word/endnotes.xml><?xml version="1.0" encoding="utf-8"?>
-<w:endnotes xmlns:wpc="http://schemas.microsoft.com/office/word/2010/wordprocessingCanvas" xmlns:cx="http://schemas.microsoft.com/office/drawing/2014/chartex" xmlns:cx1="http://schemas.microsoft.com/office/drawing/2015/9/8/chartex" xmlns:cx2="http://schemas.microsoft.com/office/drawing/2015/10/21/chartex" xmlns:cx3="http://schemas.microsoft.com/office/drawing/2016/5/9/chartex" xmlns:cx4="http://schemas.microsoft.com/office/drawing/2016/5/10/chartex" xmlns:cx5="http://schemas.microsoft.com/office/drawing/2016/5/11/chartex" xmlns:cx6="http://schemas.microsoft.com/office/drawing/2016/5/12/chartex" xmlns:cx7="http://schemas.microsoft.com/office/drawing/2016/5/13/chartex" xmlns:cx8="http://schemas.microsoft.com/office/drawing/2016/5/14/chartex" xmlns:mc="http://schemas.openxmlformats.org/markup-compatibility/2006" xmlns:o="urn:schemas-microsoft-com:office:office" xmlns:r="http://schemas.openxmlformats.org/officeDocument/2006/relationships" xmlns:m="http://schemas.openxmlformats.org/officeDocument/2006/math" xmlns:v="urn:schemas-microsoft-com:vml" xmlns:wp14="http://schemas.microsoft.com/office/word/2010/wordprocessingDrawing" xmlns:wp="http://schemas.openxmlformats.org/drawingml/2006/wordprocessingDrawing" xmlns:w10="urn:schemas-microsoft-com:office:word" xmlns:w="http://schemas.openxmlformats.org/wordprocessingml/2006/main" xmlns:w14="http://schemas.microsoft.com/office/word/2010/wordml" xmlns:w15="http://schemas.microsoft.com/office/word/2012/wordml" xmlns:w16se="http://schemas.microsoft.com/office/word/2015/wordml/symex" xmlns:wpg="http://schemas.microsoft.com/office/word/2010/wordprocessingGroup" xmlns:wpi="http://schemas.microsoft.com/office/word/2010/wordprocessingInk" xmlns:wne="http://schemas.microsoft.com/office/word/2006/wordml" xmlns:wps="http://schemas.microsoft.com/office/word/2010/wordprocessingShape" mc:Ignorable="w14 w15 w16se wp14">
+<w:endnotes xmlns:wpc="http://schemas.microsoft.com/office/word/2010/wordprocessingCanvas" xmlns:mc="http://schemas.openxmlformats.org/markup-compatibility/2006" xmlns:o="urn:schemas-microsoft-com:office:office" xmlns:r="http://schemas.openxmlformats.org/officeDocument/2006/relationships" xmlns:m="http://schemas.openxmlformats.org/officeDocument/2006/math" xmlns:v="urn:schemas-microsoft-com:vml" xmlns:wp14="http://schemas.microsoft.com/office/word/2010/wordprocessingDrawing" xmlns:wp="http://schemas.openxmlformats.org/drawingml/2006/wordprocessingDrawing" xmlns:w10="urn:schemas-microsoft-com:office:word" xmlns:w="http://schemas.openxmlformats.org/wordprocessingml/2006/main" xmlns:w14="http://schemas.microsoft.com/office/word/2010/wordml" xmlns:w15="http://schemas.microsoft.com/office/word/2012/wordml" xmlns:wpg="http://schemas.microsoft.com/office/word/2010/wordprocessingGroup" xmlns:wpi="http://schemas.microsoft.com/office/word/2010/wordprocessingInk" xmlns:wne="http://schemas.microsoft.com/office/word/2006/wordml" xmlns:wps="http://schemas.microsoft.com/office/word/2010/wordprocessingShape" mc:Ignorable="w14 w15 wp14">
   <w:endnote w:type="separator" w:id="-1">
     <w:p>
       <w:r>
@@ -4427,7 +5748,7 @@
 </file>
 
 <file path=word/footer1.xml><?xml version="1.0" encoding="utf-8"?>
-<w:ftr xmlns:wpc="http://schemas.microsoft.com/office/word/2010/wordprocessingCanvas" xmlns:cx="http://schemas.microsoft.com/office/drawing/2014/chartex" xmlns:cx1="http://schemas.microsoft.com/office/drawing/2015/9/8/chartex" xmlns:cx2="http://schemas.microsoft.com/office/drawing/2015/10/21/chartex" xmlns:cx3="http://schemas.microsoft.com/office/drawing/2016/5/9/chartex" xmlns:cx4="http://schemas.microsoft.com/office/drawing/2016/5/10/chartex" xmlns:cx5="http://schemas.microsoft.com/office/drawing/2016/5/11/chartex" xmlns:cx6="http://schemas.microsoft.com/office/drawing/2016/5/12/chartex" xmlns:cx7="http://schemas.microsoft.com/office/drawing/2016/5/13/chartex" xmlns:cx8="http://schemas.microsoft.com/office/drawing/2016/5/14/chartex" xmlns:mc="http://schemas.openxmlformats.org/markup-compatibility/2006" xmlns:o="urn:schemas-microsoft-com:office:office" xmlns:r="http://schemas.openxmlformats.org/officeDocument/2006/relationships" xmlns:m="http://schemas.openxmlformats.org/officeDocument/2006/math" xmlns:v="urn:schemas-microsoft-com:vml" xmlns:wp14="http://schemas.microsoft.com/office/word/2010/wordprocessingDrawing" xmlns:wp="http://schemas.openxmlformats.org/drawingml/2006/wordprocessingDrawing" xmlns:w10="urn:schemas-microsoft-com:office:word" xmlns:w="http://schemas.openxmlformats.org/wordprocessingml/2006/main" xmlns:w14="http://schemas.microsoft.com/office/word/2010/wordml" xmlns:w15="http://schemas.microsoft.com/office/word/2012/wordml" xmlns:w16se="http://schemas.microsoft.com/office/word/2015/wordml/symex" xmlns:wpg="http://schemas.microsoft.com/office/word/2010/wordprocessingGroup" xmlns:wpi="http://schemas.microsoft.com/office/word/2010/wordprocessingInk" xmlns:wne="http://schemas.microsoft.com/office/word/2006/wordml" xmlns:wps="http://schemas.microsoft.com/office/word/2010/wordprocessingShape" mc:Ignorable="w14 w15 w16se wp14">
+<w:ftr xmlns:wpc="http://schemas.microsoft.com/office/word/2010/wordprocessingCanvas" xmlns:mc="http://schemas.openxmlformats.org/markup-compatibility/2006" xmlns:o="urn:schemas-microsoft-com:office:office" xmlns:r="http://schemas.openxmlformats.org/officeDocument/2006/relationships" xmlns:m="http://schemas.openxmlformats.org/officeDocument/2006/math" xmlns:v="urn:schemas-microsoft-com:vml" xmlns:wp14="http://schemas.microsoft.com/office/word/2010/wordprocessingDrawing" xmlns:wp="http://schemas.openxmlformats.org/drawingml/2006/wordprocessingDrawing" xmlns:w10="urn:schemas-microsoft-com:office:word" xmlns:w="http://schemas.openxmlformats.org/wordprocessingml/2006/main" xmlns:w14="http://schemas.microsoft.com/office/word/2010/wordml" xmlns:w15="http://schemas.microsoft.com/office/word/2012/wordml" xmlns:wpg="http://schemas.microsoft.com/office/word/2010/wordprocessingGroup" xmlns:wpi="http://schemas.microsoft.com/office/word/2010/wordprocessingInk" xmlns:wne="http://schemas.microsoft.com/office/word/2006/wordml" xmlns:wps="http://schemas.microsoft.com/office/word/2010/wordprocessingShape" mc:Ignorable="w14 w15 wp14">
   <w:p>
     <w:pPr>
       <w:pStyle w:val="a3"/>
@@ -4465,7 +5786,7 @@
 </file>
 
 <file path=word/footer2.xml><?xml version="1.0" encoding="utf-8"?>
-<w:ftr xmlns:wpc="http://schemas.microsoft.com/office/word/2010/wordprocessingCanvas" xmlns:cx="http://schemas.microsoft.com/office/drawing/2014/chartex" xmlns:cx1="http://schemas.microsoft.com/office/drawing/2015/9/8/chartex" xmlns:cx2="http://schemas.microsoft.com/office/drawing/2015/10/21/chartex" xmlns:cx3="http://schemas.microsoft.com/office/drawing/2016/5/9/chartex" xmlns:cx4="http://schemas.microsoft.com/office/drawing/2016/5/10/chartex" xmlns:cx5="http://schemas.microsoft.com/office/drawing/2016/5/11/chartex" xmlns:cx6="http://schemas.microsoft.com/office/drawing/2016/5/12/chartex" xmlns:cx7="http://schemas.microsoft.com/office/drawing/2016/5/13/chartex" xmlns:cx8="http://schemas.microsoft.com/office/drawing/2016/5/14/chartex" xmlns:mc="http://schemas.openxmlformats.org/markup-compatibility/2006" xmlns:o="urn:schemas-microsoft-com:office:office" xmlns:r="http://schemas.openxmlformats.org/officeDocument/2006/relationships" xmlns:m="http://schemas.openxmlformats.org/officeDocument/2006/math" xmlns:v="urn:schemas-microsoft-com:vml" xmlns:wp14="http://schemas.microsoft.com/office/word/2010/wordprocessingDrawing" xmlns:wp="http://schemas.openxmlformats.org/drawingml/2006/wordprocessingDrawing" xmlns:w10="urn:schemas-microsoft-com:office:word" xmlns:w="http://schemas.openxmlformats.org/wordprocessingml/2006/main" xmlns:w14="http://schemas.microsoft.com/office/word/2010/wordml" xmlns:w15="http://schemas.microsoft.com/office/word/2012/wordml" xmlns:w16se="http://schemas.microsoft.com/office/word/2015/wordml/symex" xmlns:wpg="http://schemas.microsoft.com/office/word/2010/wordprocessingGroup" xmlns:wpi="http://schemas.microsoft.com/office/word/2010/wordprocessingInk" xmlns:wne="http://schemas.microsoft.com/office/word/2006/wordml" xmlns:wps="http://schemas.microsoft.com/office/word/2010/wordprocessingShape" mc:Ignorable="w14 w15 w16se wp14">
+<w:ftr xmlns:wpc="http://schemas.microsoft.com/office/word/2010/wordprocessingCanvas" xmlns:mc="http://schemas.openxmlformats.org/markup-compatibility/2006" xmlns:o="urn:schemas-microsoft-com:office:office" xmlns:r="http://schemas.openxmlformats.org/officeDocument/2006/relationships" xmlns:m="http://schemas.openxmlformats.org/officeDocument/2006/math" xmlns:v="urn:schemas-microsoft-com:vml" xmlns:wp14="http://schemas.microsoft.com/office/word/2010/wordprocessingDrawing" xmlns:wp="http://schemas.openxmlformats.org/drawingml/2006/wordprocessingDrawing" xmlns:w10="urn:schemas-microsoft-com:office:word" xmlns:w="http://schemas.openxmlformats.org/wordprocessingml/2006/main" xmlns:w14="http://schemas.microsoft.com/office/word/2010/wordml" xmlns:w15="http://schemas.microsoft.com/office/word/2012/wordml" xmlns:wpg="http://schemas.microsoft.com/office/word/2010/wordprocessingGroup" xmlns:wpi="http://schemas.microsoft.com/office/word/2010/wordprocessingInk" xmlns:wne="http://schemas.microsoft.com/office/word/2006/wordml" xmlns:wps="http://schemas.microsoft.com/office/word/2010/wordprocessingShape" mc:Ignorable="w14 w15 wp14">
   <w:p>
     <w:pPr>
       <w:pStyle w:val="a3"/>
@@ -4497,7 +5818,7 @@
         <w:rStyle w:val="a5"/>
         <w:noProof/>
       </w:rPr>
-      <w:t>5</w:t>
+      <w:t>6</w:t>
     </w:r>
     <w:r>
       <w:rPr>
@@ -4532,7 +5853,7 @@
 </file>
 
 <file path=word/footnotes.xml><?xml version="1.0" encoding="utf-8"?>
-<w:footnotes xmlns:wpc="http://schemas.microsoft.com/office/word/2010/wordprocessingCanvas" xmlns:cx="http://schemas.microsoft.com/office/drawing/2014/chartex" xmlns:cx1="http://schemas.microsoft.com/office/drawing/2015/9/8/chartex" xmlns:cx2="http://schemas.microsoft.com/office/drawing/2015/10/21/chartex" xmlns:cx3="http://schemas.microsoft.com/office/drawing/2016/5/9/chartex" xmlns:cx4="http://schemas.microsoft.com/office/drawing/2016/5/10/chartex" xmlns:cx5="http://schemas.microsoft.com/office/drawing/2016/5/11/chartex" xmlns:cx6="http://schemas.microsoft.com/office/drawing/2016/5/12/chartex" xmlns:cx7="http://schemas.microsoft.com/office/drawing/2016/5/13/chartex" xmlns:cx8="http://schemas.microsoft.com/office/drawing/2016/5/14/chartex" xmlns:mc="http://schemas.openxmlformats.org/markup-compatibility/2006" xmlns:o="urn:schemas-microsoft-com:office:office" xmlns:r="http://schemas.openxmlformats.org/officeDocument/2006/relationships" xmlns:m="http://schemas.openxmlformats.org/officeDocument/2006/math" xmlns:v="urn:schemas-microsoft-com:vml" xmlns:wp14="http://schemas.microsoft.com/office/word/2010/wordprocessingDrawing" xmlns:wp="http://schemas.openxmlformats.org/drawingml/2006/wordprocessingDrawing" xmlns:w10="urn:schemas-microsoft-com:office:word" xmlns:w="http://schemas.openxmlformats.org/wordprocessingml/2006/main" xmlns:w14="http://schemas.microsoft.com/office/word/2010/wordml" xmlns:w15="http://schemas.microsoft.com/office/word/2012/wordml" xmlns:w16se="http://schemas.microsoft.com/office/word/2015/wordml/symex" xmlns:wpg="http://schemas.microsoft.com/office/word/2010/wordprocessingGroup" xmlns:wpi="http://schemas.microsoft.com/office/word/2010/wordprocessingInk" xmlns:wne="http://schemas.microsoft.com/office/word/2006/wordml" xmlns:wps="http://schemas.microsoft.com/office/word/2010/wordprocessingShape" mc:Ignorable="w14 w15 w16se wp14">
+<w:footnotes xmlns:wpc="http://schemas.microsoft.com/office/word/2010/wordprocessingCanvas" xmlns:mc="http://schemas.openxmlformats.org/markup-compatibility/2006" xmlns:o="urn:schemas-microsoft-com:office:office" xmlns:r="http://schemas.openxmlformats.org/officeDocument/2006/relationships" xmlns:m="http://schemas.openxmlformats.org/officeDocument/2006/math" xmlns:v="urn:schemas-microsoft-com:vml" xmlns:wp14="http://schemas.microsoft.com/office/word/2010/wordprocessingDrawing" xmlns:wp="http://schemas.openxmlformats.org/drawingml/2006/wordprocessingDrawing" xmlns:w10="urn:schemas-microsoft-com:office:word" xmlns:w="http://schemas.openxmlformats.org/wordprocessingml/2006/main" xmlns:w14="http://schemas.microsoft.com/office/word/2010/wordml" xmlns:w15="http://schemas.microsoft.com/office/word/2012/wordml" xmlns:wpg="http://schemas.microsoft.com/office/word/2010/wordprocessingGroup" xmlns:wpi="http://schemas.microsoft.com/office/word/2010/wordprocessingInk" xmlns:wne="http://schemas.microsoft.com/office/word/2006/wordml" xmlns:wps="http://schemas.microsoft.com/office/word/2010/wordprocessingShape" mc:Ignorable="w14 w15 wp14">
   <w:footnote w:type="separator" w:id="-1">
     <w:p>
       <w:r>
@@ -4551,7 +5872,7 @@
 </file>
 
 <file path=word/header1.xml><?xml version="1.0" encoding="utf-8"?>
-<w:hdr xmlns:wpc="http://schemas.microsoft.com/office/word/2010/wordprocessingCanvas" xmlns:cx="http://schemas.microsoft.com/office/drawing/2014/chartex" xmlns:cx1="http://schemas.microsoft.com/office/drawing/2015/9/8/chartex" xmlns:cx2="http://schemas.microsoft.com/office/drawing/2015/10/21/chartex" xmlns:cx3="http://schemas.microsoft.com/office/drawing/2016/5/9/chartex" xmlns:cx4="http://schemas.microsoft.com/office/drawing/2016/5/10/chartex" xmlns:cx5="http://schemas.microsoft.com/office/drawing/2016/5/11/chartex" xmlns:cx6="http://schemas.microsoft.com/office/drawing/2016/5/12/chartex" xmlns:cx7="http://schemas.microsoft.com/office/drawing/2016/5/13/chartex" xmlns:cx8="http://schemas.microsoft.com/office/drawing/2016/5/14/chartex" xmlns:mc="http://schemas.openxmlformats.org/markup-compatibility/2006" xmlns:o="urn:schemas-microsoft-com:office:office" xmlns:r="http://schemas.openxmlformats.org/officeDocument/2006/relationships" xmlns:m="http://schemas.openxmlformats.org/officeDocument/2006/math" xmlns:v="urn:schemas-microsoft-com:vml" xmlns:wp14="http://schemas.microsoft.com/office/word/2010/wordprocessingDrawing" xmlns:wp="http://schemas.openxmlformats.org/drawingml/2006/wordprocessingDrawing" xmlns:w10="urn:schemas-microsoft-com:office:word" xmlns:w="http://schemas.openxmlformats.org/wordprocessingml/2006/main" xmlns:w14="http://schemas.microsoft.com/office/word/2010/wordml" xmlns:w15="http://schemas.microsoft.com/office/word/2012/wordml" xmlns:w16se="http://schemas.microsoft.com/office/word/2015/wordml/symex" xmlns:wpg="http://schemas.microsoft.com/office/word/2010/wordprocessingGroup" xmlns:wpi="http://schemas.microsoft.com/office/word/2010/wordprocessingInk" xmlns:wne="http://schemas.microsoft.com/office/word/2006/wordml" xmlns:wps="http://schemas.microsoft.com/office/word/2010/wordprocessingShape" mc:Ignorable="w14 w15 w16se wp14">
+<w:hdr xmlns:wpc="http://schemas.microsoft.com/office/word/2010/wordprocessingCanvas" xmlns:mc="http://schemas.openxmlformats.org/markup-compatibility/2006" xmlns:o="urn:schemas-microsoft-com:office:office" xmlns:r="http://schemas.openxmlformats.org/officeDocument/2006/relationships" xmlns:m="http://schemas.openxmlformats.org/officeDocument/2006/math" xmlns:v="urn:schemas-microsoft-com:vml" xmlns:wp14="http://schemas.microsoft.com/office/word/2010/wordprocessingDrawing" xmlns:wp="http://schemas.openxmlformats.org/drawingml/2006/wordprocessingDrawing" xmlns:w10="urn:schemas-microsoft-com:office:word" xmlns:w="http://schemas.openxmlformats.org/wordprocessingml/2006/main" xmlns:w14="http://schemas.microsoft.com/office/word/2010/wordml" xmlns:w15="http://schemas.microsoft.com/office/word/2012/wordml" xmlns:wpg="http://schemas.microsoft.com/office/word/2010/wordprocessingGroup" xmlns:wpi="http://schemas.microsoft.com/office/word/2010/wordprocessingInk" xmlns:wne="http://schemas.microsoft.com/office/word/2006/wordml" xmlns:wps="http://schemas.microsoft.com/office/word/2010/wordprocessingShape" mc:Ignorable="w14 w15 wp14">
   <w:p>
     <w:pPr>
       <w:pStyle w:val="a6"/>
@@ -4752,7 +6073,7 @@
 </file>
 
 <file path=word/numbering.xml><?xml version="1.0" encoding="utf-8"?>
-<w:numbering xmlns:wpc="http://schemas.microsoft.com/office/word/2010/wordprocessingCanvas" xmlns:cx="http://schemas.microsoft.com/office/drawing/2014/chartex" xmlns:cx1="http://schemas.microsoft.com/office/drawing/2015/9/8/chartex" xmlns:cx2="http://schemas.microsoft.com/office/drawing/2015/10/21/chartex" xmlns:cx3="http://schemas.microsoft.com/office/drawing/2016/5/9/chartex" xmlns:cx4="http://schemas.microsoft.com/office/drawing/2016/5/10/chartex" xmlns:cx5="http://schemas.microsoft.com/office/drawing/2016/5/11/chartex" xmlns:cx6="http://schemas.microsoft.com/office/drawing/2016/5/12/chartex" xmlns:cx7="http://schemas.microsoft.com/office/drawing/2016/5/13/chartex" xmlns:cx8="http://schemas.microsoft.com/office/drawing/2016/5/14/chartex" xmlns:mc="http://schemas.openxmlformats.org/markup-compatibility/2006" xmlns:o="urn:schemas-microsoft-com:office:office" xmlns:r="http://schemas.openxmlformats.org/officeDocument/2006/relationships" xmlns:m="http://schemas.openxmlformats.org/officeDocument/2006/math" xmlns:v="urn:schemas-microsoft-com:vml" xmlns:wp14="http://schemas.microsoft.com/office/word/2010/wordprocessingDrawing" xmlns:wp="http://schemas.openxmlformats.org/drawingml/2006/wordprocessingDrawing" xmlns:w10="urn:schemas-microsoft-com:office:word" xmlns:w="http://schemas.openxmlformats.org/wordprocessingml/2006/main" xmlns:w14="http://schemas.microsoft.com/office/word/2010/wordml" xmlns:w15="http://schemas.microsoft.com/office/word/2012/wordml" xmlns:w16se="http://schemas.microsoft.com/office/word/2015/wordml/symex" xmlns:wpg="http://schemas.microsoft.com/office/word/2010/wordprocessingGroup" xmlns:wpi="http://schemas.microsoft.com/office/word/2010/wordprocessingInk" xmlns:wne="http://schemas.microsoft.com/office/word/2006/wordml" xmlns:wps="http://schemas.microsoft.com/office/word/2010/wordprocessingShape" mc:Ignorable="w14 w15 w16se wp14">
+<w:numbering xmlns:wpc="http://schemas.microsoft.com/office/word/2010/wordprocessingCanvas" xmlns:mc="http://schemas.openxmlformats.org/markup-compatibility/2006" xmlns:o="urn:schemas-microsoft-com:office:office" xmlns:r="http://schemas.openxmlformats.org/officeDocument/2006/relationships" xmlns:m="http://schemas.openxmlformats.org/officeDocument/2006/math" xmlns:v="urn:schemas-microsoft-com:vml" xmlns:wp14="http://schemas.microsoft.com/office/word/2010/wordprocessingDrawing" xmlns:wp="http://schemas.openxmlformats.org/drawingml/2006/wordprocessingDrawing" xmlns:w10="urn:schemas-microsoft-com:office:word" xmlns:w="http://schemas.openxmlformats.org/wordprocessingml/2006/main" xmlns:w14="http://schemas.microsoft.com/office/word/2010/wordml" xmlns:w15="http://schemas.microsoft.com/office/word/2012/wordml" xmlns:wpg="http://schemas.microsoft.com/office/word/2010/wordprocessingGroup" xmlns:wpi="http://schemas.microsoft.com/office/word/2010/wordprocessingInk" xmlns:wne="http://schemas.microsoft.com/office/word/2006/wordml" xmlns:wps="http://schemas.microsoft.com/office/word/2010/wordprocessingShape" mc:Ignorable="w14 w15 wp14">
   <w:abstractNum w:abstractNumId="0" w15:restartNumberingAfterBreak="0">
     <w:nsid w:val="3B4469B0"/>
     <w:multiLevelType w:val="multilevel"/>
@@ -5038,6 +6359,95 @@
       </w:pPr>
     </w:lvl>
   </w:abstractNum>
+  <w:abstractNum w:abstractNumId="3" w15:restartNumberingAfterBreak="0">
+    <w:nsid w:val="6FD813F9"/>
+    <w:multiLevelType w:val="hybridMultilevel"/>
+    <w:tmpl w:val="3DCAC1BC"/>
+    <w:lvl w:ilvl="0" w:tplc="A0CAFB46">
+      <w:start w:val="1"/>
+      <w:numFmt w:val="decimal"/>
+      <w:lvlText w:val="%1."/>
+      <w:lvlJc w:val="left"/>
+      <w:pPr>
+        <w:ind w:left="360" w:hanging="360"/>
+      </w:pPr>
+      <w:rPr>
+        <w:rFonts w:hint="default"/>
+      </w:rPr>
+    </w:lvl>
+    <w:lvl w:ilvl="1" w:tplc="04090017" w:tentative="1">
+      <w:start w:val="1"/>
+      <w:numFmt w:val="aiueoFullWidth"/>
+      <w:lvlText w:val="(%2)"/>
+      <w:lvlJc w:val="left"/>
+      <w:pPr>
+        <w:ind w:left="840" w:hanging="420"/>
+      </w:pPr>
+    </w:lvl>
+    <w:lvl w:ilvl="2" w:tplc="04090011" w:tentative="1">
+      <w:start w:val="1"/>
+      <w:numFmt w:val="decimalEnclosedCircle"/>
+      <w:lvlText w:val="%3"/>
+      <w:lvlJc w:val="left"/>
+      <w:pPr>
+        <w:ind w:left="1260" w:hanging="420"/>
+      </w:pPr>
+    </w:lvl>
+    <w:lvl w:ilvl="3" w:tplc="0409000F" w:tentative="1">
+      <w:start w:val="1"/>
+      <w:numFmt w:val="decimal"/>
+      <w:lvlText w:val="%4."/>
+      <w:lvlJc w:val="left"/>
+      <w:pPr>
+        <w:ind w:left="1680" w:hanging="420"/>
+      </w:pPr>
+    </w:lvl>
+    <w:lvl w:ilvl="4" w:tplc="04090017" w:tentative="1">
+      <w:start w:val="1"/>
+      <w:numFmt w:val="aiueoFullWidth"/>
+      <w:lvlText w:val="(%5)"/>
+      <w:lvlJc w:val="left"/>
+      <w:pPr>
+        <w:ind w:left="2100" w:hanging="420"/>
+      </w:pPr>
+    </w:lvl>
+    <w:lvl w:ilvl="5" w:tplc="04090011" w:tentative="1">
+      <w:start w:val="1"/>
+      <w:numFmt w:val="decimalEnclosedCircle"/>
+      <w:lvlText w:val="%6"/>
+      <w:lvlJc w:val="left"/>
+      <w:pPr>
+        <w:ind w:left="2520" w:hanging="420"/>
+      </w:pPr>
+    </w:lvl>
+    <w:lvl w:ilvl="6" w:tplc="0409000F" w:tentative="1">
+      <w:start w:val="1"/>
+      <w:numFmt w:val="decimal"/>
+      <w:lvlText w:val="%7."/>
+      <w:lvlJc w:val="left"/>
+      <w:pPr>
+        <w:ind w:left="2940" w:hanging="420"/>
+      </w:pPr>
+    </w:lvl>
+    <w:lvl w:ilvl="7" w:tplc="04090017" w:tentative="1">
+      <w:start w:val="1"/>
+      <w:numFmt w:val="aiueoFullWidth"/>
+      <w:lvlText w:val="(%8)"/>
+      <w:lvlJc w:val="left"/>
+      <w:pPr>
+        <w:ind w:left="3360" w:hanging="420"/>
+      </w:pPr>
+    </w:lvl>
+    <w:lvl w:ilvl="8" w:tplc="04090011" w:tentative="1">
+      <w:start w:val="1"/>
+      <w:numFmt w:val="decimalEnclosedCircle"/>
+      <w:lvlText w:val="%9"/>
+      <w:lvlJc w:val="left"/>
+      <w:pPr>
+        <w:ind w:left="3780" w:hanging="420"/>
+      </w:pPr>
+    </w:lvl>
+  </w:abstractNum>
   <w:num w:numId="1">
     <w:abstractNumId w:val="0"/>
   </w:num>
@@ -5047,11 +6457,14 @@
   <w:num w:numId="3">
     <w:abstractNumId w:val="1"/>
   </w:num>
+  <w:num w:numId="4">
+    <w:abstractNumId w:val="3"/>
+  </w:num>
 </w:numbering>
 </file>
 
 <file path=word/styles.xml><?xml version="1.0" encoding="utf-8"?>
-<w:styles xmlns:mc="http://schemas.openxmlformats.org/markup-compatibility/2006" xmlns:r="http://schemas.openxmlformats.org/officeDocument/2006/relationships" xmlns:w="http://schemas.openxmlformats.org/wordprocessingml/2006/main" xmlns:w14="http://schemas.microsoft.com/office/word/2010/wordml" xmlns:w15="http://schemas.microsoft.com/office/word/2012/wordml" xmlns:w16se="http://schemas.microsoft.com/office/word/2015/wordml/symex" mc:Ignorable="w14 w15 w16se">
+<w:styles xmlns:mc="http://schemas.openxmlformats.org/markup-compatibility/2006" xmlns:r="http://schemas.openxmlformats.org/officeDocument/2006/relationships" xmlns:w="http://schemas.openxmlformats.org/wordprocessingml/2006/main" xmlns:w14="http://schemas.microsoft.com/office/word/2010/wordml" xmlns:w15="http://schemas.microsoft.com/office/word/2012/wordml" mc:Ignorable="w14 w15">
   <w:docDefaults>
     <w:rPrDefault>
       <w:rPr>
@@ -5064,7 +6477,7 @@
     </w:rPrDefault>
     <w:pPrDefault/>
   </w:docDefaults>
-  <w:latentStyles w:defLockedState="0" w:defUIPriority="99" w:defSemiHidden="0" w:defUnhideWhenUsed="0" w:defQFormat="0" w:count="374">
+  <w:latentStyles w:defLockedState="0" w:defUIPriority="99" w:defSemiHidden="0" w:defUnhideWhenUsed="0" w:defQFormat="0" w:count="371">
     <w:lsdException w:name="Normal" w:uiPriority="0" w:qFormat="1"/>
     <w:lsdException w:name="heading 1" w:uiPriority="9" w:qFormat="1"/>
     <w:lsdException w:name="heading 2" w:semiHidden="1" w:uiPriority="9" w:unhideWhenUsed="1" w:qFormat="1"/>
@@ -5436,9 +6849,6 @@
     <w:lsdException w:name="List Table 5 Dark Accent 6" w:uiPriority="50"/>
     <w:lsdException w:name="List Table 6 Colorful Accent 6" w:uiPriority="51"/>
     <w:lsdException w:name="List Table 7 Colorful Accent 6" w:uiPriority="52"/>
-    <w:lsdException w:name="Mention" w:semiHidden="1" w:unhideWhenUsed="1"/>
-    <w:lsdException w:name="Smart Hyperlink" w:semiHidden="1" w:unhideWhenUsed="1"/>
-    <w:lsdException w:name="Hashtag" w:semiHidden="1" w:unhideWhenUsed="1"/>
   </w:latentStyles>
   <w:style w:type="paragraph" w:default="1" w:styleId="a">
     <w:name w:val="Normal"/>

</xml_diff>

<commit_message>
要件定義書＿MNB　ver.1.01 H29/4/24 0:24
</commit_message>
<xml_diff>
--- a/提出課題/要件定義/02_要件定義書_MNB　ver1.01.docx
+++ b/提出課題/要件定義/02_要件定義書_MNB　ver1.01.docx
@@ -4130,21 +4130,6 @@
         </w:rPr>
         <w:t>機能要求</w:t>
       </w:r>
-      <w:r>
-        <w:rPr>
-          <w:rFonts w:hint="eastAsia"/>
-        </w:rPr>
-        <w:t>（※</w:t>
-      </w:r>
-      <w:r>
-        <w:t>一部</w:t>
-      </w:r>
-      <w:r>
-        <w:rPr>
-          <w:rFonts w:hint="eastAsia"/>
-        </w:rPr>
-        <w:t>）</w:t>
-      </w:r>
     </w:p>
     <w:p>
       <w:pPr>
@@ -4850,14 +4835,7 @@
           <w:rFonts w:hint="eastAsia"/>
           <w:sz w:val="20"/>
         </w:rPr>
-        <w:t>・</w:t>
-      </w:r>
-      <w:r>
-        <w:rPr>
-          <w:rFonts w:hint="eastAsia"/>
-          <w:sz w:val="20"/>
-        </w:rPr>
-        <w:t>講習情報編集システムは</w:t>
+        <w:t>・講習情報編集システムは</w:t>
       </w:r>
       <w:r>
         <w:rPr>
@@ -4934,14 +4912,7 @@
           <w:rFonts w:hint="eastAsia"/>
           <w:sz w:val="20"/>
         </w:rPr>
-        <w:t>・</w:t>
-      </w:r>
-      <w:r>
-        <w:rPr>
-          <w:rFonts w:hint="eastAsia"/>
-          <w:sz w:val="20"/>
-        </w:rPr>
-        <w:t>講習情報編集システムは</w:t>
+        <w:t>・講習情報編集システムは</w:t>
       </w:r>
       <w:r>
         <w:rPr>
@@ -4961,21 +4932,7 @@
           <w:rFonts w:hint="eastAsia"/>
           <w:sz w:val="20"/>
         </w:rPr>
-        <w:t>講習情報の</w:t>
-      </w:r>
-      <w:r>
-        <w:rPr>
-          <w:rFonts w:hint="eastAsia"/>
-          <w:sz w:val="20"/>
-        </w:rPr>
-        <w:t>削除</w:t>
-      </w:r>
-      <w:r>
-        <w:rPr>
-          <w:rFonts w:hint="eastAsia"/>
-          <w:sz w:val="20"/>
-        </w:rPr>
-        <w:t>の場合</w:t>
+        <w:t>講習情報の削除の場合</w:t>
       </w:r>
       <w:r>
         <w:rPr>
@@ -5023,7 +4980,6 @@
       <w:pPr>
         <w:spacing w:line="280" w:lineRule="exact"/>
         <w:rPr>
-          <w:rFonts w:hint="eastAsia"/>
           <w:sz w:val="20"/>
         </w:rPr>
       </w:pPr>
@@ -5127,16 +5083,7 @@
           <w:rFonts w:hint="eastAsia"/>
           <w:sz w:val="20"/>
         </w:rPr>
-        <w:t>お知らせ編集機能</w:t>
-      </w:r>
-      <w:bookmarkStart w:id="0" w:name="_GoBack"/>
-      <w:bookmarkEnd w:id="0"/>
-      <w:r>
-        <w:rPr>
-          <w:rFonts w:hint="eastAsia"/>
-          <w:sz w:val="20"/>
-        </w:rPr>
-        <w:t>は情報を</w:t>
+        <w:t>お知らせ編集機能は情報を</w:t>
       </w:r>
       <w:r>
         <w:rPr>
@@ -5150,21 +5097,7 @@
           <w:rFonts w:hint="eastAsia"/>
           <w:sz w:val="20"/>
         </w:rPr>
-        <w:t>から削除</w:t>
-      </w:r>
-      <w:r>
-        <w:rPr>
-          <w:rFonts w:hint="eastAsia"/>
-          <w:sz w:val="20"/>
-        </w:rPr>
-        <w:t>し、規定</w:t>
-      </w:r>
-      <w:r>
-        <w:rPr>
-          <w:rFonts w:hint="eastAsia"/>
-          <w:sz w:val="20"/>
-        </w:rPr>
-        <w:t>の欄に表示されている内容を削除しなければならない</w:t>
+        <w:t>から削除し、規定の欄に表示されている内容を削除しなければならない</w:t>
       </w:r>
       <w:r>
         <w:rPr>
@@ -5186,7 +5119,6 @@
       <w:pPr>
         <w:spacing w:line="280" w:lineRule="exact"/>
         <w:rPr>
-          <w:rFonts w:hint="eastAsia"/>
           <w:sz w:val="20"/>
         </w:rPr>
       </w:pPr>
@@ -5341,12 +5273,6 @@
         </w:rPr>
         <w:t>ユースケース文</w:t>
       </w:r>
-      <w:r>
-        <w:rPr>
-          <w:rFonts w:hint="eastAsia"/>
-        </w:rPr>
-        <w:t>（※一部）</w:t>
-      </w:r>
     </w:p>
     <w:p>
       <w:pPr>
@@ -5369,13 +5295,16 @@
         <w:tblLook w:val="04A0" w:firstRow="1" w:lastRow="0" w:firstColumn="1" w:lastColumn="0" w:noHBand="0" w:noVBand="1"/>
       </w:tblPr>
       <w:tblGrid>
-        <w:gridCol w:w="4244"/>
-        <w:gridCol w:w="4244"/>
+        <w:gridCol w:w="2122"/>
+        <w:gridCol w:w="6366"/>
       </w:tblGrid>
       <w:tr>
-        <w:tc>
-          <w:tcPr>
-            <w:tcW w:w="4244" w:type="dxa"/>
+        <w:trPr>
+          <w:trHeight w:val="1164"/>
+        </w:trPr>
+        <w:tc>
+          <w:tcPr>
+            <w:tcW w:w="2122" w:type="dxa"/>
           </w:tcPr>
           <w:p>
             <w:pPr>
@@ -5413,6 +5342,8 @@
               </w:rPr>
               <w:t>ユースケース名</w:t>
             </w:r>
+            <w:bookmarkStart w:id="0" w:name="_GoBack"/>
+            <w:bookmarkEnd w:id="0"/>
           </w:p>
           <w:p>
             <w:pPr>
@@ -5432,7 +5363,7 @@
         </w:tc>
         <w:tc>
           <w:tcPr>
-            <w:tcW w:w="4244" w:type="dxa"/>
+            <w:tcW w:w="6366" w:type="dxa"/>
           </w:tcPr>
           <w:p>
             <w:pPr>
@@ -5456,13 +5387,59 @@
                 <w:sz w:val="20"/>
               </w:rPr>
             </w:pPr>
+            <w:r>
+              <w:rPr>
+                <w:rFonts w:hint="eastAsia"/>
+                <w:sz w:val="20"/>
+              </w:rPr>
+              <w:t>日程の閲覧</w:t>
+            </w:r>
+          </w:p>
+          <w:p>
+            <w:pPr>
+              <w:spacing w:line="280" w:lineRule="exact"/>
+              <w:rPr>
+                <w:rFonts w:hint="eastAsia"/>
+                <w:sz w:val="20"/>
+              </w:rPr>
+            </w:pPr>
+            <w:r>
+              <w:rPr>
+                <w:rFonts w:hint="eastAsia"/>
+                <w:sz w:val="20"/>
+              </w:rPr>
+              <w:t>利用者</w:t>
+            </w:r>
+            <w:r>
+              <w:rPr>
+                <w:rFonts w:hint="eastAsia"/>
+                <w:sz w:val="20"/>
+              </w:rPr>
+              <w:t>,</w:t>
+            </w:r>
+            <w:r>
+              <w:rPr>
+                <w:sz w:val="20"/>
+              </w:rPr>
+              <w:t xml:space="preserve"> </w:t>
+            </w:r>
+            <w:r>
+              <w:rPr>
+                <w:rFonts w:hint="eastAsia"/>
+                <w:sz w:val="20"/>
+              </w:rPr>
+              <w:t>管理者</w:t>
+            </w:r>
           </w:p>
         </w:tc>
       </w:tr>
       <w:tr>
-        <w:tc>
-          <w:tcPr>
-            <w:tcW w:w="4244" w:type="dxa"/>
+        <w:trPr>
+          <w:trHeight w:val="839"/>
+        </w:trPr>
+        <w:tc>
+          <w:tcPr>
+            <w:tcW w:w="2122" w:type="dxa"/>
           </w:tcPr>
           <w:p>
             <w:pPr>
@@ -5482,7 +5459,7 @@
         </w:tc>
         <w:tc>
           <w:tcPr>
-            <w:tcW w:w="4244" w:type="dxa"/>
+            <w:tcW w:w="6366" w:type="dxa"/>
           </w:tcPr>
           <w:p>
             <w:pPr>
@@ -5494,6 +5471,7 @@
               <w:spacing w:line="280" w:lineRule="exact"/>
               <w:ind w:leftChars="0"/>
               <w:rPr>
+                <w:rFonts w:hint="eastAsia"/>
                 <w:sz w:val="20"/>
               </w:rPr>
             </w:pPr>
@@ -5505,12 +5483,42 @@
               <w:t>システムに接続している</w:t>
             </w:r>
           </w:p>
+        </w:tc>
+      </w:tr>
+      <w:tr>
+        <w:trPr>
+          <w:trHeight w:val="1121"/>
+        </w:trPr>
+        <w:tc>
+          <w:tcPr>
+            <w:tcW w:w="2122" w:type="dxa"/>
+          </w:tcPr>
+          <w:p>
+            <w:pPr>
+              <w:spacing w:line="280" w:lineRule="exact"/>
+              <w:rPr>
+                <w:sz w:val="20"/>
+              </w:rPr>
+            </w:pPr>
+            <w:r>
+              <w:rPr>
+                <w:rFonts w:hint="eastAsia"/>
+                <w:sz w:val="20"/>
+              </w:rPr>
+              <w:t>メインフロー</w:t>
+            </w:r>
+          </w:p>
+        </w:tc>
+        <w:tc>
+          <w:tcPr>
+            <w:tcW w:w="6366" w:type="dxa"/>
+          </w:tcPr>
           <w:p>
             <w:pPr>
               <w:pStyle w:val="a9"/>
               <w:numPr>
                 <w:ilvl w:val="0"/>
-                <w:numId w:val="4"/>
+                <w:numId w:val="5"/>
               </w:numPr>
               <w:spacing w:line="280" w:lineRule="exact"/>
               <w:ind w:leftChars="0"/>
@@ -5518,13 +5526,133 @@
                 <w:sz w:val="20"/>
               </w:rPr>
             </w:pPr>
+            <w:r>
+              <w:rPr>
+                <w:rFonts w:hint="eastAsia"/>
+                <w:sz w:val="20"/>
+              </w:rPr>
+              <w:t>システムは利用者と管理者の両人にカレンダーを表示する</w:t>
+            </w:r>
+            <w:r>
+              <w:rPr>
+                <w:rFonts w:hint="eastAsia"/>
+                <w:sz w:val="20"/>
+              </w:rPr>
+              <w:t>.</w:t>
+            </w:r>
+          </w:p>
+          <w:p>
+            <w:pPr>
+              <w:pStyle w:val="a9"/>
+              <w:numPr>
+                <w:ilvl w:val="0"/>
+                <w:numId w:val="5"/>
+              </w:numPr>
+              <w:spacing w:line="280" w:lineRule="exact"/>
+              <w:ind w:leftChars="0"/>
+              <w:rPr>
+                <w:sz w:val="20"/>
+              </w:rPr>
+            </w:pPr>
+            <w:r>
+              <w:rPr>
+                <w:rFonts w:hint="eastAsia"/>
+                <w:sz w:val="20"/>
+              </w:rPr>
+              <w:t>DB</w:t>
+            </w:r>
+            <w:r>
+              <w:rPr>
+                <w:rFonts w:hint="eastAsia"/>
+                <w:sz w:val="20"/>
+              </w:rPr>
+              <w:t>から講習登録情報を取得し</w:t>
+            </w:r>
+            <w:r>
+              <w:rPr>
+                <w:rFonts w:hint="eastAsia"/>
+                <w:sz w:val="20"/>
+              </w:rPr>
+              <w:t>,</w:t>
+            </w:r>
+            <w:r>
+              <w:rPr>
+                <w:sz w:val="20"/>
+              </w:rPr>
+              <w:t xml:space="preserve"> </w:t>
+            </w:r>
+            <w:r>
+              <w:rPr>
+                <w:rFonts w:hint="eastAsia"/>
+                <w:sz w:val="20"/>
+              </w:rPr>
+              <w:t>カレンダーに表示する</w:t>
+            </w:r>
+            <w:r>
+              <w:rPr>
+                <w:rFonts w:hint="eastAsia"/>
+                <w:sz w:val="20"/>
+              </w:rPr>
+              <w:t>.</w:t>
+            </w:r>
+          </w:p>
+          <w:p>
+            <w:pPr>
+              <w:pStyle w:val="a9"/>
+              <w:numPr>
+                <w:ilvl w:val="0"/>
+                <w:numId w:val="5"/>
+              </w:numPr>
+              <w:spacing w:line="280" w:lineRule="exact"/>
+              <w:ind w:leftChars="0"/>
+              <w:rPr>
+                <w:sz w:val="20"/>
+              </w:rPr>
+            </w:pPr>
+            <w:r>
+              <w:rPr>
+                <w:rFonts w:hint="eastAsia"/>
+                <w:sz w:val="20"/>
+              </w:rPr>
+              <w:t>任意の日時をクリックした場合に講習情報を表示する</w:t>
+            </w:r>
+            <w:r>
+              <w:rPr>
+                <w:rFonts w:hint="eastAsia"/>
+                <w:sz w:val="20"/>
+              </w:rPr>
+              <w:t>.</w:t>
+            </w:r>
           </w:p>
         </w:tc>
       </w:tr>
+    </w:tbl>
+    <w:p>
+      <w:pPr>
+        <w:spacing w:line="280" w:lineRule="exact"/>
+        <w:rPr>
+          <w:rFonts w:hint="eastAsia"/>
+          <w:sz w:val="20"/>
+        </w:rPr>
+      </w:pPr>
+    </w:p>
+    <w:tbl>
+      <w:tblPr>
+        <w:tblStyle w:val="a8"/>
+        <w:tblW w:w="0" w:type="auto"/>
+        <w:tblLook w:val="04A0" w:firstRow="1" w:lastRow="0" w:firstColumn="1" w:lastColumn="0" w:noHBand="0" w:noVBand="1"/>
+      </w:tblPr>
+      <w:tblGrid>
+        <w:gridCol w:w="2122"/>
+        <w:gridCol w:w="6366"/>
+      </w:tblGrid>
       <w:tr>
-        <w:tc>
-          <w:tcPr>
-            <w:tcW w:w="4244" w:type="dxa"/>
+        <w:trPr>
+          <w:trHeight w:val="1114"/>
+        </w:trPr>
+        <w:tc>
+          <w:tcPr>
+            <w:tcW w:w="2122" w:type="dxa"/>
           </w:tcPr>
           <w:p>
             <w:pPr>
@@ -5538,14 +5666,16 @@
                 <w:rFonts w:hint="eastAsia"/>
                 <w:sz w:val="20"/>
               </w:rPr>
-              <w:t>メインフロー</w:t>
-            </w:r>
-          </w:p>
-        </w:tc>
-        <w:tc>
-          <w:tcPr>
-            <w:tcW w:w="4244" w:type="dxa"/>
-          </w:tcPr>
+              <w:t>ユースケース</w:t>
+            </w:r>
+            <w:r>
+              <w:rPr>
+                <w:rFonts w:hint="eastAsia"/>
+                <w:sz w:val="20"/>
+              </w:rPr>
+              <w:t>ID</w:t>
+            </w:r>
+          </w:p>
           <w:p>
             <w:pPr>
               <w:spacing w:line="280" w:lineRule="exact"/>
@@ -5553,47 +5683,34 @@
                 <w:sz w:val="20"/>
               </w:rPr>
             </w:pPr>
-          </w:p>
-        </w:tc>
-      </w:tr>
-      <w:tr>
-        <w:tc>
-          <w:tcPr>
-            <w:tcW w:w="4244" w:type="dxa"/>
-          </w:tcPr>
+            <w:r>
+              <w:rPr>
+                <w:rFonts w:hint="eastAsia"/>
+                <w:sz w:val="20"/>
+              </w:rPr>
+              <w:t>ユースケース名</w:t>
+            </w:r>
+          </w:p>
           <w:p>
             <w:pPr>
               <w:spacing w:line="280" w:lineRule="exact"/>
               <w:rPr>
-                <w:sz w:val="20"/>
-              </w:rPr>
-            </w:pPr>
-            <w:r>
-              <w:rPr>
-                <w:rFonts w:hint="eastAsia"/>
-                <w:sz w:val="20"/>
-              </w:rPr>
-              <w:t>代替フロー（</w:t>
-            </w:r>
-            <w:r>
-              <w:rPr>
-                <w:rFonts w:hint="eastAsia"/>
-                <w:sz w:val="20"/>
-              </w:rPr>
-              <w:t>1</w:t>
-            </w:r>
-            <w:r>
-              <w:rPr>
-                <w:rFonts w:hint="eastAsia"/>
-                <w:sz w:val="20"/>
-              </w:rPr>
-              <w:t>）</w:t>
-            </w:r>
-          </w:p>
-        </w:tc>
-        <w:tc>
-          <w:tcPr>
-            <w:tcW w:w="4244" w:type="dxa"/>
+                <w:rFonts w:hint="eastAsia"/>
+                <w:sz w:val="20"/>
+              </w:rPr>
+            </w:pPr>
+            <w:r>
+              <w:rPr>
+                <w:rFonts w:hint="eastAsia"/>
+                <w:sz w:val="20"/>
+              </w:rPr>
+              <w:t>アクタ</w:t>
+            </w:r>
+          </w:p>
+        </w:tc>
+        <w:tc>
+          <w:tcPr>
+            <w:tcW w:w="6366" w:type="dxa"/>
           </w:tcPr>
           <w:p>
             <w:pPr>
@@ -5602,14 +5719,14 @@
                 <w:sz w:val="20"/>
               </w:rPr>
             </w:pPr>
-          </w:p>
-        </w:tc>
-      </w:tr>
-      <w:tr>
-        <w:tc>
-          <w:tcPr>
-            <w:tcW w:w="4244" w:type="dxa"/>
-          </w:tcPr>
+            <w:r>
+              <w:rPr>
+                <w:rFonts w:hint="eastAsia"/>
+                <w:sz w:val="20"/>
+              </w:rPr>
+              <w:t>UC-002</w:t>
+            </w:r>
+          </w:p>
           <w:p>
             <w:pPr>
               <w:spacing w:line="280" w:lineRule="exact"/>
@@ -5622,50 +5739,520 @@
                 <w:rFonts w:hint="eastAsia"/>
                 <w:sz w:val="20"/>
               </w:rPr>
-              <w:t>代替フロー（</w:t>
-            </w:r>
-            <w:r>
-              <w:rPr>
-                <w:rFonts w:hint="eastAsia"/>
-                <w:sz w:val="20"/>
-              </w:rPr>
-              <w:t>2</w:t>
-            </w:r>
-            <w:r>
-              <w:rPr>
-                <w:rFonts w:hint="eastAsia"/>
-                <w:sz w:val="20"/>
-              </w:rPr>
-              <w:t>）</w:t>
-            </w:r>
-          </w:p>
-        </w:tc>
-        <w:tc>
-          <w:tcPr>
-            <w:tcW w:w="4244" w:type="dxa"/>
-          </w:tcPr>
+              <w:t>情報を追加する</w:t>
+            </w:r>
+          </w:p>
           <w:p>
             <w:pPr>
               <w:spacing w:line="280" w:lineRule="exact"/>
               <w:rPr>
-                <w:sz w:val="20"/>
-              </w:rPr>
-            </w:pPr>
+                <w:rFonts w:hint="eastAsia"/>
+                <w:sz w:val="20"/>
+              </w:rPr>
+            </w:pPr>
+            <w:r>
+              <w:rPr>
+                <w:rFonts w:hint="eastAsia"/>
+                <w:sz w:val="20"/>
+              </w:rPr>
+              <w:t>管理者</w:t>
+            </w:r>
           </w:p>
         </w:tc>
       </w:tr>
       <w:tr>
         <w:trPr>
-          <w:trHeight w:val="277"/>
+          <w:trHeight w:val="558"/>
         </w:trPr>
         <w:tc>
           <w:tcPr>
-            <w:tcW w:w="4244" w:type="dxa"/>
+            <w:tcW w:w="2122" w:type="dxa"/>
           </w:tcPr>
           <w:p>
             <w:pPr>
               <w:spacing w:line="280" w:lineRule="exact"/>
               <w:rPr>
+                <w:rFonts w:hint="eastAsia"/>
+                <w:sz w:val="20"/>
+              </w:rPr>
+            </w:pPr>
+            <w:r>
+              <w:rPr>
+                <w:rFonts w:hint="eastAsia"/>
+                <w:sz w:val="20"/>
+              </w:rPr>
+              <w:t>事前条件</w:t>
+            </w:r>
+          </w:p>
+        </w:tc>
+        <w:tc>
+          <w:tcPr>
+            <w:tcW w:w="6366" w:type="dxa"/>
+          </w:tcPr>
+          <w:p>
+            <w:pPr>
+              <w:pStyle w:val="a9"/>
+              <w:numPr>
+                <w:ilvl w:val="0"/>
+                <w:numId w:val="6"/>
+              </w:numPr>
+              <w:spacing w:line="280" w:lineRule="exact"/>
+              <w:ind w:leftChars="0"/>
+              <w:rPr>
+                <w:rFonts w:hint="eastAsia"/>
+                <w:sz w:val="20"/>
+              </w:rPr>
+            </w:pPr>
+            <w:r>
+              <w:rPr>
+                <w:rFonts w:hint="eastAsia"/>
+                <w:sz w:val="20"/>
+              </w:rPr>
+              <w:t>管理者として</w:t>
+            </w:r>
+            <w:r>
+              <w:rPr>
+                <w:rFonts w:hint="eastAsia"/>
+                <w:sz w:val="20"/>
+              </w:rPr>
+              <w:t>システムに接続している</w:t>
+            </w:r>
+          </w:p>
+        </w:tc>
+      </w:tr>
+      <w:tr>
+        <w:tc>
+          <w:tcPr>
+            <w:tcW w:w="2122" w:type="dxa"/>
+          </w:tcPr>
+          <w:p>
+            <w:pPr>
+              <w:spacing w:line="280" w:lineRule="exact"/>
+              <w:rPr>
+                <w:rFonts w:hint="eastAsia"/>
+                <w:sz w:val="20"/>
+              </w:rPr>
+            </w:pPr>
+            <w:r>
+              <w:rPr>
+                <w:rFonts w:hint="eastAsia"/>
+                <w:sz w:val="20"/>
+              </w:rPr>
+              <w:lastRenderedPageBreak/>
+              <w:t>メインフロー</w:t>
+            </w:r>
+          </w:p>
+        </w:tc>
+        <w:tc>
+          <w:tcPr>
+            <w:tcW w:w="6366" w:type="dxa"/>
+          </w:tcPr>
+          <w:p>
+            <w:pPr>
+              <w:pStyle w:val="a9"/>
+              <w:numPr>
+                <w:ilvl w:val="0"/>
+                <w:numId w:val="7"/>
+              </w:numPr>
+              <w:spacing w:line="280" w:lineRule="exact"/>
+              <w:ind w:leftChars="0"/>
+              <w:rPr>
+                <w:sz w:val="20"/>
+              </w:rPr>
+            </w:pPr>
+            <w:r>
+              <w:rPr>
+                <w:rFonts w:hint="eastAsia"/>
+                <w:sz w:val="20"/>
+              </w:rPr>
+              <w:t>管理者は</w:t>
+            </w:r>
+            <w:r>
+              <w:rPr>
+                <w:rFonts w:hint="eastAsia"/>
+                <w:sz w:val="20"/>
+              </w:rPr>
+              <w:t>,</w:t>
+            </w:r>
+            <w:r>
+              <w:rPr>
+                <w:sz w:val="20"/>
+              </w:rPr>
+              <w:t xml:space="preserve"> </w:t>
+            </w:r>
+            <w:r>
+              <w:rPr>
+                <w:rFonts w:hint="eastAsia"/>
+                <w:sz w:val="20"/>
+              </w:rPr>
+              <w:t>編集画面から追加ボタンをクリックする</w:t>
+            </w:r>
+            <w:r>
+              <w:rPr>
+                <w:rFonts w:hint="eastAsia"/>
+                <w:sz w:val="20"/>
+              </w:rPr>
+              <w:t>.</w:t>
+            </w:r>
+          </w:p>
+          <w:p>
+            <w:pPr>
+              <w:pStyle w:val="a9"/>
+              <w:numPr>
+                <w:ilvl w:val="0"/>
+                <w:numId w:val="7"/>
+              </w:numPr>
+              <w:spacing w:line="280" w:lineRule="exact"/>
+              <w:ind w:leftChars="0"/>
+              <w:rPr>
+                <w:sz w:val="20"/>
+              </w:rPr>
+            </w:pPr>
+            <w:r>
+              <w:rPr>
+                <w:rFonts w:hint="eastAsia"/>
+                <w:sz w:val="20"/>
+              </w:rPr>
+              <w:t>システムは</w:t>
+            </w:r>
+            <w:r>
+              <w:rPr>
+                <w:rFonts w:hint="eastAsia"/>
+                <w:sz w:val="20"/>
+              </w:rPr>
+              <w:t>,</w:t>
+            </w:r>
+            <w:r>
+              <w:rPr>
+                <w:sz w:val="20"/>
+              </w:rPr>
+              <w:t xml:space="preserve"> </w:t>
+            </w:r>
+            <w:r>
+              <w:rPr>
+                <w:rFonts w:hint="eastAsia"/>
+                <w:sz w:val="20"/>
+              </w:rPr>
+              <w:t>管理者に講習情報を</w:t>
+            </w:r>
+            <w:r>
+              <w:rPr>
+                <w:rFonts w:hint="eastAsia"/>
+                <w:sz w:val="20"/>
+              </w:rPr>
+              <w:t>追加</w:t>
+            </w:r>
+            <w:r>
+              <w:rPr>
+                <w:rFonts w:hint="eastAsia"/>
+                <w:sz w:val="20"/>
+              </w:rPr>
+              <w:t>する</w:t>
+            </w:r>
+            <w:r>
+              <w:rPr>
+                <w:rFonts w:hint="eastAsia"/>
+                <w:sz w:val="20"/>
+              </w:rPr>
+              <w:t>ための入力フォーム</w:t>
+            </w:r>
+            <w:r>
+              <w:rPr>
+                <w:rFonts w:hint="eastAsia"/>
+                <w:sz w:val="20"/>
+              </w:rPr>
+              <w:t>画面を表示する</w:t>
+            </w:r>
+            <w:r>
+              <w:rPr>
+                <w:rFonts w:hint="eastAsia"/>
+                <w:sz w:val="20"/>
+              </w:rPr>
+              <w:t>.</w:t>
+            </w:r>
+          </w:p>
+          <w:p>
+            <w:pPr>
+              <w:pStyle w:val="a9"/>
+              <w:numPr>
+                <w:ilvl w:val="0"/>
+                <w:numId w:val="7"/>
+              </w:numPr>
+              <w:spacing w:line="280" w:lineRule="exact"/>
+              <w:ind w:leftChars="0"/>
+              <w:rPr>
+                <w:sz w:val="20"/>
+              </w:rPr>
+            </w:pPr>
+            <w:r>
+              <w:rPr>
+                <w:rFonts w:hint="eastAsia"/>
+                <w:sz w:val="20"/>
+              </w:rPr>
+              <w:t>管理者は</w:t>
+            </w:r>
+            <w:r>
+              <w:rPr>
+                <w:rFonts w:hint="eastAsia"/>
+                <w:sz w:val="20"/>
+              </w:rPr>
+              <w:t>,</w:t>
+            </w:r>
+            <w:r>
+              <w:rPr>
+                <w:sz w:val="20"/>
+              </w:rPr>
+              <w:t xml:space="preserve"> </w:t>
+            </w:r>
+            <w:r>
+              <w:rPr>
+                <w:rFonts w:hint="eastAsia"/>
+                <w:sz w:val="20"/>
+              </w:rPr>
+              <w:t>入力フォームに対して情報を入力する</w:t>
+            </w:r>
+            <w:r>
+              <w:rPr>
+                <w:rFonts w:hint="eastAsia"/>
+                <w:sz w:val="20"/>
+              </w:rPr>
+              <w:t>.</w:t>
+            </w:r>
+          </w:p>
+          <w:p>
+            <w:pPr>
+              <w:pStyle w:val="a9"/>
+              <w:numPr>
+                <w:ilvl w:val="0"/>
+                <w:numId w:val="7"/>
+              </w:numPr>
+              <w:spacing w:line="280" w:lineRule="exact"/>
+              <w:ind w:leftChars="0"/>
+              <w:rPr>
+                <w:rFonts w:hint="eastAsia"/>
+                <w:sz w:val="20"/>
+              </w:rPr>
+            </w:pPr>
+            <w:r>
+              <w:rPr>
+                <w:rFonts w:hint="eastAsia"/>
+                <w:sz w:val="20"/>
+              </w:rPr>
+              <w:t>管理者は</w:t>
+            </w:r>
+            <w:r>
+              <w:rPr>
+                <w:rFonts w:hint="eastAsia"/>
+                <w:sz w:val="20"/>
+              </w:rPr>
+              <w:t>,</w:t>
+            </w:r>
+            <w:r>
+              <w:rPr>
+                <w:rFonts w:hint="eastAsia"/>
+                <w:sz w:val="20"/>
+              </w:rPr>
+              <w:t>すべての項目に対して入力を済ませてから</w:t>
+            </w:r>
+            <w:r>
+              <w:rPr>
+                <w:rFonts w:hint="eastAsia"/>
+                <w:sz w:val="20"/>
+              </w:rPr>
+              <w:t>,</w:t>
+            </w:r>
+            <w:r>
+              <w:rPr>
+                <w:sz w:val="20"/>
+              </w:rPr>
+              <w:t xml:space="preserve"> </w:t>
+            </w:r>
+            <w:r>
+              <w:rPr>
+                <w:rFonts w:hint="eastAsia"/>
+                <w:sz w:val="20"/>
+              </w:rPr>
+              <w:t>確定ボタンをクリックする</w:t>
+            </w:r>
+            <w:r>
+              <w:rPr>
+                <w:rFonts w:hint="eastAsia"/>
+                <w:sz w:val="20"/>
+              </w:rPr>
+              <w:t>.</w:t>
+            </w:r>
+          </w:p>
+          <w:p>
+            <w:pPr>
+              <w:pStyle w:val="a9"/>
+              <w:numPr>
+                <w:ilvl w:val="0"/>
+                <w:numId w:val="7"/>
+              </w:numPr>
+              <w:spacing w:line="280" w:lineRule="exact"/>
+              <w:ind w:leftChars="0"/>
+              <w:rPr>
+                <w:sz w:val="20"/>
+              </w:rPr>
+            </w:pPr>
+            <w:r>
+              <w:rPr>
+                <w:rFonts w:hint="eastAsia"/>
+                <w:sz w:val="20"/>
+              </w:rPr>
+              <w:t>システムは</w:t>
+            </w:r>
+            <w:r>
+              <w:rPr>
+                <w:rFonts w:hint="eastAsia"/>
+                <w:sz w:val="20"/>
+              </w:rPr>
+              <w:t>,</w:t>
+            </w:r>
+            <w:r>
+              <w:rPr>
+                <w:sz w:val="20"/>
+              </w:rPr>
+              <w:t xml:space="preserve"> </w:t>
+            </w:r>
+            <w:r>
+              <w:rPr>
+                <w:rFonts w:hint="eastAsia"/>
+                <w:sz w:val="20"/>
+              </w:rPr>
+              <w:t>入力した情報を</w:t>
+            </w:r>
+            <w:r>
+              <w:rPr>
+                <w:rFonts w:hint="eastAsia"/>
+                <w:sz w:val="20"/>
+              </w:rPr>
+              <w:t>DB</w:t>
+            </w:r>
+            <w:r>
+              <w:rPr>
+                <w:rFonts w:hint="eastAsia"/>
+                <w:sz w:val="20"/>
+              </w:rPr>
+              <w:t>に追加する</w:t>
+            </w:r>
+            <w:r>
+              <w:rPr>
+                <w:rFonts w:hint="eastAsia"/>
+                <w:sz w:val="20"/>
+              </w:rPr>
+              <w:t>.</w:t>
+            </w:r>
+          </w:p>
+          <w:p>
+            <w:pPr>
+              <w:pStyle w:val="a9"/>
+              <w:numPr>
+                <w:ilvl w:val="0"/>
+                <w:numId w:val="7"/>
+              </w:numPr>
+              <w:spacing w:line="280" w:lineRule="exact"/>
+              <w:ind w:leftChars="0"/>
+              <w:rPr>
+                <w:sz w:val="20"/>
+              </w:rPr>
+            </w:pPr>
+            <w:r>
+              <w:rPr>
+                <w:rFonts w:hint="eastAsia"/>
+                <w:sz w:val="20"/>
+              </w:rPr>
+              <w:t>システムは</w:t>
+            </w:r>
+            <w:r>
+              <w:rPr>
+                <w:rFonts w:hint="eastAsia"/>
+                <w:sz w:val="20"/>
+              </w:rPr>
+              <w:t>,</w:t>
+            </w:r>
+            <w:r>
+              <w:rPr>
+                <w:sz w:val="20"/>
+              </w:rPr>
+              <w:t xml:space="preserve"> </w:t>
+            </w:r>
+            <w:r>
+              <w:rPr>
+                <w:rFonts w:hint="eastAsia"/>
+                <w:sz w:val="20"/>
+              </w:rPr>
+              <w:t>管理者に追加が確定したことを伝えるメッセージ文を表示する</w:t>
+            </w:r>
+            <w:r>
+              <w:rPr>
+                <w:rFonts w:hint="eastAsia"/>
+                <w:sz w:val="20"/>
+              </w:rPr>
+              <w:t>.</w:t>
+            </w:r>
+          </w:p>
+          <w:p>
+            <w:pPr>
+              <w:pStyle w:val="a9"/>
+              <w:numPr>
+                <w:ilvl w:val="0"/>
+                <w:numId w:val="7"/>
+              </w:numPr>
+              <w:spacing w:line="280" w:lineRule="exact"/>
+              <w:ind w:leftChars="0"/>
+              <w:rPr>
+                <w:rFonts w:hint="eastAsia"/>
+                <w:sz w:val="20"/>
+              </w:rPr>
+            </w:pPr>
+            <w:r>
+              <w:rPr>
+                <w:rFonts w:hint="eastAsia"/>
+                <w:sz w:val="20"/>
+              </w:rPr>
+              <w:t>システムは</w:t>
+            </w:r>
+            <w:r>
+              <w:rPr>
+                <w:rFonts w:hint="eastAsia"/>
+                <w:sz w:val="20"/>
+              </w:rPr>
+              <w:t>,</w:t>
+            </w:r>
+            <w:r>
+              <w:rPr>
+                <w:sz w:val="20"/>
+              </w:rPr>
+              <w:t xml:space="preserve"> </w:t>
+            </w:r>
+            <w:r>
+              <w:rPr>
+                <w:rFonts w:hint="eastAsia"/>
+                <w:sz w:val="20"/>
+              </w:rPr>
+              <w:t>入力フォーム画面を閉じる</w:t>
+            </w:r>
+            <w:r>
+              <w:rPr>
+                <w:rFonts w:hint="eastAsia"/>
+                <w:sz w:val="20"/>
+              </w:rPr>
+              <w:t>.</w:t>
+            </w:r>
+          </w:p>
+        </w:tc>
+      </w:tr>
+      <w:tr>
+        <w:tc>
+          <w:tcPr>
+            <w:tcW w:w="2122" w:type="dxa"/>
+          </w:tcPr>
+          <w:p>
+            <w:pPr>
+              <w:spacing w:line="280" w:lineRule="exact"/>
+              <w:rPr>
+                <w:rFonts w:hint="eastAsia"/>
                 <w:sz w:val="20"/>
               </w:rPr>
             </w:pPr>
@@ -5681,7 +6268,7 @@
                 <w:rFonts w:hint="eastAsia"/>
                 <w:sz w:val="20"/>
               </w:rPr>
-              <w:t>3</w:t>
+              <w:t>1</w:t>
             </w:r>
             <w:r>
               <w:rPr>
@@ -5694,12 +6281,364 @@
         </w:tc>
         <w:tc>
           <w:tcPr>
-            <w:tcW w:w="4244" w:type="dxa"/>
+            <w:tcW w:w="6366" w:type="dxa"/>
           </w:tcPr>
           <w:p>
             <w:pPr>
               <w:spacing w:line="280" w:lineRule="exact"/>
-              <w:rPr>
+              <w:ind w:left="200" w:hangingChars="100" w:hanging="200"/>
+              <w:rPr>
+                <w:sz w:val="20"/>
+              </w:rPr>
+            </w:pPr>
+            <w:r>
+              <w:rPr>
+                <w:rFonts w:hint="eastAsia"/>
+                <w:sz w:val="20"/>
+              </w:rPr>
+              <w:t>講習予定情報が登録されていた場合に講習情報の追加を押された場合（ステップ</w:t>
+            </w:r>
+            <w:r>
+              <w:rPr>
+                <w:rFonts w:hint="eastAsia"/>
+                <w:sz w:val="20"/>
+              </w:rPr>
+              <w:t>1</w:t>
+            </w:r>
+            <w:r>
+              <w:rPr>
+                <w:rFonts w:hint="eastAsia"/>
+                <w:sz w:val="20"/>
+              </w:rPr>
+              <w:t>から分岐）</w:t>
+            </w:r>
+            <w:r>
+              <w:rPr>
+                <w:sz w:val="20"/>
+              </w:rPr>
+              <w:t xml:space="preserve"> </w:t>
+            </w:r>
+          </w:p>
+          <w:p>
+            <w:pPr>
+              <w:pStyle w:val="a9"/>
+              <w:numPr>
+                <w:ilvl w:val="0"/>
+                <w:numId w:val="8"/>
+              </w:numPr>
+              <w:spacing w:line="280" w:lineRule="exact"/>
+              <w:ind w:leftChars="0"/>
+              <w:rPr>
+                <w:sz w:val="20"/>
+              </w:rPr>
+            </w:pPr>
+            <w:r>
+              <w:rPr>
+                <w:rFonts w:hint="eastAsia"/>
+                <w:sz w:val="20"/>
+              </w:rPr>
+              <w:t>システム</w:t>
+            </w:r>
+            <w:r>
+              <w:rPr>
+                <w:rFonts w:hint="eastAsia"/>
+                <w:sz w:val="20"/>
+              </w:rPr>
+              <w:t>は</w:t>
+            </w:r>
+            <w:r>
+              <w:rPr>
+                <w:rFonts w:hint="eastAsia"/>
+                <w:sz w:val="20"/>
+              </w:rPr>
+              <w:t>,</w:t>
+            </w:r>
+            <w:r>
+              <w:rPr>
+                <w:sz w:val="20"/>
+              </w:rPr>
+              <w:t xml:space="preserve"> </w:t>
+            </w:r>
+            <w:r>
+              <w:rPr>
+                <w:rFonts w:hint="eastAsia"/>
+                <w:sz w:val="20"/>
+              </w:rPr>
+              <w:t>すでに情報が存在することを</w:t>
+            </w:r>
+            <w:r>
+              <w:rPr>
+                <w:rFonts w:hint="eastAsia"/>
+                <w:sz w:val="20"/>
+              </w:rPr>
+              <w:t>管理者</w:t>
+            </w:r>
+            <w:r>
+              <w:rPr>
+                <w:rFonts w:hint="eastAsia"/>
+                <w:sz w:val="20"/>
+              </w:rPr>
+              <w:t>に</w:t>
+            </w:r>
+            <w:r>
+              <w:rPr>
+                <w:rFonts w:hint="eastAsia"/>
+                <w:sz w:val="20"/>
+              </w:rPr>
+              <w:t>伝えるエラー文を表示する</w:t>
+            </w:r>
+            <w:r>
+              <w:rPr>
+                <w:rFonts w:hint="eastAsia"/>
+                <w:sz w:val="20"/>
+              </w:rPr>
+              <w:t>.</w:t>
+            </w:r>
+          </w:p>
+          <w:p>
+            <w:pPr>
+              <w:pStyle w:val="a9"/>
+              <w:numPr>
+                <w:ilvl w:val="0"/>
+                <w:numId w:val="8"/>
+              </w:numPr>
+              <w:spacing w:line="280" w:lineRule="exact"/>
+              <w:ind w:leftChars="0"/>
+              <w:rPr>
+                <w:rFonts w:hint="eastAsia"/>
+                <w:sz w:val="20"/>
+              </w:rPr>
+            </w:pPr>
+            <w:r>
+              <w:rPr>
+                <w:sz w:val="20"/>
+              </w:rPr>
+              <w:t xml:space="preserve"> </w:t>
+            </w:r>
+            <w:r>
+              <w:rPr>
+                <w:rFonts w:hint="eastAsia"/>
+                <w:sz w:val="20"/>
+              </w:rPr>
+              <w:t>管理者はエラー文の</w:t>
+            </w:r>
+            <w:r>
+              <w:rPr>
+                <w:rFonts w:hint="eastAsia"/>
+                <w:sz w:val="20"/>
+              </w:rPr>
+              <w:t>OK</w:t>
+            </w:r>
+            <w:r>
+              <w:rPr>
+                <w:rFonts w:hint="eastAsia"/>
+                <w:sz w:val="20"/>
+              </w:rPr>
+              <w:t>ボタンをクリック（ステップ</w:t>
+            </w:r>
+            <w:r>
+              <w:rPr>
+                <w:rFonts w:hint="eastAsia"/>
+                <w:sz w:val="20"/>
+              </w:rPr>
+              <w:t>1</w:t>
+            </w:r>
+            <w:r>
+              <w:rPr>
+                <w:rFonts w:hint="eastAsia"/>
+                <w:sz w:val="20"/>
+              </w:rPr>
+              <w:t>へ戻る）</w:t>
+            </w:r>
+          </w:p>
+        </w:tc>
+      </w:tr>
+      <w:tr>
+        <w:tc>
+          <w:tcPr>
+            <w:tcW w:w="2122" w:type="dxa"/>
+          </w:tcPr>
+          <w:p>
+            <w:pPr>
+              <w:spacing w:line="280" w:lineRule="exact"/>
+              <w:rPr>
+                <w:rFonts w:hint="eastAsia"/>
+                <w:sz w:val="20"/>
+              </w:rPr>
+            </w:pPr>
+            <w:r>
+              <w:rPr>
+                <w:rFonts w:hint="eastAsia"/>
+                <w:sz w:val="20"/>
+              </w:rPr>
+              <w:t>代替フロー（</w:t>
+            </w:r>
+            <w:r>
+              <w:rPr>
+                <w:rFonts w:hint="eastAsia"/>
+                <w:sz w:val="20"/>
+              </w:rPr>
+              <w:t>2</w:t>
+            </w:r>
+            <w:r>
+              <w:rPr>
+                <w:rFonts w:hint="eastAsia"/>
+                <w:sz w:val="20"/>
+              </w:rPr>
+              <w:t>）</w:t>
+            </w:r>
+          </w:p>
+        </w:tc>
+        <w:tc>
+          <w:tcPr>
+            <w:tcW w:w="6366" w:type="dxa"/>
+          </w:tcPr>
+          <w:p>
+            <w:pPr>
+              <w:spacing w:line="280" w:lineRule="exact"/>
+              <w:rPr>
+                <w:sz w:val="20"/>
+              </w:rPr>
+            </w:pPr>
+            <w:r>
+              <w:rPr>
+                <w:rFonts w:hint="eastAsia"/>
+                <w:sz w:val="20"/>
+              </w:rPr>
+              <w:t>すべての項目に対して入力を済ましていない</w:t>
+            </w:r>
+            <w:r>
+              <w:rPr>
+                <w:rFonts w:hint="eastAsia"/>
+                <w:sz w:val="20"/>
+              </w:rPr>
+              <w:t>.</w:t>
+            </w:r>
+            <w:r>
+              <w:rPr>
+                <w:rFonts w:hint="eastAsia"/>
+                <w:sz w:val="20"/>
+              </w:rPr>
+              <w:t>（ステップ</w:t>
+            </w:r>
+            <w:r>
+              <w:rPr>
+                <w:rFonts w:hint="eastAsia"/>
+                <w:sz w:val="20"/>
+              </w:rPr>
+              <w:t>4</w:t>
+            </w:r>
+            <w:r>
+              <w:rPr>
+                <w:rFonts w:hint="eastAsia"/>
+                <w:sz w:val="20"/>
+              </w:rPr>
+              <w:t>から分岐）</w:t>
+            </w:r>
+          </w:p>
+          <w:p>
+            <w:pPr>
+              <w:pStyle w:val="a9"/>
+              <w:numPr>
+                <w:ilvl w:val="0"/>
+                <w:numId w:val="9"/>
+              </w:numPr>
+              <w:spacing w:line="280" w:lineRule="exact"/>
+              <w:ind w:leftChars="0"/>
+              <w:rPr>
+                <w:sz w:val="20"/>
+              </w:rPr>
+            </w:pPr>
+            <w:r>
+              <w:rPr>
+                <w:rFonts w:hint="eastAsia"/>
+                <w:sz w:val="20"/>
+              </w:rPr>
+              <w:t>システムは</w:t>
+            </w:r>
+            <w:r>
+              <w:rPr>
+                <w:rFonts w:hint="eastAsia"/>
+                <w:sz w:val="20"/>
+              </w:rPr>
+              <w:t>,</w:t>
+            </w:r>
+            <w:r>
+              <w:rPr>
+                <w:rFonts w:hint="eastAsia"/>
+                <w:sz w:val="20"/>
+              </w:rPr>
+              <w:t>すべての項目に入力を済ませていない</w:t>
+            </w:r>
+            <w:r>
+              <w:rPr>
+                <w:rFonts w:hint="eastAsia"/>
+                <w:sz w:val="20"/>
+              </w:rPr>
+              <w:t>ことを管理者に伝えるエラー文を表示する</w:t>
+            </w:r>
+            <w:r>
+              <w:rPr>
+                <w:rFonts w:hint="eastAsia"/>
+                <w:sz w:val="20"/>
+              </w:rPr>
+              <w:t>.</w:t>
+            </w:r>
+          </w:p>
+          <w:p>
+            <w:pPr>
+              <w:pStyle w:val="a9"/>
+              <w:numPr>
+                <w:ilvl w:val="0"/>
+                <w:numId w:val="9"/>
+              </w:numPr>
+              <w:spacing w:line="280" w:lineRule="exact"/>
+              <w:ind w:leftChars="0"/>
+              <w:rPr>
+                <w:sz w:val="20"/>
+              </w:rPr>
+            </w:pPr>
+            <w:r>
+              <w:rPr>
+                <w:rFonts w:hint="eastAsia"/>
+                <w:sz w:val="20"/>
+              </w:rPr>
+              <w:t>管理者はエラー文の</w:t>
+            </w:r>
+            <w:r>
+              <w:rPr>
+                <w:rFonts w:hint="eastAsia"/>
+                <w:sz w:val="20"/>
+              </w:rPr>
+              <w:t>OK</w:t>
+            </w:r>
+            <w:r>
+              <w:rPr>
+                <w:rFonts w:hint="eastAsia"/>
+                <w:sz w:val="20"/>
+              </w:rPr>
+              <w:t>ボタンをクリック（ステップ</w:t>
+            </w:r>
+            <w:r>
+              <w:rPr>
+                <w:rFonts w:hint="eastAsia"/>
+                <w:sz w:val="20"/>
+              </w:rPr>
+              <w:t>4</w:t>
+            </w:r>
+            <w:r>
+              <w:rPr>
+                <w:rFonts w:hint="eastAsia"/>
+                <w:sz w:val="20"/>
+              </w:rPr>
+              <w:t>へ戻る）</w:t>
+            </w:r>
+          </w:p>
+          <w:p>
+            <w:pPr>
+              <w:spacing w:line="280" w:lineRule="exact"/>
+              <w:rPr>
+                <w:rFonts w:hint="eastAsia"/>
                 <w:sz w:val="20"/>
               </w:rPr>
             </w:pPr>
@@ -5711,6 +6650,763 @@
       <w:pPr>
         <w:spacing w:line="280" w:lineRule="exact"/>
         <w:rPr>
+          <w:sz w:val="20"/>
+        </w:rPr>
+      </w:pPr>
+    </w:p>
+    <w:tbl>
+      <w:tblPr>
+        <w:tblStyle w:val="a8"/>
+        <w:tblW w:w="0" w:type="auto"/>
+        <w:tblLook w:val="04A0" w:firstRow="1" w:lastRow="0" w:firstColumn="1" w:lastColumn="0" w:noHBand="0" w:noVBand="1"/>
+      </w:tblPr>
+      <w:tblGrid>
+        <w:gridCol w:w="2122"/>
+        <w:gridCol w:w="6366"/>
+      </w:tblGrid>
+      <w:tr>
+        <w:tc>
+          <w:tcPr>
+            <w:tcW w:w="2122" w:type="dxa"/>
+          </w:tcPr>
+          <w:p>
+            <w:pPr>
+              <w:spacing w:line="280" w:lineRule="exact"/>
+              <w:rPr>
+                <w:sz w:val="20"/>
+              </w:rPr>
+            </w:pPr>
+            <w:r>
+              <w:rPr>
+                <w:rFonts w:hint="eastAsia"/>
+                <w:sz w:val="20"/>
+              </w:rPr>
+              <w:t>ユースケース</w:t>
+            </w:r>
+            <w:r>
+              <w:rPr>
+                <w:rFonts w:hint="eastAsia"/>
+                <w:sz w:val="20"/>
+              </w:rPr>
+              <w:t>ID</w:t>
+            </w:r>
+          </w:p>
+          <w:p>
+            <w:pPr>
+              <w:spacing w:line="280" w:lineRule="exact"/>
+              <w:rPr>
+                <w:sz w:val="20"/>
+              </w:rPr>
+            </w:pPr>
+            <w:r>
+              <w:rPr>
+                <w:rFonts w:hint="eastAsia"/>
+                <w:sz w:val="20"/>
+              </w:rPr>
+              <w:t>ユースケース名</w:t>
+            </w:r>
+          </w:p>
+          <w:p>
+            <w:pPr>
+              <w:spacing w:line="280" w:lineRule="exact"/>
+              <w:rPr>
+                <w:rFonts w:hint="eastAsia"/>
+                <w:sz w:val="20"/>
+              </w:rPr>
+            </w:pPr>
+            <w:r>
+              <w:rPr>
+                <w:rFonts w:hint="eastAsia"/>
+                <w:sz w:val="20"/>
+              </w:rPr>
+              <w:t>アクタ</w:t>
+            </w:r>
+          </w:p>
+        </w:tc>
+        <w:tc>
+          <w:tcPr>
+            <w:tcW w:w="6366" w:type="dxa"/>
+          </w:tcPr>
+          <w:p>
+            <w:pPr>
+              <w:spacing w:line="280" w:lineRule="exact"/>
+              <w:rPr>
+                <w:sz w:val="20"/>
+              </w:rPr>
+            </w:pPr>
+            <w:r>
+              <w:rPr>
+                <w:rFonts w:hint="eastAsia"/>
+                <w:sz w:val="20"/>
+              </w:rPr>
+              <w:t>UC-00</w:t>
+            </w:r>
+            <w:r>
+              <w:rPr>
+                <w:rFonts w:hint="eastAsia"/>
+                <w:sz w:val="20"/>
+              </w:rPr>
+              <w:t>3</w:t>
+            </w:r>
+          </w:p>
+          <w:p>
+            <w:pPr>
+              <w:spacing w:line="280" w:lineRule="exact"/>
+              <w:rPr>
+                <w:sz w:val="20"/>
+              </w:rPr>
+            </w:pPr>
+            <w:r>
+              <w:rPr>
+                <w:rFonts w:hint="eastAsia"/>
+                <w:sz w:val="20"/>
+              </w:rPr>
+              <w:t>情報を</w:t>
+            </w:r>
+            <w:r>
+              <w:rPr>
+                <w:rFonts w:hint="eastAsia"/>
+                <w:sz w:val="20"/>
+              </w:rPr>
+              <w:t>更新</w:t>
+            </w:r>
+            <w:r>
+              <w:rPr>
+                <w:rFonts w:hint="eastAsia"/>
+                <w:sz w:val="20"/>
+              </w:rPr>
+              <w:t>する</w:t>
+            </w:r>
+          </w:p>
+          <w:p>
+            <w:pPr>
+              <w:spacing w:line="280" w:lineRule="exact"/>
+              <w:rPr>
+                <w:rFonts w:hint="eastAsia"/>
+                <w:sz w:val="20"/>
+              </w:rPr>
+            </w:pPr>
+            <w:r>
+              <w:rPr>
+                <w:rFonts w:hint="eastAsia"/>
+                <w:sz w:val="20"/>
+              </w:rPr>
+              <w:t>管理者</w:t>
+            </w:r>
+          </w:p>
+        </w:tc>
+      </w:tr>
+      <w:tr>
+        <w:tc>
+          <w:tcPr>
+            <w:tcW w:w="2122" w:type="dxa"/>
+          </w:tcPr>
+          <w:p>
+            <w:pPr>
+              <w:spacing w:line="280" w:lineRule="exact"/>
+              <w:rPr>
+                <w:rFonts w:hint="eastAsia"/>
+                <w:sz w:val="20"/>
+              </w:rPr>
+            </w:pPr>
+            <w:r>
+              <w:rPr>
+                <w:rFonts w:hint="eastAsia"/>
+                <w:sz w:val="20"/>
+              </w:rPr>
+              <w:t>事前条件</w:t>
+            </w:r>
+          </w:p>
+        </w:tc>
+        <w:tc>
+          <w:tcPr>
+            <w:tcW w:w="6366" w:type="dxa"/>
+          </w:tcPr>
+          <w:p>
+            <w:pPr>
+              <w:spacing w:line="280" w:lineRule="exact"/>
+              <w:rPr>
+                <w:rFonts w:hint="eastAsia"/>
+                <w:sz w:val="20"/>
+              </w:rPr>
+            </w:pPr>
+          </w:p>
+        </w:tc>
+      </w:tr>
+      <w:tr>
+        <w:tc>
+          <w:tcPr>
+            <w:tcW w:w="2122" w:type="dxa"/>
+          </w:tcPr>
+          <w:p>
+            <w:pPr>
+              <w:spacing w:line="280" w:lineRule="exact"/>
+              <w:rPr>
+                <w:rFonts w:hint="eastAsia"/>
+                <w:sz w:val="20"/>
+              </w:rPr>
+            </w:pPr>
+            <w:r>
+              <w:rPr>
+                <w:rFonts w:hint="eastAsia"/>
+                <w:sz w:val="20"/>
+              </w:rPr>
+              <w:t>メインフロー</w:t>
+            </w:r>
+          </w:p>
+        </w:tc>
+        <w:tc>
+          <w:tcPr>
+            <w:tcW w:w="6366" w:type="dxa"/>
+          </w:tcPr>
+          <w:p>
+            <w:pPr>
+              <w:spacing w:line="280" w:lineRule="exact"/>
+              <w:rPr>
+                <w:rFonts w:hint="eastAsia"/>
+                <w:sz w:val="20"/>
+              </w:rPr>
+            </w:pPr>
+          </w:p>
+        </w:tc>
+      </w:tr>
+      <w:tr>
+        <w:tc>
+          <w:tcPr>
+            <w:tcW w:w="2122" w:type="dxa"/>
+          </w:tcPr>
+          <w:p>
+            <w:pPr>
+              <w:spacing w:line="280" w:lineRule="exact"/>
+              <w:rPr>
+                <w:rFonts w:hint="eastAsia"/>
+                <w:sz w:val="20"/>
+              </w:rPr>
+            </w:pPr>
+            <w:r>
+              <w:rPr>
+                <w:rFonts w:hint="eastAsia"/>
+                <w:sz w:val="20"/>
+              </w:rPr>
+              <w:t>代替フロー（</w:t>
+            </w:r>
+            <w:r>
+              <w:rPr>
+                <w:rFonts w:hint="eastAsia"/>
+                <w:sz w:val="20"/>
+              </w:rPr>
+              <w:t>1</w:t>
+            </w:r>
+            <w:r>
+              <w:rPr>
+                <w:rFonts w:hint="eastAsia"/>
+                <w:sz w:val="20"/>
+              </w:rPr>
+              <w:t>）</w:t>
+            </w:r>
+          </w:p>
+        </w:tc>
+        <w:tc>
+          <w:tcPr>
+            <w:tcW w:w="6366" w:type="dxa"/>
+          </w:tcPr>
+          <w:p>
+            <w:pPr>
+              <w:spacing w:line="280" w:lineRule="exact"/>
+              <w:rPr>
+                <w:rFonts w:hint="eastAsia"/>
+                <w:sz w:val="20"/>
+              </w:rPr>
+            </w:pPr>
+          </w:p>
+        </w:tc>
+      </w:tr>
+      <w:tr>
+        <w:tc>
+          <w:tcPr>
+            <w:tcW w:w="2122" w:type="dxa"/>
+          </w:tcPr>
+          <w:p>
+            <w:pPr>
+              <w:spacing w:line="280" w:lineRule="exact"/>
+              <w:rPr>
+                <w:rFonts w:hint="eastAsia"/>
+                <w:sz w:val="20"/>
+              </w:rPr>
+            </w:pPr>
+            <w:r>
+              <w:rPr>
+                <w:rFonts w:hint="eastAsia"/>
+                <w:sz w:val="20"/>
+              </w:rPr>
+              <w:t>代替フロー（</w:t>
+            </w:r>
+            <w:r>
+              <w:rPr>
+                <w:rFonts w:hint="eastAsia"/>
+                <w:sz w:val="20"/>
+              </w:rPr>
+              <w:t>2</w:t>
+            </w:r>
+            <w:r>
+              <w:rPr>
+                <w:rFonts w:hint="eastAsia"/>
+                <w:sz w:val="20"/>
+              </w:rPr>
+              <w:t>）</w:t>
+            </w:r>
+          </w:p>
+        </w:tc>
+        <w:tc>
+          <w:tcPr>
+            <w:tcW w:w="6366" w:type="dxa"/>
+          </w:tcPr>
+          <w:p>
+            <w:pPr>
+              <w:spacing w:line="280" w:lineRule="exact"/>
+              <w:rPr>
+                <w:rFonts w:hint="eastAsia"/>
+                <w:sz w:val="20"/>
+              </w:rPr>
+            </w:pPr>
+          </w:p>
+        </w:tc>
+      </w:tr>
+      <w:tr>
+        <w:tc>
+          <w:tcPr>
+            <w:tcW w:w="2122" w:type="dxa"/>
+          </w:tcPr>
+          <w:p>
+            <w:pPr>
+              <w:spacing w:line="280" w:lineRule="exact"/>
+              <w:rPr>
+                <w:rFonts w:hint="eastAsia"/>
+                <w:sz w:val="20"/>
+              </w:rPr>
+            </w:pPr>
+            <w:r>
+              <w:rPr>
+                <w:rFonts w:hint="eastAsia"/>
+                <w:sz w:val="20"/>
+              </w:rPr>
+              <w:t>代替フロー（</w:t>
+            </w:r>
+            <w:r>
+              <w:rPr>
+                <w:rFonts w:hint="eastAsia"/>
+                <w:sz w:val="20"/>
+              </w:rPr>
+              <w:t>3</w:t>
+            </w:r>
+            <w:r>
+              <w:rPr>
+                <w:rFonts w:hint="eastAsia"/>
+                <w:sz w:val="20"/>
+              </w:rPr>
+              <w:t>）</w:t>
+            </w:r>
+          </w:p>
+        </w:tc>
+        <w:tc>
+          <w:tcPr>
+            <w:tcW w:w="6366" w:type="dxa"/>
+          </w:tcPr>
+          <w:p>
+            <w:pPr>
+              <w:spacing w:line="280" w:lineRule="exact"/>
+              <w:rPr>
+                <w:rFonts w:hint="eastAsia"/>
+                <w:sz w:val="20"/>
+              </w:rPr>
+            </w:pPr>
+          </w:p>
+        </w:tc>
+      </w:tr>
+    </w:tbl>
+    <w:p>
+      <w:pPr>
+        <w:spacing w:line="280" w:lineRule="exact"/>
+        <w:rPr>
+          <w:sz w:val="20"/>
+        </w:rPr>
+      </w:pPr>
+    </w:p>
+    <w:tbl>
+      <w:tblPr>
+        <w:tblStyle w:val="a8"/>
+        <w:tblW w:w="0" w:type="auto"/>
+        <w:tblLook w:val="04A0" w:firstRow="1" w:lastRow="0" w:firstColumn="1" w:lastColumn="0" w:noHBand="0" w:noVBand="1"/>
+      </w:tblPr>
+      <w:tblGrid>
+        <w:gridCol w:w="2122"/>
+        <w:gridCol w:w="6366"/>
+      </w:tblGrid>
+      <w:tr>
+        <w:tc>
+          <w:tcPr>
+            <w:tcW w:w="2122" w:type="dxa"/>
+          </w:tcPr>
+          <w:p>
+            <w:pPr>
+              <w:spacing w:line="280" w:lineRule="exact"/>
+              <w:rPr>
+                <w:sz w:val="20"/>
+              </w:rPr>
+            </w:pPr>
+            <w:r>
+              <w:rPr>
+                <w:rFonts w:hint="eastAsia"/>
+                <w:sz w:val="20"/>
+              </w:rPr>
+              <w:t>ユースケース</w:t>
+            </w:r>
+            <w:r>
+              <w:rPr>
+                <w:rFonts w:hint="eastAsia"/>
+                <w:sz w:val="20"/>
+              </w:rPr>
+              <w:t>ID</w:t>
+            </w:r>
+          </w:p>
+          <w:p>
+            <w:pPr>
+              <w:spacing w:line="280" w:lineRule="exact"/>
+              <w:rPr>
+                <w:sz w:val="20"/>
+              </w:rPr>
+            </w:pPr>
+            <w:r>
+              <w:rPr>
+                <w:rFonts w:hint="eastAsia"/>
+                <w:sz w:val="20"/>
+              </w:rPr>
+              <w:t>ユースケース名</w:t>
+            </w:r>
+          </w:p>
+          <w:p>
+            <w:pPr>
+              <w:spacing w:line="280" w:lineRule="exact"/>
+              <w:rPr>
+                <w:rFonts w:hint="eastAsia"/>
+                <w:sz w:val="20"/>
+              </w:rPr>
+            </w:pPr>
+            <w:r>
+              <w:rPr>
+                <w:rFonts w:hint="eastAsia"/>
+                <w:sz w:val="20"/>
+              </w:rPr>
+              <w:t>アクタ</w:t>
+            </w:r>
+          </w:p>
+        </w:tc>
+        <w:tc>
+          <w:tcPr>
+            <w:tcW w:w="6366" w:type="dxa"/>
+          </w:tcPr>
+          <w:p>
+            <w:pPr>
+              <w:spacing w:line="280" w:lineRule="exact"/>
+              <w:rPr>
+                <w:sz w:val="20"/>
+              </w:rPr>
+            </w:pPr>
+            <w:r>
+              <w:rPr>
+                <w:rFonts w:hint="eastAsia"/>
+                <w:sz w:val="20"/>
+              </w:rPr>
+              <w:t>UC-00</w:t>
+            </w:r>
+            <w:r>
+              <w:rPr>
+                <w:rFonts w:hint="eastAsia"/>
+                <w:sz w:val="20"/>
+              </w:rPr>
+              <w:t>4</w:t>
+            </w:r>
+          </w:p>
+          <w:p>
+            <w:pPr>
+              <w:spacing w:line="280" w:lineRule="exact"/>
+              <w:rPr>
+                <w:sz w:val="20"/>
+              </w:rPr>
+            </w:pPr>
+            <w:r>
+              <w:rPr>
+                <w:rFonts w:hint="eastAsia"/>
+                <w:sz w:val="20"/>
+              </w:rPr>
+              <w:t>情報を</w:t>
+            </w:r>
+            <w:r>
+              <w:rPr>
+                <w:rFonts w:hint="eastAsia"/>
+                <w:sz w:val="20"/>
+              </w:rPr>
+              <w:t>削除</w:t>
+            </w:r>
+            <w:r>
+              <w:rPr>
+                <w:rFonts w:hint="eastAsia"/>
+                <w:sz w:val="20"/>
+              </w:rPr>
+              <w:t>する</w:t>
+            </w:r>
+          </w:p>
+          <w:p>
+            <w:pPr>
+              <w:spacing w:line="280" w:lineRule="exact"/>
+              <w:rPr>
+                <w:rFonts w:hint="eastAsia"/>
+                <w:sz w:val="20"/>
+              </w:rPr>
+            </w:pPr>
+            <w:r>
+              <w:rPr>
+                <w:rFonts w:hint="eastAsia"/>
+                <w:sz w:val="20"/>
+              </w:rPr>
+              <w:t>管理者</w:t>
+            </w:r>
+          </w:p>
+        </w:tc>
+      </w:tr>
+      <w:tr>
+        <w:tc>
+          <w:tcPr>
+            <w:tcW w:w="2122" w:type="dxa"/>
+          </w:tcPr>
+          <w:p>
+            <w:pPr>
+              <w:spacing w:line="280" w:lineRule="exact"/>
+              <w:rPr>
+                <w:rFonts w:hint="eastAsia"/>
+                <w:sz w:val="20"/>
+              </w:rPr>
+            </w:pPr>
+            <w:r>
+              <w:rPr>
+                <w:rFonts w:hint="eastAsia"/>
+                <w:sz w:val="20"/>
+              </w:rPr>
+              <w:t>事前条件</w:t>
+            </w:r>
+          </w:p>
+        </w:tc>
+        <w:tc>
+          <w:tcPr>
+            <w:tcW w:w="6366" w:type="dxa"/>
+          </w:tcPr>
+          <w:p>
+            <w:pPr>
+              <w:spacing w:line="280" w:lineRule="exact"/>
+              <w:rPr>
+                <w:rFonts w:hint="eastAsia"/>
+                <w:sz w:val="20"/>
+              </w:rPr>
+            </w:pPr>
+          </w:p>
+        </w:tc>
+      </w:tr>
+      <w:tr>
+        <w:tc>
+          <w:tcPr>
+            <w:tcW w:w="2122" w:type="dxa"/>
+          </w:tcPr>
+          <w:p>
+            <w:pPr>
+              <w:spacing w:line="280" w:lineRule="exact"/>
+              <w:rPr>
+                <w:rFonts w:hint="eastAsia"/>
+                <w:sz w:val="20"/>
+              </w:rPr>
+            </w:pPr>
+            <w:r>
+              <w:rPr>
+                <w:rFonts w:hint="eastAsia"/>
+                <w:sz w:val="20"/>
+              </w:rPr>
+              <w:t>メインフロー</w:t>
+            </w:r>
+          </w:p>
+        </w:tc>
+        <w:tc>
+          <w:tcPr>
+            <w:tcW w:w="6366" w:type="dxa"/>
+          </w:tcPr>
+          <w:p>
+            <w:pPr>
+              <w:spacing w:line="280" w:lineRule="exact"/>
+              <w:rPr>
+                <w:rFonts w:hint="eastAsia"/>
+                <w:sz w:val="20"/>
+              </w:rPr>
+            </w:pPr>
+          </w:p>
+        </w:tc>
+      </w:tr>
+      <w:tr>
+        <w:tc>
+          <w:tcPr>
+            <w:tcW w:w="2122" w:type="dxa"/>
+          </w:tcPr>
+          <w:p>
+            <w:pPr>
+              <w:spacing w:line="280" w:lineRule="exact"/>
+              <w:rPr>
+                <w:rFonts w:hint="eastAsia"/>
+                <w:sz w:val="20"/>
+              </w:rPr>
+            </w:pPr>
+            <w:r>
+              <w:rPr>
+                <w:rFonts w:hint="eastAsia"/>
+                <w:sz w:val="20"/>
+              </w:rPr>
+              <w:t>代替フロー（</w:t>
+            </w:r>
+            <w:r>
+              <w:rPr>
+                <w:rFonts w:hint="eastAsia"/>
+                <w:sz w:val="20"/>
+              </w:rPr>
+              <w:t>1</w:t>
+            </w:r>
+            <w:r>
+              <w:rPr>
+                <w:rFonts w:hint="eastAsia"/>
+                <w:sz w:val="20"/>
+              </w:rPr>
+              <w:t>）</w:t>
+            </w:r>
+          </w:p>
+        </w:tc>
+        <w:tc>
+          <w:tcPr>
+            <w:tcW w:w="6366" w:type="dxa"/>
+          </w:tcPr>
+          <w:p>
+            <w:pPr>
+              <w:spacing w:line="280" w:lineRule="exact"/>
+              <w:rPr>
+                <w:rFonts w:hint="eastAsia"/>
+                <w:sz w:val="20"/>
+              </w:rPr>
+            </w:pPr>
+          </w:p>
+        </w:tc>
+      </w:tr>
+      <w:tr>
+        <w:tc>
+          <w:tcPr>
+            <w:tcW w:w="2122" w:type="dxa"/>
+          </w:tcPr>
+          <w:p>
+            <w:pPr>
+              <w:spacing w:line="280" w:lineRule="exact"/>
+              <w:rPr>
+                <w:rFonts w:hint="eastAsia"/>
+                <w:sz w:val="20"/>
+              </w:rPr>
+            </w:pPr>
+            <w:r>
+              <w:rPr>
+                <w:rFonts w:hint="eastAsia"/>
+                <w:sz w:val="20"/>
+              </w:rPr>
+              <w:t>代替フロー（</w:t>
+            </w:r>
+            <w:r>
+              <w:rPr>
+                <w:rFonts w:hint="eastAsia"/>
+                <w:sz w:val="20"/>
+              </w:rPr>
+              <w:t>2</w:t>
+            </w:r>
+            <w:r>
+              <w:rPr>
+                <w:rFonts w:hint="eastAsia"/>
+                <w:sz w:val="20"/>
+              </w:rPr>
+              <w:t>）</w:t>
+            </w:r>
+          </w:p>
+        </w:tc>
+        <w:tc>
+          <w:tcPr>
+            <w:tcW w:w="6366" w:type="dxa"/>
+          </w:tcPr>
+          <w:p>
+            <w:pPr>
+              <w:spacing w:line="280" w:lineRule="exact"/>
+              <w:rPr>
+                <w:rFonts w:hint="eastAsia"/>
+                <w:sz w:val="20"/>
+              </w:rPr>
+            </w:pPr>
+          </w:p>
+        </w:tc>
+      </w:tr>
+      <w:tr>
+        <w:tc>
+          <w:tcPr>
+            <w:tcW w:w="2122" w:type="dxa"/>
+          </w:tcPr>
+          <w:p>
+            <w:pPr>
+              <w:spacing w:line="280" w:lineRule="exact"/>
+              <w:rPr>
+                <w:rFonts w:hint="eastAsia"/>
+                <w:sz w:val="20"/>
+              </w:rPr>
+            </w:pPr>
+            <w:r>
+              <w:rPr>
+                <w:rFonts w:hint="eastAsia"/>
+                <w:sz w:val="20"/>
+              </w:rPr>
+              <w:t>代替フロー（</w:t>
+            </w:r>
+            <w:r>
+              <w:rPr>
+                <w:rFonts w:hint="eastAsia"/>
+                <w:sz w:val="20"/>
+              </w:rPr>
+              <w:t>3</w:t>
+            </w:r>
+            <w:r>
+              <w:rPr>
+                <w:rFonts w:hint="eastAsia"/>
+                <w:sz w:val="20"/>
+              </w:rPr>
+              <w:t>）</w:t>
+            </w:r>
+          </w:p>
+        </w:tc>
+        <w:tc>
+          <w:tcPr>
+            <w:tcW w:w="6366" w:type="dxa"/>
+          </w:tcPr>
+          <w:p>
+            <w:pPr>
+              <w:spacing w:line="280" w:lineRule="exact"/>
+              <w:rPr>
+                <w:rFonts w:hint="eastAsia"/>
+                <w:sz w:val="20"/>
+              </w:rPr>
+            </w:pPr>
+          </w:p>
+        </w:tc>
+      </w:tr>
+    </w:tbl>
+    <w:p>
+      <w:pPr>
+        <w:spacing w:line="280" w:lineRule="exact"/>
+        <w:rPr>
+          <w:rFonts w:hint="eastAsia"/>
           <w:sz w:val="20"/>
         </w:rPr>
       </w:pPr>
@@ -5818,7 +7514,7 @@
         <w:rStyle w:val="a5"/>
         <w:noProof/>
       </w:rPr>
-      <w:t>6</w:t>
+      <w:t>7</w:t>
     </w:r>
     <w:r>
       <w:rPr>
@@ -6075,6 +7771,184 @@
 <file path=word/numbering.xml><?xml version="1.0" encoding="utf-8"?>
 <w:numbering xmlns:wpc="http://schemas.microsoft.com/office/word/2010/wordprocessingCanvas" xmlns:mc="http://schemas.openxmlformats.org/markup-compatibility/2006" xmlns:o="urn:schemas-microsoft-com:office:office" xmlns:r="http://schemas.openxmlformats.org/officeDocument/2006/relationships" xmlns:m="http://schemas.openxmlformats.org/officeDocument/2006/math" xmlns:v="urn:schemas-microsoft-com:vml" xmlns:wp14="http://schemas.microsoft.com/office/word/2010/wordprocessingDrawing" xmlns:wp="http://schemas.openxmlformats.org/drawingml/2006/wordprocessingDrawing" xmlns:w10="urn:schemas-microsoft-com:office:word" xmlns:w="http://schemas.openxmlformats.org/wordprocessingml/2006/main" xmlns:w14="http://schemas.microsoft.com/office/word/2010/wordml" xmlns:w15="http://schemas.microsoft.com/office/word/2012/wordml" xmlns:wpg="http://schemas.microsoft.com/office/word/2010/wordprocessingGroup" xmlns:wpi="http://schemas.microsoft.com/office/word/2010/wordprocessingInk" xmlns:wne="http://schemas.microsoft.com/office/word/2006/wordml" xmlns:wps="http://schemas.microsoft.com/office/word/2010/wordprocessingShape" mc:Ignorable="w14 w15 wp14">
   <w:abstractNum w:abstractNumId="0" w15:restartNumberingAfterBreak="0">
+    <w:nsid w:val="125450C4"/>
+    <w:multiLevelType w:val="hybridMultilevel"/>
+    <w:tmpl w:val="56DA5DC4"/>
+    <w:lvl w:ilvl="0" w:tplc="518A6E48">
+      <w:start w:val="1"/>
+      <w:numFmt w:val="decimal"/>
+      <w:lvlText w:val="%1．"/>
+      <w:lvlJc w:val="left"/>
+      <w:pPr>
+        <w:ind w:left="360" w:hanging="360"/>
+      </w:pPr>
+      <w:rPr>
+        <w:rFonts w:hint="default"/>
+      </w:rPr>
+    </w:lvl>
+    <w:lvl w:ilvl="1" w:tplc="04090017" w:tentative="1">
+      <w:start w:val="1"/>
+      <w:numFmt w:val="aiueoFullWidth"/>
+      <w:lvlText w:val="(%2)"/>
+      <w:lvlJc w:val="left"/>
+      <w:pPr>
+        <w:ind w:left="840" w:hanging="420"/>
+      </w:pPr>
+    </w:lvl>
+    <w:lvl w:ilvl="2" w:tplc="04090011" w:tentative="1">
+      <w:start w:val="1"/>
+      <w:numFmt w:val="decimalEnclosedCircle"/>
+      <w:lvlText w:val="%3"/>
+      <w:lvlJc w:val="left"/>
+      <w:pPr>
+        <w:ind w:left="1260" w:hanging="420"/>
+      </w:pPr>
+    </w:lvl>
+    <w:lvl w:ilvl="3" w:tplc="0409000F" w:tentative="1">
+      <w:start w:val="1"/>
+      <w:numFmt w:val="decimal"/>
+      <w:lvlText w:val="%4."/>
+      <w:lvlJc w:val="left"/>
+      <w:pPr>
+        <w:ind w:left="1680" w:hanging="420"/>
+      </w:pPr>
+    </w:lvl>
+    <w:lvl w:ilvl="4" w:tplc="04090017" w:tentative="1">
+      <w:start w:val="1"/>
+      <w:numFmt w:val="aiueoFullWidth"/>
+      <w:lvlText w:val="(%5)"/>
+      <w:lvlJc w:val="left"/>
+      <w:pPr>
+        <w:ind w:left="2100" w:hanging="420"/>
+      </w:pPr>
+    </w:lvl>
+    <w:lvl w:ilvl="5" w:tplc="04090011" w:tentative="1">
+      <w:start w:val="1"/>
+      <w:numFmt w:val="decimalEnclosedCircle"/>
+      <w:lvlText w:val="%6"/>
+      <w:lvlJc w:val="left"/>
+      <w:pPr>
+        <w:ind w:left="2520" w:hanging="420"/>
+      </w:pPr>
+    </w:lvl>
+    <w:lvl w:ilvl="6" w:tplc="0409000F" w:tentative="1">
+      <w:start w:val="1"/>
+      <w:numFmt w:val="decimal"/>
+      <w:lvlText w:val="%7."/>
+      <w:lvlJc w:val="left"/>
+      <w:pPr>
+        <w:ind w:left="2940" w:hanging="420"/>
+      </w:pPr>
+    </w:lvl>
+    <w:lvl w:ilvl="7" w:tplc="04090017" w:tentative="1">
+      <w:start w:val="1"/>
+      <w:numFmt w:val="aiueoFullWidth"/>
+      <w:lvlText w:val="(%8)"/>
+      <w:lvlJc w:val="left"/>
+      <w:pPr>
+        <w:ind w:left="3360" w:hanging="420"/>
+      </w:pPr>
+    </w:lvl>
+    <w:lvl w:ilvl="8" w:tplc="04090011" w:tentative="1">
+      <w:start w:val="1"/>
+      <w:numFmt w:val="decimalEnclosedCircle"/>
+      <w:lvlText w:val="%9"/>
+      <w:lvlJc w:val="left"/>
+      <w:pPr>
+        <w:ind w:left="3780" w:hanging="420"/>
+      </w:pPr>
+    </w:lvl>
+  </w:abstractNum>
+  <w:abstractNum w:abstractNumId="1" w15:restartNumberingAfterBreak="0">
+    <w:nsid w:val="1D0345C2"/>
+    <w:multiLevelType w:val="hybridMultilevel"/>
+    <w:tmpl w:val="73BE9B06"/>
+    <w:lvl w:ilvl="0" w:tplc="524C7D8A">
+      <w:start w:val="1"/>
+      <w:numFmt w:val="decimal"/>
+      <w:lvlText w:val="%1．"/>
+      <w:lvlJc w:val="left"/>
+      <w:pPr>
+        <w:ind w:left="360" w:hanging="360"/>
+      </w:pPr>
+      <w:rPr>
+        <w:rFonts w:hint="default"/>
+      </w:rPr>
+    </w:lvl>
+    <w:lvl w:ilvl="1" w:tplc="04090017" w:tentative="1">
+      <w:start w:val="1"/>
+      <w:numFmt w:val="aiueoFullWidth"/>
+      <w:lvlText w:val="(%2)"/>
+      <w:lvlJc w:val="left"/>
+      <w:pPr>
+        <w:ind w:left="840" w:hanging="420"/>
+      </w:pPr>
+    </w:lvl>
+    <w:lvl w:ilvl="2" w:tplc="04090011" w:tentative="1">
+      <w:start w:val="1"/>
+      <w:numFmt w:val="decimalEnclosedCircle"/>
+      <w:lvlText w:val="%3"/>
+      <w:lvlJc w:val="left"/>
+      <w:pPr>
+        <w:ind w:left="1260" w:hanging="420"/>
+      </w:pPr>
+    </w:lvl>
+    <w:lvl w:ilvl="3" w:tplc="0409000F" w:tentative="1">
+      <w:start w:val="1"/>
+      <w:numFmt w:val="decimal"/>
+      <w:lvlText w:val="%4."/>
+      <w:lvlJc w:val="left"/>
+      <w:pPr>
+        <w:ind w:left="1680" w:hanging="420"/>
+      </w:pPr>
+    </w:lvl>
+    <w:lvl w:ilvl="4" w:tplc="04090017" w:tentative="1">
+      <w:start w:val="1"/>
+      <w:numFmt w:val="aiueoFullWidth"/>
+      <w:lvlText w:val="(%5)"/>
+      <w:lvlJc w:val="left"/>
+      <w:pPr>
+        <w:ind w:left="2100" w:hanging="420"/>
+      </w:pPr>
+    </w:lvl>
+    <w:lvl w:ilvl="5" w:tplc="04090011" w:tentative="1">
+      <w:start w:val="1"/>
+      <w:numFmt w:val="decimalEnclosedCircle"/>
+      <w:lvlText w:val="%6"/>
+      <w:lvlJc w:val="left"/>
+      <w:pPr>
+        <w:ind w:left="2520" w:hanging="420"/>
+      </w:pPr>
+    </w:lvl>
+    <w:lvl w:ilvl="6" w:tplc="0409000F" w:tentative="1">
+      <w:start w:val="1"/>
+      <w:numFmt w:val="decimal"/>
+      <w:lvlText w:val="%7."/>
+      <w:lvlJc w:val="left"/>
+      <w:pPr>
+        <w:ind w:left="2940" w:hanging="420"/>
+      </w:pPr>
+    </w:lvl>
+    <w:lvl w:ilvl="7" w:tplc="04090017" w:tentative="1">
+      <w:start w:val="1"/>
+      <w:numFmt w:val="aiueoFullWidth"/>
+      <w:lvlText w:val="(%8)"/>
+      <w:lvlJc w:val="left"/>
+      <w:pPr>
+        <w:ind w:left="3360" w:hanging="420"/>
+      </w:pPr>
+    </w:lvl>
+    <w:lvl w:ilvl="8" w:tplc="04090011" w:tentative="1">
+      <w:start w:val="1"/>
+      <w:numFmt w:val="decimalEnclosedCircle"/>
+      <w:lvlText w:val="%9"/>
+      <w:lvlJc w:val="left"/>
+      <w:pPr>
+        <w:ind w:left="3780" w:hanging="420"/>
+      </w:pPr>
+    </w:lvl>
+  </w:abstractNum>
+  <w:abstractNum w:abstractNumId="2" w15:restartNumberingAfterBreak="0">
     <w:nsid w:val="3B4469B0"/>
     <w:multiLevelType w:val="multilevel"/>
     <w:tmpl w:val="0409001D"/>
@@ -6160,7 +8034,96 @@
       </w:pPr>
     </w:lvl>
   </w:abstractNum>
-  <w:abstractNum w:abstractNumId="1" w15:restartNumberingAfterBreak="0">
+  <w:abstractNum w:abstractNumId="3" w15:restartNumberingAfterBreak="0">
+    <w:nsid w:val="4A7C4623"/>
+    <w:multiLevelType w:val="hybridMultilevel"/>
+    <w:tmpl w:val="812875B4"/>
+    <w:lvl w:ilvl="0" w:tplc="210E7D40">
+      <w:start w:val="1"/>
+      <w:numFmt w:val="decimal"/>
+      <w:lvlText w:val="%1．"/>
+      <w:lvlJc w:val="left"/>
+      <w:pPr>
+        <w:ind w:left="360" w:hanging="360"/>
+      </w:pPr>
+      <w:rPr>
+        <w:rFonts w:hint="default"/>
+      </w:rPr>
+    </w:lvl>
+    <w:lvl w:ilvl="1" w:tplc="04090017" w:tentative="1">
+      <w:start w:val="1"/>
+      <w:numFmt w:val="aiueoFullWidth"/>
+      <w:lvlText w:val="(%2)"/>
+      <w:lvlJc w:val="left"/>
+      <w:pPr>
+        <w:ind w:left="840" w:hanging="420"/>
+      </w:pPr>
+    </w:lvl>
+    <w:lvl w:ilvl="2" w:tplc="04090011" w:tentative="1">
+      <w:start w:val="1"/>
+      <w:numFmt w:val="decimalEnclosedCircle"/>
+      <w:lvlText w:val="%3"/>
+      <w:lvlJc w:val="left"/>
+      <w:pPr>
+        <w:ind w:left="1260" w:hanging="420"/>
+      </w:pPr>
+    </w:lvl>
+    <w:lvl w:ilvl="3" w:tplc="0409000F" w:tentative="1">
+      <w:start w:val="1"/>
+      <w:numFmt w:val="decimal"/>
+      <w:lvlText w:val="%4."/>
+      <w:lvlJc w:val="left"/>
+      <w:pPr>
+        <w:ind w:left="1680" w:hanging="420"/>
+      </w:pPr>
+    </w:lvl>
+    <w:lvl w:ilvl="4" w:tplc="04090017" w:tentative="1">
+      <w:start w:val="1"/>
+      <w:numFmt w:val="aiueoFullWidth"/>
+      <w:lvlText w:val="(%5)"/>
+      <w:lvlJc w:val="left"/>
+      <w:pPr>
+        <w:ind w:left="2100" w:hanging="420"/>
+      </w:pPr>
+    </w:lvl>
+    <w:lvl w:ilvl="5" w:tplc="04090011" w:tentative="1">
+      <w:start w:val="1"/>
+      <w:numFmt w:val="decimalEnclosedCircle"/>
+      <w:lvlText w:val="%6"/>
+      <w:lvlJc w:val="left"/>
+      <w:pPr>
+        <w:ind w:left="2520" w:hanging="420"/>
+      </w:pPr>
+    </w:lvl>
+    <w:lvl w:ilvl="6" w:tplc="0409000F" w:tentative="1">
+      <w:start w:val="1"/>
+      <w:numFmt w:val="decimal"/>
+      <w:lvlText w:val="%7."/>
+      <w:lvlJc w:val="left"/>
+      <w:pPr>
+        <w:ind w:left="2940" w:hanging="420"/>
+      </w:pPr>
+    </w:lvl>
+    <w:lvl w:ilvl="7" w:tplc="04090017" w:tentative="1">
+      <w:start w:val="1"/>
+      <w:numFmt w:val="aiueoFullWidth"/>
+      <w:lvlText w:val="(%8)"/>
+      <w:lvlJc w:val="left"/>
+      <w:pPr>
+        <w:ind w:left="3360" w:hanging="420"/>
+      </w:pPr>
+    </w:lvl>
+    <w:lvl w:ilvl="8" w:tplc="04090011" w:tentative="1">
+      <w:start w:val="1"/>
+      <w:numFmt w:val="decimalEnclosedCircle"/>
+      <w:lvlText w:val="%9"/>
+      <w:lvlJc w:val="left"/>
+      <w:pPr>
+        <w:ind w:left="3780" w:hanging="420"/>
+      </w:pPr>
+    </w:lvl>
+  </w:abstractNum>
+  <w:abstractNum w:abstractNumId="4" w15:restartNumberingAfterBreak="0">
     <w:nsid w:val="5D7F21D0"/>
     <w:multiLevelType w:val="hybridMultilevel"/>
     <w:tmpl w:val="E78EF726"/>
@@ -6273,7 +8236,7 @@
       </w:rPr>
     </w:lvl>
   </w:abstractNum>
-  <w:abstractNum w:abstractNumId="2" w15:restartNumberingAfterBreak="0">
+  <w:abstractNum w:abstractNumId="5" w15:restartNumberingAfterBreak="0">
     <w:nsid w:val="660C1BFF"/>
     <w:multiLevelType w:val="multilevel"/>
     <w:tmpl w:val="0409001D"/>
@@ -6359,14 +8322,14 @@
       </w:pPr>
     </w:lvl>
   </w:abstractNum>
-  <w:abstractNum w:abstractNumId="3" w15:restartNumberingAfterBreak="0">
-    <w:nsid w:val="6FD813F9"/>
+  <w:abstractNum w:abstractNumId="6" w15:restartNumberingAfterBreak="0">
+    <w:nsid w:val="6F55528C"/>
     <w:multiLevelType w:val="hybridMultilevel"/>
-    <w:tmpl w:val="3DCAC1BC"/>
-    <w:lvl w:ilvl="0" w:tplc="A0CAFB46">
+    <w:tmpl w:val="676C0472"/>
+    <w:lvl w:ilvl="0" w:tplc="C0D2D106">
       <w:start w:val="1"/>
       <w:numFmt w:val="decimal"/>
-      <w:lvlText w:val="%1."/>
+      <w:lvlText w:val="%1．"/>
       <w:lvlJc w:val="left"/>
       <w:pPr>
         <w:ind w:left="360" w:hanging="360"/>
@@ -6448,17 +8411,210 @@
       </w:pPr>
     </w:lvl>
   </w:abstractNum>
+  <w:abstractNum w:abstractNumId="7" w15:restartNumberingAfterBreak="0">
+    <w:nsid w:val="6FD813F9"/>
+    <w:multiLevelType w:val="hybridMultilevel"/>
+    <w:tmpl w:val="3DCAC1BC"/>
+    <w:lvl w:ilvl="0" w:tplc="A0CAFB46">
+      <w:start w:val="1"/>
+      <w:numFmt w:val="decimal"/>
+      <w:lvlText w:val="%1."/>
+      <w:lvlJc w:val="left"/>
+      <w:pPr>
+        <w:ind w:left="360" w:hanging="360"/>
+      </w:pPr>
+      <w:rPr>
+        <w:rFonts w:hint="default"/>
+      </w:rPr>
+    </w:lvl>
+    <w:lvl w:ilvl="1" w:tplc="04090017" w:tentative="1">
+      <w:start w:val="1"/>
+      <w:numFmt w:val="aiueoFullWidth"/>
+      <w:lvlText w:val="(%2)"/>
+      <w:lvlJc w:val="left"/>
+      <w:pPr>
+        <w:ind w:left="840" w:hanging="420"/>
+      </w:pPr>
+    </w:lvl>
+    <w:lvl w:ilvl="2" w:tplc="04090011" w:tentative="1">
+      <w:start w:val="1"/>
+      <w:numFmt w:val="decimalEnclosedCircle"/>
+      <w:lvlText w:val="%3"/>
+      <w:lvlJc w:val="left"/>
+      <w:pPr>
+        <w:ind w:left="1260" w:hanging="420"/>
+      </w:pPr>
+    </w:lvl>
+    <w:lvl w:ilvl="3" w:tplc="0409000F" w:tentative="1">
+      <w:start w:val="1"/>
+      <w:numFmt w:val="decimal"/>
+      <w:lvlText w:val="%4."/>
+      <w:lvlJc w:val="left"/>
+      <w:pPr>
+        <w:ind w:left="1680" w:hanging="420"/>
+      </w:pPr>
+    </w:lvl>
+    <w:lvl w:ilvl="4" w:tplc="04090017" w:tentative="1">
+      <w:start w:val="1"/>
+      <w:numFmt w:val="aiueoFullWidth"/>
+      <w:lvlText w:val="(%5)"/>
+      <w:lvlJc w:val="left"/>
+      <w:pPr>
+        <w:ind w:left="2100" w:hanging="420"/>
+      </w:pPr>
+    </w:lvl>
+    <w:lvl w:ilvl="5" w:tplc="04090011" w:tentative="1">
+      <w:start w:val="1"/>
+      <w:numFmt w:val="decimalEnclosedCircle"/>
+      <w:lvlText w:val="%6"/>
+      <w:lvlJc w:val="left"/>
+      <w:pPr>
+        <w:ind w:left="2520" w:hanging="420"/>
+      </w:pPr>
+    </w:lvl>
+    <w:lvl w:ilvl="6" w:tplc="0409000F" w:tentative="1">
+      <w:start w:val="1"/>
+      <w:numFmt w:val="decimal"/>
+      <w:lvlText w:val="%7."/>
+      <w:lvlJc w:val="left"/>
+      <w:pPr>
+        <w:ind w:left="2940" w:hanging="420"/>
+      </w:pPr>
+    </w:lvl>
+    <w:lvl w:ilvl="7" w:tplc="04090017" w:tentative="1">
+      <w:start w:val="1"/>
+      <w:numFmt w:val="aiueoFullWidth"/>
+      <w:lvlText w:val="(%8)"/>
+      <w:lvlJc w:val="left"/>
+      <w:pPr>
+        <w:ind w:left="3360" w:hanging="420"/>
+      </w:pPr>
+    </w:lvl>
+    <w:lvl w:ilvl="8" w:tplc="04090011" w:tentative="1">
+      <w:start w:val="1"/>
+      <w:numFmt w:val="decimalEnclosedCircle"/>
+      <w:lvlText w:val="%9"/>
+      <w:lvlJc w:val="left"/>
+      <w:pPr>
+        <w:ind w:left="3780" w:hanging="420"/>
+      </w:pPr>
+    </w:lvl>
+  </w:abstractNum>
+  <w:abstractNum w:abstractNumId="8" w15:restartNumberingAfterBreak="0">
+    <w:nsid w:val="713673C0"/>
+    <w:multiLevelType w:val="hybridMultilevel"/>
+    <w:tmpl w:val="86ECA8CA"/>
+    <w:lvl w:ilvl="0" w:tplc="75EC4F8E">
+      <w:start w:val="1"/>
+      <w:numFmt w:val="decimal"/>
+      <w:lvlText w:val="%1．"/>
+      <w:lvlJc w:val="left"/>
+      <w:pPr>
+        <w:ind w:left="360" w:hanging="360"/>
+      </w:pPr>
+      <w:rPr>
+        <w:rFonts w:hint="default"/>
+      </w:rPr>
+    </w:lvl>
+    <w:lvl w:ilvl="1" w:tplc="04090017" w:tentative="1">
+      <w:start w:val="1"/>
+      <w:numFmt w:val="aiueoFullWidth"/>
+      <w:lvlText w:val="(%2)"/>
+      <w:lvlJc w:val="left"/>
+      <w:pPr>
+        <w:ind w:left="840" w:hanging="420"/>
+      </w:pPr>
+    </w:lvl>
+    <w:lvl w:ilvl="2" w:tplc="04090011" w:tentative="1">
+      <w:start w:val="1"/>
+      <w:numFmt w:val="decimalEnclosedCircle"/>
+      <w:lvlText w:val="%3"/>
+      <w:lvlJc w:val="left"/>
+      <w:pPr>
+        <w:ind w:left="1260" w:hanging="420"/>
+      </w:pPr>
+    </w:lvl>
+    <w:lvl w:ilvl="3" w:tplc="0409000F" w:tentative="1">
+      <w:start w:val="1"/>
+      <w:numFmt w:val="decimal"/>
+      <w:lvlText w:val="%4."/>
+      <w:lvlJc w:val="left"/>
+      <w:pPr>
+        <w:ind w:left="1680" w:hanging="420"/>
+      </w:pPr>
+    </w:lvl>
+    <w:lvl w:ilvl="4" w:tplc="04090017" w:tentative="1">
+      <w:start w:val="1"/>
+      <w:numFmt w:val="aiueoFullWidth"/>
+      <w:lvlText w:val="(%5)"/>
+      <w:lvlJc w:val="left"/>
+      <w:pPr>
+        <w:ind w:left="2100" w:hanging="420"/>
+      </w:pPr>
+    </w:lvl>
+    <w:lvl w:ilvl="5" w:tplc="04090011" w:tentative="1">
+      <w:start w:val="1"/>
+      <w:numFmt w:val="decimalEnclosedCircle"/>
+      <w:lvlText w:val="%6"/>
+      <w:lvlJc w:val="left"/>
+      <w:pPr>
+        <w:ind w:left="2520" w:hanging="420"/>
+      </w:pPr>
+    </w:lvl>
+    <w:lvl w:ilvl="6" w:tplc="0409000F" w:tentative="1">
+      <w:start w:val="1"/>
+      <w:numFmt w:val="decimal"/>
+      <w:lvlText w:val="%7."/>
+      <w:lvlJc w:val="left"/>
+      <w:pPr>
+        <w:ind w:left="2940" w:hanging="420"/>
+      </w:pPr>
+    </w:lvl>
+    <w:lvl w:ilvl="7" w:tplc="04090017" w:tentative="1">
+      <w:start w:val="1"/>
+      <w:numFmt w:val="aiueoFullWidth"/>
+      <w:lvlText w:val="(%8)"/>
+      <w:lvlJc w:val="left"/>
+      <w:pPr>
+        <w:ind w:left="3360" w:hanging="420"/>
+      </w:pPr>
+    </w:lvl>
+    <w:lvl w:ilvl="8" w:tplc="04090011" w:tentative="1">
+      <w:start w:val="1"/>
+      <w:numFmt w:val="decimalEnclosedCircle"/>
+      <w:lvlText w:val="%9"/>
+      <w:lvlJc w:val="left"/>
+      <w:pPr>
+        <w:ind w:left="3780" w:hanging="420"/>
+      </w:pPr>
+    </w:lvl>
+  </w:abstractNum>
   <w:num w:numId="1">
+    <w:abstractNumId w:val="2"/>
+  </w:num>
+  <w:num w:numId="2">
+    <w:abstractNumId w:val="5"/>
+  </w:num>
+  <w:num w:numId="3">
+    <w:abstractNumId w:val="4"/>
+  </w:num>
+  <w:num w:numId="4">
+    <w:abstractNumId w:val="7"/>
+  </w:num>
+  <w:num w:numId="5">
     <w:abstractNumId w:val="0"/>
   </w:num>
-  <w:num w:numId="2">
-    <w:abstractNumId w:val="2"/>
+  <w:num w:numId="6">
+    <w:abstractNumId w:val="3"/>
   </w:num>
-  <w:num w:numId="3">
+  <w:num w:numId="7">
+    <w:abstractNumId w:val="8"/>
+  </w:num>
+  <w:num w:numId="8">
+    <w:abstractNumId w:val="6"/>
+  </w:num>
+  <w:num w:numId="9">
     <w:abstractNumId w:val="1"/>
-  </w:num>
-  <w:num w:numId="4">
-    <w:abstractNumId w:val="3"/>
   </w:num>
 </w:numbering>
 </file>
@@ -6853,7 +9009,7 @@
   <w:style w:type="paragraph" w:default="1" w:styleId="a">
     <w:name w:val="Normal"/>
     <w:qFormat/>
-    <w:rsid w:val="004021B8"/>
+    <w:rsid w:val="00423B03"/>
     <w:pPr>
       <w:widowControl w:val="0"/>
       <w:jc w:val="both"/>

</xml_diff>